<commit_message>
TPE - Armando Mockup
-Informe actualizado
</commit_message>
<xml_diff>
--- a/TP3/EntregaFinal/Informe-Interfaces.docx
+++ b/TP3/EntregaFinal/Informe-Interfaces.docx
@@ -1,6 +1,6 @@
 
 <file path=word/document.xml><?xml version="1.0" encoding="utf-8"?>
-<w:document xmlns:wpc="http://schemas.microsoft.com/office/word/2010/wordprocessingCanvas" xmlns:cx="http://schemas.microsoft.com/office/drawing/2014/chartex" xmlns:cx1="http://schemas.microsoft.com/office/drawing/2015/9/8/chartex" xmlns:cx2="http://schemas.microsoft.com/office/drawing/2015/10/21/chartex" xmlns:cx3="http://schemas.microsoft.com/office/drawing/2016/5/9/chartex" xmlns:cx4="http://schemas.microsoft.com/office/drawing/2016/5/10/chartex" xmlns:cx5="http://schemas.microsoft.com/office/drawing/2016/5/11/chartex" xmlns:cx6="http://schemas.microsoft.com/office/drawing/2016/5/12/chartex" xmlns:cx7="http://schemas.microsoft.com/office/drawing/2016/5/13/chartex" xmlns:cx8="http://schemas.microsoft.com/office/drawing/2016/5/14/chartex" xmlns:mc="http://schemas.openxmlformats.org/markup-compatibility/2006" xmlns:aink="http://schemas.microsoft.com/office/drawing/2016/ink" xmlns:am3d="http://schemas.microsoft.com/office/drawing/2017/model3d" xmlns:o="urn:schemas-microsoft-com:office:office" xmlns:r="http://schemas.openxmlformats.org/officeDocument/2006/relationships" xmlns:m="http://schemas.openxmlformats.org/officeDocument/2006/math" xmlns:v="urn:schemas-microsoft-com:vml" xmlns:wp14="http://schemas.microsoft.com/office/word/2010/wordprocessingDrawing" xmlns:wp="http://schemas.openxmlformats.org/drawingml/2006/wordprocessingDrawing" xmlns:w10="urn:schemas-microsoft-com:office:word" xmlns:w="http://schemas.openxmlformats.org/wordprocessingml/2006/main" xmlns:w14="http://schemas.microsoft.com/office/word/2010/wordml" xmlns:w15="http://schemas.microsoft.com/office/word/2012/wordml" xmlns:w16cid="http://schemas.microsoft.com/office/word/2016/wordml/cid" xmlns:w16se="http://schemas.microsoft.com/office/word/2015/wordml/symex" xmlns:wpg="http://schemas.microsoft.com/office/word/2010/wordprocessingGroup" xmlns:wpi="http://schemas.microsoft.com/office/word/2010/wordprocessingInk" xmlns:wne="http://schemas.microsoft.com/office/word/2006/wordml" xmlns:wps="http://schemas.microsoft.com/office/word/2010/wordprocessingShape" mc:Ignorable="w14 w15 w16se w16cid wp14">
+<w:document xmlns:wpc="http://schemas.microsoft.com/office/word/2010/wordprocessingCanvas" xmlns:mc="http://schemas.openxmlformats.org/markup-compatibility/2006" xmlns:o="urn:schemas-microsoft-com:office:office" xmlns:r="http://schemas.openxmlformats.org/officeDocument/2006/relationships" xmlns:m="http://schemas.openxmlformats.org/officeDocument/2006/math" xmlns:v="urn:schemas-microsoft-com:vml" xmlns:wp14="http://schemas.microsoft.com/office/word/2010/wordprocessingDrawing" xmlns:wp="http://schemas.openxmlformats.org/drawingml/2006/wordprocessingDrawing" xmlns:w10="urn:schemas-microsoft-com:office:word" xmlns:w="http://schemas.openxmlformats.org/wordprocessingml/2006/main" xmlns:w14="http://schemas.microsoft.com/office/word/2010/wordml" xmlns:wpg="http://schemas.microsoft.com/office/word/2010/wordprocessingGroup" xmlns:wpi="http://schemas.microsoft.com/office/word/2010/wordprocessingInk" xmlns:wne="http://schemas.microsoft.com/office/word/2006/wordml" xmlns:wps="http://schemas.microsoft.com/office/word/2010/wordprocessingShape" mc:Ignorable="w14 wp14">
   <w:body>
     <w:p/>
     <w:p/>
@@ -303,12 +303,27 @@
           <w:sz w:val="24"/>
           <w:lang w:val="es-AR"/>
         </w:rPr>
-        <w:t>………………………………………………………..Pagina  X</w:t>
-      </w:r>
-    </w:p>
-    <w:p>
-      <w:pPr>
-        <w:rPr>
+        <w:t>………………………………………………………</w:t>
+      </w:r>
+      <w:r>
+        <w:rPr>
+          <w:sz w:val="24"/>
+          <w:lang w:val="es-AR"/>
+        </w:rPr>
+        <w:t>.…</w:t>
+      </w:r>
+      <w:r>
+        <w:rPr>
+          <w:sz w:val="24"/>
+          <w:lang w:val="es-AR"/>
+        </w:rPr>
+        <w:t>.Pagina  3</w:t>
+      </w:r>
+    </w:p>
+    <w:p>
+      <w:pPr>
+        <w:rPr>
+          <w:sz w:val="24"/>
           <w:lang w:val="es-AR"/>
         </w:rPr>
       </w:pPr>
@@ -324,42 +339,6 @@
           <w:sz w:val="24"/>
           <w:lang w:val="es-AR"/>
         </w:rPr>
-        <w:t>Quienes Somos</w:t>
-      </w:r>
-      <w:r>
-        <w:rPr>
-          <w:sz w:val="24"/>
-          <w:lang w:val="es-AR"/>
-        </w:rPr>
-        <w:t xml:space="preserve"> ………………..</w:t>
-      </w:r>
-      <w:r>
-        <w:rPr>
-          <w:sz w:val="24"/>
-          <w:lang w:val="es-AR"/>
-        </w:rPr>
-        <w:t>………………………………………………………..Pagina  X</w:t>
-      </w:r>
-    </w:p>
-    <w:p>
-      <w:pPr>
-        <w:rPr>
-          <w:sz w:val="24"/>
-          <w:lang w:val="es-AR"/>
-        </w:rPr>
-      </w:pPr>
-      <w:r>
-        <w:rPr>
-          <w:sz w:val="24"/>
-          <w:lang w:val="es-AR"/>
-        </w:rPr>
-        <w:t xml:space="preserve">Sketch - </w:t>
-      </w:r>
-      <w:r>
-        <w:rPr>
-          <w:sz w:val="24"/>
-          <w:lang w:val="es-AR"/>
-        </w:rPr>
         <w:t>Productos</w:t>
       </w:r>
       <w:r>
@@ -374,113 +353,179 @@
           <w:sz w:val="24"/>
           <w:lang w:val="es-AR"/>
         </w:rPr>
-        <w:t>…..…………………..………………………..Pagina  X</w:t>
-      </w:r>
-    </w:p>
-    <w:p>
-      <w:pPr>
-        <w:rPr>
-          <w:lang w:val="es-AR"/>
-        </w:rPr>
-      </w:pPr>
-      <w:r>
-        <w:rPr>
-          <w:sz w:val="24"/>
-          <w:lang w:val="es-AR"/>
-        </w:rPr>
-        <w:t xml:space="preserve">Sketch - </w:t>
-      </w:r>
-      <w:r>
-        <w:rPr>
-          <w:sz w:val="24"/>
-          <w:lang w:val="es-AR"/>
-        </w:rPr>
-        <w:t xml:space="preserve">Productos - </w:t>
-      </w:r>
-      <w:r>
-        <w:rPr>
-          <w:sz w:val="24"/>
-          <w:lang w:val="es-AR"/>
-        </w:rPr>
-        <w:t>Categoría</w:t>
-      </w:r>
-      <w:r>
-        <w:rPr>
-          <w:sz w:val="24"/>
-          <w:lang w:val="es-AR"/>
-        </w:rPr>
-        <w:t>………………</w:t>
-      </w:r>
-      <w:r>
-        <w:rPr>
-          <w:sz w:val="24"/>
-          <w:lang w:val="es-AR"/>
-        </w:rPr>
-        <w:t>…..…………………..………………………..Pagina  X</w:t>
-      </w:r>
-    </w:p>
-    <w:p>
-      <w:pPr>
-        <w:rPr>
-          <w:lang w:val="es-AR"/>
-        </w:rPr>
-      </w:pPr>
-      <w:r>
-        <w:rPr>
-          <w:sz w:val="24"/>
-          <w:lang w:val="es-AR"/>
-        </w:rPr>
-        <w:t xml:space="preserve">Sketch - </w:t>
-      </w:r>
-      <w:r>
-        <w:rPr>
-          <w:sz w:val="24"/>
-          <w:lang w:val="es-AR"/>
-        </w:rPr>
-        <w:t>Contacto</w:t>
-      </w:r>
-      <w:r>
-        <w:rPr>
-          <w:sz w:val="24"/>
-          <w:lang w:val="es-AR"/>
-        </w:rPr>
-        <w:t>……………………..……………</w:t>
-      </w:r>
-      <w:r>
-        <w:rPr>
-          <w:sz w:val="24"/>
-          <w:lang w:val="es-AR"/>
-        </w:rPr>
-        <w:t>……..…………………..……………………..Pagina  X</w:t>
-      </w:r>
-    </w:p>
-    <w:p>
-      <w:pPr>
-        <w:rPr>
-          <w:sz w:val="24"/>
-          <w:lang w:val="es-AR"/>
-        </w:rPr>
-      </w:pPr>
-      <w:r>
-        <w:rPr>
-          <w:sz w:val="24"/>
-          <w:lang w:val="es-AR"/>
-        </w:rPr>
-        <w:t xml:space="preserve">Sketch - </w:t>
-      </w:r>
-      <w:r>
-        <w:rPr>
-          <w:sz w:val="24"/>
-          <w:lang w:val="es-AR"/>
-        </w:rPr>
-        <w:t>Carro</w:t>
-      </w:r>
-      <w:r>
-        <w:rPr>
-          <w:sz w:val="24"/>
-          <w:lang w:val="es-AR"/>
-        </w:rPr>
-        <w:t xml:space="preserve">…………………..…………………..…………………..…………………..….……..Pagina  </w:t>
+        <w:t>…..…………………..………………………</w:t>
+      </w:r>
+      <w:r>
+        <w:rPr>
+          <w:sz w:val="24"/>
+          <w:lang w:val="es-AR"/>
+        </w:rPr>
+        <w:t>…..</w:t>
+      </w:r>
+      <w:r>
+        <w:rPr>
+          <w:sz w:val="24"/>
+          <w:lang w:val="es-AR"/>
+        </w:rPr>
+        <w:t>Pagina  4</w:t>
+      </w:r>
+    </w:p>
+    <w:p>
+      <w:pPr>
+        <w:rPr>
+          <w:lang w:val="es-AR"/>
+        </w:rPr>
+      </w:pPr>
+      <w:r>
+        <w:rPr>
+          <w:lang w:val="es-AR"/>
+        </w:rPr>
+        <w:t>Paginas no realizadas - Aclaraciones:</w:t>
+      </w:r>
+      <w:r>
+        <w:rPr>
+          <w:rFonts w:cs="Times New Roman"/>
+          <w:sz w:val="24"/>
+          <w:lang w:val="es-AR"/>
+        </w:rPr>
+        <w:t>…………….………</w:t>
+      </w:r>
+      <w:r>
+        <w:rPr>
+          <w:rFonts w:cs="Times New Roman"/>
+          <w:sz w:val="24"/>
+          <w:lang w:val="es-AR"/>
+        </w:rPr>
+        <w:t>………</w:t>
+      </w:r>
+      <w:r>
+        <w:rPr>
+          <w:rFonts w:cs="Times New Roman"/>
+          <w:sz w:val="24"/>
+          <w:lang w:val="es-AR"/>
+        </w:rPr>
+        <w:t>….…</w:t>
+      </w:r>
+      <w:r>
+        <w:rPr>
+          <w:rFonts w:cs="Times New Roman"/>
+          <w:sz w:val="24"/>
+          <w:lang w:val="es-AR"/>
+        </w:rPr>
+        <w:t>.</w:t>
+      </w:r>
+      <w:r>
+        <w:rPr>
+          <w:rFonts w:cs="Times New Roman"/>
+          <w:sz w:val="24"/>
+          <w:lang w:val="es-AR"/>
+        </w:rPr>
+        <w:t>……………..….……</w:t>
+      </w:r>
+      <w:r>
+        <w:rPr>
+          <w:rFonts w:cs="Times New Roman"/>
+          <w:sz w:val="24"/>
+          <w:lang w:val="es-AR"/>
+        </w:rPr>
+        <w:t>…</w:t>
+      </w:r>
+      <w:r>
+        <w:rPr>
+          <w:rFonts w:cs="Times New Roman"/>
+          <w:sz w:val="24"/>
+          <w:lang w:val="es-AR"/>
+        </w:rPr>
+        <w:t xml:space="preserve">Pagina  </w:t>
+      </w:r>
+      <w:r>
+        <w:rPr>
+          <w:rFonts w:cs="Times New Roman"/>
+          <w:sz w:val="24"/>
+          <w:lang w:val="es-AR"/>
+        </w:rPr>
+        <w:t>6</w:t>
+      </w:r>
+    </w:p>
+    <w:p>
+      <w:pPr>
+        <w:pStyle w:val="Ttulo3"/>
+        <w:rPr>
+          <w:lang w:val="es-AR"/>
+        </w:rPr>
+      </w:pPr>
+      <w:proofErr w:type="spellStart"/>
+      <w:r>
+        <w:rPr>
+          <w:lang w:val="es-AR"/>
+        </w:rPr>
+        <w:t>Wireframe</w:t>
+      </w:r>
+      <w:proofErr w:type="spellEnd"/>
+    </w:p>
+    <w:p>
+      <w:pPr>
+        <w:rPr>
+          <w:lang w:val="es-AR"/>
+        </w:rPr>
+      </w:pPr>
+      <w:proofErr w:type="spellStart"/>
+      <w:r>
+        <w:rPr>
+          <w:sz w:val="24"/>
+          <w:lang w:val="es-AR"/>
+        </w:rPr>
+        <w:t>Wireframe</w:t>
+      </w:r>
+      <w:proofErr w:type="spellEnd"/>
+      <w:r>
+        <w:rPr>
+          <w:sz w:val="24"/>
+          <w:lang w:val="es-AR"/>
+        </w:rPr>
+        <w:t xml:space="preserve"> - </w:t>
+      </w:r>
+      <w:r>
+        <w:rPr>
+          <w:sz w:val="24"/>
+          <w:lang w:val="es-AR"/>
+        </w:rPr>
+        <w:t>Inicio</w:t>
+      </w:r>
+      <w:r>
+        <w:rPr>
+          <w:sz w:val="24"/>
+          <w:lang w:val="es-AR"/>
+        </w:rPr>
+        <w:t>………………………………………………………………………</w:t>
+      </w:r>
+      <w:r>
+        <w:rPr>
+          <w:sz w:val="24"/>
+          <w:lang w:val="es-AR"/>
+        </w:rPr>
+        <w:t>…………</w:t>
+      </w:r>
+      <w:r>
+        <w:rPr>
+          <w:sz w:val="24"/>
+          <w:lang w:val="es-AR"/>
+        </w:rPr>
+        <w:t>.</w:t>
+      </w:r>
+      <w:r>
+        <w:rPr>
+          <w:sz w:val="24"/>
+          <w:lang w:val="es-AR"/>
+        </w:rPr>
+        <w:t>…</w:t>
+      </w:r>
+      <w:r>
+        <w:rPr>
+          <w:sz w:val="24"/>
+          <w:lang w:val="es-AR"/>
+        </w:rPr>
+        <w:t xml:space="preserve">..Pagina  </w:t>
       </w:r>
       <w:r>
         <w:rPr>
@@ -492,72 +537,166 @@
     </w:p>
     <w:p>
       <w:pPr>
+        <w:rPr>
+          <w:sz w:val="24"/>
+          <w:lang w:val="es-AR"/>
+        </w:rPr>
+      </w:pPr>
+      <w:proofErr w:type="spellStart"/>
+      <w:r>
+        <w:rPr>
+          <w:sz w:val="24"/>
+          <w:lang w:val="es-AR"/>
+        </w:rPr>
+        <w:t>Wireframe</w:t>
+      </w:r>
+      <w:proofErr w:type="spellEnd"/>
+      <w:r>
+        <w:rPr>
+          <w:sz w:val="24"/>
+          <w:lang w:val="es-AR"/>
+        </w:rPr>
+        <w:t xml:space="preserve"> - </w:t>
+      </w:r>
+      <w:r>
+        <w:rPr>
+          <w:sz w:val="24"/>
+          <w:lang w:val="es-AR"/>
+        </w:rPr>
+        <w:t>Productos</w:t>
+      </w:r>
+      <w:r>
+        <w:rPr>
+          <w:sz w:val="24"/>
+          <w:lang w:val="es-AR"/>
+        </w:rPr>
+        <w:t>………………..…………………..…………………..……………</w:t>
+      </w:r>
+      <w:r>
+        <w:rPr>
+          <w:sz w:val="24"/>
+          <w:lang w:val="es-AR"/>
+        </w:rPr>
+        <w:t>…</w:t>
+      </w:r>
+      <w:r>
+        <w:rPr>
+          <w:sz w:val="24"/>
+          <w:lang w:val="es-AR"/>
+        </w:rPr>
+        <w:t>…</w:t>
+      </w:r>
+      <w:r>
+        <w:rPr>
+          <w:sz w:val="24"/>
+          <w:lang w:val="es-AR"/>
+        </w:rPr>
+        <w:t>.</w:t>
+      </w:r>
+      <w:r>
+        <w:rPr>
+          <w:sz w:val="24"/>
+          <w:lang w:val="es-AR"/>
+        </w:rPr>
+        <w:t xml:space="preserve">..Pagina  </w:t>
+      </w:r>
+      <w:r>
+        <w:rPr>
+          <w:sz w:val="24"/>
+          <w:lang w:val="es-AR"/>
+        </w:rPr>
+        <w:t>X</w:t>
+      </w:r>
+    </w:p>
+    <w:p>
+      <w:pPr>
         <w:pStyle w:val="Ttulo3"/>
         <w:rPr>
-          <w:rFonts w:asciiTheme="minorHAnsi" w:hAnsiTheme="minorHAnsi" w:cs="Times New Roman"/>
-          <w:b w:val="0"/>
-          <w:lang w:val="es-AR"/>
-        </w:rPr>
-      </w:pPr>
-      <w:r>
-        <w:rPr>
-          <w:rFonts w:asciiTheme="minorHAnsi" w:hAnsiTheme="minorHAnsi" w:cs="Times New Roman"/>
-          <w:b w:val="0"/>
-          <w:lang w:val="es-AR"/>
-        </w:rPr>
-        <w:t>Aclaraciones de</w:t>
-      </w:r>
-      <w:r>
-        <w:rPr>
-          <w:rFonts w:asciiTheme="minorHAnsi" w:hAnsiTheme="minorHAnsi" w:cs="Times New Roman"/>
-          <w:b w:val="0"/>
-          <w:lang w:val="es-AR"/>
-        </w:rPr>
-        <w:t>l</w:t>
-      </w:r>
-      <w:r>
-        <w:rPr>
-          <w:rFonts w:asciiTheme="minorHAnsi" w:hAnsiTheme="minorHAnsi" w:cs="Times New Roman"/>
-          <w:b w:val="0"/>
-          <w:lang w:val="es-AR"/>
-        </w:rPr>
-        <w:t xml:space="preserve"> Sketch</w:t>
-      </w:r>
-      <w:r>
-        <w:rPr>
-          <w:rFonts w:asciiTheme="minorHAnsi" w:hAnsiTheme="minorHAnsi" w:cs="Times New Roman"/>
-          <w:b w:val="0"/>
-          <w:sz w:val="24"/>
-          <w:lang w:val="es-AR"/>
-        </w:rPr>
-        <w:t>…………….………</w:t>
-      </w:r>
-      <w:r>
-        <w:rPr>
-          <w:rFonts w:asciiTheme="minorHAnsi" w:hAnsiTheme="minorHAnsi" w:cs="Times New Roman"/>
-          <w:b w:val="0"/>
-          <w:sz w:val="24"/>
-          <w:lang w:val="es-AR"/>
-        </w:rPr>
-        <w:t>………..………….</w:t>
-      </w:r>
-      <w:r>
-        <w:rPr>
-          <w:rFonts w:asciiTheme="minorHAnsi" w:hAnsiTheme="minorHAnsi" w:cs="Times New Roman"/>
-          <w:b w:val="0"/>
-          <w:sz w:val="24"/>
-          <w:lang w:val="es-AR"/>
-        </w:rPr>
-        <w:t xml:space="preserve">………………..….……..Pagina  </w:t>
-      </w:r>
-      <w:r>
-        <w:rPr>
-          <w:rFonts w:asciiTheme="minorHAnsi" w:hAnsiTheme="minorHAnsi" w:cs="Times New Roman"/>
-          <w:b w:val="0"/>
-          <w:sz w:val="24"/>
-          <w:lang w:val="es-AR"/>
-        </w:rPr>
-        <w:t>X</w:t>
+          <w:lang w:val="es-AR"/>
+        </w:rPr>
+      </w:pPr>
+      <w:proofErr w:type="spellStart"/>
+      <w:r>
+        <w:rPr>
+          <w:lang w:val="es-AR"/>
+        </w:rPr>
+        <w:t>Mockup</w:t>
+      </w:r>
+      <w:proofErr w:type="spellEnd"/>
+    </w:p>
+    <w:p>
+      <w:pPr>
+        <w:rPr>
+          <w:lang w:val="es-AR"/>
+        </w:rPr>
+      </w:pPr>
+      <w:proofErr w:type="spellStart"/>
+      <w:r>
+        <w:rPr>
+          <w:sz w:val="24"/>
+          <w:lang w:val="es-AR"/>
+        </w:rPr>
+        <w:t>Mockup</w:t>
+      </w:r>
+      <w:proofErr w:type="spellEnd"/>
+      <w:r>
+        <w:rPr>
+          <w:sz w:val="24"/>
+          <w:lang w:val="es-AR"/>
+        </w:rPr>
+        <w:t xml:space="preserve"> - </w:t>
+      </w:r>
+      <w:r>
+        <w:rPr>
+          <w:sz w:val="24"/>
+          <w:lang w:val="es-AR"/>
+        </w:rPr>
+        <w:t>Inicio</w:t>
+      </w:r>
+      <w:r>
+        <w:rPr>
+          <w:sz w:val="24"/>
+          <w:lang w:val="es-AR"/>
+        </w:rPr>
+        <w:t>…………………………………………………………………………………………..Pagina  X</w:t>
+      </w:r>
+    </w:p>
+    <w:p>
+      <w:pPr>
+        <w:rPr>
+          <w:sz w:val="24"/>
+          <w:lang w:val="es-AR"/>
+        </w:rPr>
+      </w:pPr>
+      <w:proofErr w:type="spellStart"/>
+      <w:r>
+        <w:rPr>
+          <w:sz w:val="24"/>
+          <w:lang w:val="es-AR"/>
+        </w:rPr>
+        <w:t>Mockup</w:t>
+      </w:r>
+      <w:proofErr w:type="spellEnd"/>
+      <w:r>
+        <w:rPr>
+          <w:sz w:val="24"/>
+          <w:lang w:val="es-AR"/>
+        </w:rPr>
+        <w:t xml:space="preserve"> - </w:t>
+      </w:r>
+      <w:r>
+        <w:rPr>
+          <w:sz w:val="24"/>
+          <w:lang w:val="es-AR"/>
+        </w:rPr>
+        <w:t>Productos</w:t>
+      </w:r>
+      <w:r>
+        <w:rPr>
+          <w:sz w:val="24"/>
+          <w:lang w:val="es-AR"/>
+        </w:rPr>
+        <w:t>………………..…………………..…………………..………………………..Pagina  X</w:t>
       </w:r>
     </w:p>
     <w:p>
@@ -567,363 +706,6 @@
           <w:lang w:val="es-AR"/>
         </w:rPr>
       </w:pPr>
-      <w:proofErr w:type="spellStart"/>
-      <w:r>
-        <w:rPr>
-          <w:lang w:val="es-AR"/>
-        </w:rPr>
-        <w:t>Wireframe</w:t>
-      </w:r>
-      <w:proofErr w:type="spellEnd"/>
-    </w:p>
-    <w:p>
-      <w:pPr>
-        <w:rPr>
-          <w:lang w:val="es-AR"/>
-        </w:rPr>
-      </w:pPr>
-      <w:proofErr w:type="spellStart"/>
-      <w:r>
-        <w:rPr>
-          <w:sz w:val="24"/>
-          <w:lang w:val="es-AR"/>
-        </w:rPr>
-        <w:t>Wireframe</w:t>
-      </w:r>
-      <w:proofErr w:type="spellEnd"/>
-      <w:r>
-        <w:rPr>
-          <w:sz w:val="24"/>
-          <w:lang w:val="es-AR"/>
-        </w:rPr>
-        <w:t xml:space="preserve"> - </w:t>
-      </w:r>
-      <w:r>
-        <w:rPr>
-          <w:sz w:val="24"/>
-          <w:lang w:val="es-AR"/>
-        </w:rPr>
-        <w:t>Inicio</w:t>
-      </w:r>
-      <w:r>
-        <w:rPr>
-          <w:sz w:val="24"/>
-          <w:lang w:val="es-AR"/>
-        </w:rPr>
-        <w:t>………………………………………………………………………</w:t>
-      </w:r>
-      <w:r>
-        <w:rPr>
-          <w:sz w:val="24"/>
-          <w:lang w:val="es-AR"/>
-        </w:rPr>
-        <w:t>……………</w:t>
-      </w:r>
-      <w:r>
-        <w:rPr>
-          <w:sz w:val="24"/>
-          <w:lang w:val="es-AR"/>
-        </w:rPr>
-        <w:t xml:space="preserve">..Pagina  </w:t>
-      </w:r>
-      <w:r>
-        <w:rPr>
-          <w:sz w:val="24"/>
-          <w:lang w:val="es-AR"/>
-        </w:rPr>
-        <w:t>X</w:t>
-      </w:r>
-    </w:p>
-    <w:p>
-      <w:pPr>
-        <w:rPr>
-          <w:lang w:val="es-AR"/>
-        </w:rPr>
-      </w:pPr>
-      <w:proofErr w:type="spellStart"/>
-      <w:r>
-        <w:rPr>
-          <w:sz w:val="24"/>
-          <w:lang w:val="es-AR"/>
-        </w:rPr>
-        <w:t>Wireframe</w:t>
-      </w:r>
-      <w:proofErr w:type="spellEnd"/>
-      <w:r>
-        <w:rPr>
-          <w:sz w:val="24"/>
-          <w:lang w:val="es-AR"/>
-        </w:rPr>
-        <w:t xml:space="preserve"> - </w:t>
-      </w:r>
-      <w:r>
-        <w:rPr>
-          <w:sz w:val="24"/>
-          <w:lang w:val="es-AR"/>
-        </w:rPr>
-        <w:t>Quienes Somos</w:t>
-      </w:r>
-      <w:r>
-        <w:rPr>
-          <w:sz w:val="24"/>
-          <w:lang w:val="es-AR"/>
-        </w:rPr>
-        <w:t xml:space="preserve"> ………………..……………………………………………</w:t>
-      </w:r>
-      <w:r>
-        <w:rPr>
-          <w:sz w:val="24"/>
-          <w:lang w:val="es-AR"/>
-        </w:rPr>
-        <w:t>…</w:t>
-      </w:r>
-      <w:r>
-        <w:rPr>
-          <w:sz w:val="24"/>
-          <w:lang w:val="es-AR"/>
-        </w:rPr>
-        <w:t xml:space="preserve">…..Pagina  </w:t>
-      </w:r>
-      <w:r>
-        <w:rPr>
-          <w:sz w:val="24"/>
-          <w:lang w:val="es-AR"/>
-        </w:rPr>
-        <w:t>X</w:t>
-      </w:r>
-    </w:p>
-    <w:p>
-      <w:pPr>
-        <w:rPr>
-          <w:sz w:val="24"/>
-          <w:lang w:val="es-AR"/>
-        </w:rPr>
-      </w:pPr>
-      <w:proofErr w:type="spellStart"/>
-      <w:r>
-        <w:rPr>
-          <w:sz w:val="24"/>
-          <w:lang w:val="es-AR"/>
-        </w:rPr>
-        <w:t>Wireframe</w:t>
-      </w:r>
-      <w:proofErr w:type="spellEnd"/>
-      <w:r>
-        <w:rPr>
-          <w:sz w:val="24"/>
-          <w:lang w:val="es-AR"/>
-        </w:rPr>
-        <w:t xml:space="preserve"> - </w:t>
-      </w:r>
-      <w:r>
-        <w:rPr>
-          <w:sz w:val="24"/>
-          <w:lang w:val="es-AR"/>
-        </w:rPr>
-        <w:t>Productos</w:t>
-      </w:r>
-      <w:r>
-        <w:rPr>
-          <w:sz w:val="24"/>
-          <w:lang w:val="es-AR"/>
-        </w:rPr>
-        <w:t>………………..…………………..…………………..……………</w:t>
-      </w:r>
-      <w:r>
-        <w:rPr>
-          <w:sz w:val="24"/>
-          <w:lang w:val="es-AR"/>
-        </w:rPr>
-        <w:t>…</w:t>
-      </w:r>
-      <w:r>
-        <w:rPr>
-          <w:sz w:val="24"/>
-          <w:lang w:val="es-AR"/>
-        </w:rPr>
-        <w:t xml:space="preserve">…..Pagina  </w:t>
-      </w:r>
-      <w:r>
-        <w:rPr>
-          <w:sz w:val="24"/>
-          <w:lang w:val="es-AR"/>
-        </w:rPr>
-        <w:t>X</w:t>
-      </w:r>
-    </w:p>
-    <w:p>
-      <w:pPr>
-        <w:rPr>
-          <w:lang w:val="es-AR"/>
-        </w:rPr>
-      </w:pPr>
-      <w:proofErr w:type="spellStart"/>
-      <w:r>
-        <w:rPr>
-          <w:sz w:val="24"/>
-          <w:lang w:val="es-AR"/>
-        </w:rPr>
-        <w:t>Wireframe</w:t>
-      </w:r>
-      <w:proofErr w:type="spellEnd"/>
-      <w:r>
-        <w:rPr>
-          <w:sz w:val="24"/>
-          <w:lang w:val="es-AR"/>
-        </w:rPr>
-        <w:t xml:space="preserve"> - </w:t>
-      </w:r>
-      <w:r>
-        <w:rPr>
-          <w:sz w:val="24"/>
-          <w:lang w:val="es-AR"/>
-        </w:rPr>
-        <w:t xml:space="preserve">Productos - </w:t>
-      </w:r>
-      <w:r>
-        <w:rPr>
-          <w:sz w:val="24"/>
-          <w:lang w:val="es-AR"/>
-        </w:rPr>
-        <w:t>Categoría</w:t>
-      </w:r>
-      <w:r>
-        <w:rPr>
-          <w:sz w:val="24"/>
-          <w:lang w:val="es-AR"/>
-        </w:rPr>
-        <w:t>………………</w:t>
-      </w:r>
-      <w:r>
-        <w:rPr>
-          <w:sz w:val="24"/>
-          <w:lang w:val="es-AR"/>
-        </w:rPr>
-        <w:t>…..…………………..……………</w:t>
-      </w:r>
-      <w:r>
-        <w:rPr>
-          <w:sz w:val="24"/>
-          <w:lang w:val="es-AR"/>
-        </w:rPr>
-        <w:t>……..Pagina  X</w:t>
-      </w:r>
-    </w:p>
-    <w:p>
-      <w:pPr>
-        <w:rPr>
-          <w:lang w:val="es-AR"/>
-        </w:rPr>
-      </w:pPr>
-      <w:proofErr w:type="spellStart"/>
-      <w:r>
-        <w:rPr>
-          <w:sz w:val="24"/>
-          <w:lang w:val="es-AR"/>
-        </w:rPr>
-        <w:t>Wireframe</w:t>
-      </w:r>
-      <w:proofErr w:type="spellEnd"/>
-      <w:r>
-        <w:rPr>
-          <w:sz w:val="24"/>
-          <w:lang w:val="es-AR"/>
-        </w:rPr>
-        <w:t xml:space="preserve"> - </w:t>
-      </w:r>
-      <w:r>
-        <w:rPr>
-          <w:sz w:val="24"/>
-          <w:lang w:val="es-AR"/>
-        </w:rPr>
-        <w:t>Contacto</w:t>
-      </w:r>
-      <w:r>
-        <w:rPr>
-          <w:sz w:val="24"/>
-          <w:lang w:val="es-AR"/>
-        </w:rPr>
-        <w:t>……………………..…………………..………</w:t>
-      </w:r>
-      <w:r>
-        <w:rPr>
-          <w:sz w:val="24"/>
-          <w:lang w:val="es-AR"/>
-        </w:rPr>
-        <w:t>………..………..………..Pagina  X</w:t>
-      </w:r>
-    </w:p>
-    <w:p>
-      <w:pPr>
-        <w:rPr>
-          <w:lang w:val="es-AR"/>
-        </w:rPr>
-      </w:pPr>
-      <w:proofErr w:type="spellStart"/>
-      <w:r>
-        <w:rPr>
-          <w:sz w:val="24"/>
-          <w:lang w:val="es-AR"/>
-        </w:rPr>
-        <w:t>Wireframe</w:t>
-      </w:r>
-      <w:proofErr w:type="spellEnd"/>
-      <w:r>
-        <w:rPr>
-          <w:sz w:val="24"/>
-          <w:lang w:val="es-AR"/>
-        </w:rPr>
-        <w:t xml:space="preserve"> - </w:t>
-      </w:r>
-      <w:r>
-        <w:rPr>
-          <w:sz w:val="24"/>
-          <w:lang w:val="es-AR"/>
-        </w:rPr>
-        <w:t>Carro</w:t>
-      </w:r>
-      <w:r>
-        <w:rPr>
-          <w:sz w:val="24"/>
-          <w:lang w:val="es-AR"/>
-        </w:rPr>
-        <w:t>…………………..…</w:t>
-      </w:r>
-      <w:r>
-        <w:rPr>
-          <w:sz w:val="24"/>
-          <w:lang w:val="es-AR"/>
-        </w:rPr>
-        <w:t>……………..…………………..…………………..</w:t>
-      </w:r>
-      <w:r>
-        <w:rPr>
-          <w:sz w:val="24"/>
-          <w:lang w:val="es-AR"/>
-        </w:rPr>
-        <w:t xml:space="preserve">……..Pagina  </w:t>
-      </w:r>
-      <w:r>
-        <w:rPr>
-          <w:sz w:val="24"/>
-          <w:lang w:val="es-AR"/>
-        </w:rPr>
-        <w:t>X</w:t>
-      </w:r>
-    </w:p>
-    <w:p>
-      <w:pPr>
-        <w:rPr>
-          <w:lang w:val="es-AR"/>
-        </w:rPr>
-      </w:pPr>
-    </w:p>
-    <w:p>
-      <w:pPr>
-        <w:rPr>
-          <w:lang w:val="es-AR"/>
-        </w:rPr>
-      </w:pPr>
       <w:r>
         <w:rPr>
           <w:lang w:val="es-AR"/>
@@ -933,6 +715,7 @@
     </w:p>
     <w:p>
       <w:pPr>
+        <w:pStyle w:val="Ttulo4"/>
         <w:rPr>
           <w:lang w:val="es-AR"/>
         </w:rPr>
@@ -940,7 +723,6 @@
       <w:bookmarkStart w:id="1" w:name="_Toc229998483"/>
       <w:r>
         <w:rPr>
-          <w:sz w:val="24"/>
           <w:lang w:val="es-AR"/>
         </w:rPr>
         <w:lastRenderedPageBreak/>
@@ -948,7 +730,6 @@
       </w:r>
       <w:r>
         <w:rPr>
-          <w:sz w:val="24"/>
           <w:lang w:val="es-AR"/>
         </w:rPr>
         <w:t>Inicio</w:t>
@@ -959,16 +740,30 @@
         </w:rPr>
         <w:t xml:space="preserve"> </w:t>
       </w:r>
+    </w:p>
+    <w:p>
+      <w:pPr>
+        <w:rPr>
+          <w:lang w:val="es-AR"/>
+        </w:rPr>
+      </w:pPr>
+    </w:p>
+    <w:p>
+      <w:pPr>
+        <w:rPr>
+          <w:lang w:val="es-AR"/>
+        </w:rPr>
+      </w:pPr>
       <w:r>
         <w:rPr>
           <w:noProof/>
-          <w:lang w:val="es-AR"/>
+          <w:lang w:val="es-AR" w:eastAsia="es-AR"/>
         </w:rPr>
         <w:drawing>
           <wp:inline distT="0" distB="0" distL="0" distR="0">
-            <wp:extent cx="4457700" cy="4972050"/>
+            <wp:extent cx="4214341" cy="5867400"/>
             <wp:effectExtent l="0" t="0" r="0" b="0"/>
-            <wp:docPr id="13" name="Imagen 13"/>
+            <wp:docPr id="4" name="0 Imagen"/>
             <wp:cNvGraphicFramePr>
               <a:graphicFrameLocks xmlns:a="http://schemas.openxmlformats.org/drawingml/2006/main" noChangeAspect="1"/>
             </wp:cNvGraphicFramePr>
@@ -976,205 +771,7 @@
               <a:graphicData uri="http://schemas.openxmlformats.org/drawingml/2006/picture">
                 <pic:pic xmlns:pic="http://schemas.openxmlformats.org/drawingml/2006/picture">
                   <pic:nvPicPr>
-                    <pic:cNvPr id="13" name="inicio.jpg"/>
-                    <pic:cNvPicPr/>
-                  </pic:nvPicPr>
-                  <pic:blipFill>
-                    <a:blip r:embed="rId6">
-                      <a:extLst>
-                        <a:ext uri="{28A0092B-C50C-407E-A947-70E740481C1C}">
-                          <a14:useLocalDpi xmlns:a14="http://schemas.microsoft.com/office/drawing/2010/main" val="0"/>
-                        </a:ext>
-                      </a:extLst>
-                    </a:blip>
-                    <a:stretch>
-                      <a:fillRect/>
-                    </a:stretch>
-                  </pic:blipFill>
-                  <pic:spPr>
-                    <a:xfrm>
-                      <a:off x="0" y="0"/>
-                      <a:ext cx="4457700" cy="4972050"/>
-                    </a:xfrm>
-                    <a:prstGeom prst="rect">
-                      <a:avLst/>
-                    </a:prstGeom>
-                  </pic:spPr>
-                </pic:pic>
-              </a:graphicData>
-            </a:graphic>
-          </wp:inline>
-        </w:drawing>
-      </w:r>
-    </w:p>
-    <w:p>
-      <w:pPr>
-        <w:rPr>
-          <w:lang w:val="es-AR"/>
-        </w:rPr>
-      </w:pPr>
-    </w:p>
-    <w:p>
-      <w:pPr>
-        <w:rPr>
-          <w:rFonts w:ascii="Arial" w:hAnsi="Arial" w:cs="Arial"/>
-          <w:lang w:val="es-AR"/>
-        </w:rPr>
-      </w:pPr>
-      <w:r>
-        <w:rPr>
-          <w:rFonts w:ascii="Arial" w:hAnsi="Arial" w:cs="Arial"/>
-          <w:lang w:val="es-AR"/>
-        </w:rPr>
-        <w:t xml:space="preserve">La Página de inicio posee visualmente </w:t>
-      </w:r>
-      <w:r>
-        <w:rPr>
-          <w:rFonts w:ascii="Arial" w:hAnsi="Arial" w:cs="Arial"/>
-          <w:lang w:val="es-AR"/>
-        </w:rPr>
-        <w:t xml:space="preserve">en su centro </w:t>
-      </w:r>
-      <w:r>
-        <w:rPr>
-          <w:rFonts w:ascii="Arial" w:hAnsi="Arial" w:cs="Arial"/>
-          <w:lang w:val="es-AR"/>
-        </w:rPr>
-        <w:t xml:space="preserve">una imagen en el centro de la misma, la cual </w:t>
-      </w:r>
-      <w:r>
-        <w:rPr>
-          <w:rFonts w:ascii="Arial" w:hAnsi="Arial" w:cs="Arial"/>
-          <w:lang w:val="es-AR"/>
-        </w:rPr>
-        <w:t>está</w:t>
-      </w:r>
-      <w:r>
-        <w:rPr>
-          <w:rFonts w:ascii="Arial" w:hAnsi="Arial" w:cs="Arial"/>
-          <w:lang w:val="es-AR"/>
-        </w:rPr>
-        <w:t xml:space="preserve"> diseñada para </w:t>
-      </w:r>
-      <w:r>
-        <w:rPr>
-          <w:rFonts w:ascii="Arial" w:hAnsi="Arial" w:cs="Arial"/>
-          <w:lang w:val="es-AR"/>
-        </w:rPr>
-        <w:t xml:space="preserve">promocionar </w:t>
-      </w:r>
-      <w:r>
-        <w:rPr>
-          <w:rFonts w:ascii="Arial" w:hAnsi="Arial" w:cs="Arial"/>
-          <w:lang w:val="es-AR"/>
-        </w:rPr>
-        <w:t>el nombre</w:t>
-      </w:r>
-      <w:r>
-        <w:rPr>
-          <w:rFonts w:ascii="Arial" w:hAnsi="Arial" w:cs="Arial"/>
-          <w:lang w:val="es-AR"/>
-        </w:rPr>
-        <w:t xml:space="preserve"> de las Cervezas Artesanales de El tío “Pocho”.</w:t>
-      </w:r>
-    </w:p>
-    <w:p>
-      <w:pPr>
-        <w:rPr>
-          <w:rFonts w:ascii="Arial" w:hAnsi="Arial" w:cs="Arial"/>
-          <w:lang w:val="es-AR"/>
-        </w:rPr>
-      </w:pPr>
-      <w:r>
-        <w:rPr>
-          <w:rFonts w:ascii="Arial" w:hAnsi="Arial" w:cs="Arial"/>
-          <w:lang w:val="es-AR"/>
-        </w:rPr>
-        <w:t xml:space="preserve">Bajo esta imagen se agregan 2 contenedores que muestran información resumida de las últimas publicaciones otorgadas por El Tío “Pocho” y a su lado un listado de nuevos productos. </w:t>
-      </w:r>
-    </w:p>
-    <w:p>
-      <w:pPr>
-        <w:rPr>
-          <w:rFonts w:ascii="Arial" w:hAnsi="Arial" w:cs="Arial"/>
-          <w:lang w:val="es-AR"/>
-        </w:rPr>
-      </w:pPr>
-      <w:r>
-        <w:rPr>
-          <w:rFonts w:ascii="Arial" w:hAnsi="Arial" w:cs="Arial"/>
-          <w:lang w:val="es-AR"/>
-        </w:rPr>
-        <w:t>Se optó por que la sección de últimas publicaciones y el listado de nuevos productos fuera de ese tamaño y sencillez para evitar sobrecargar al usuario con información que quizás no deseaba encontrar.</w:t>
-      </w:r>
-      <w:r>
-        <w:rPr>
-          <w:rFonts w:ascii="Arial" w:hAnsi="Arial" w:cs="Arial"/>
-          <w:lang w:val="es-AR"/>
-        </w:rPr>
-        <w:t xml:space="preserve"> En caso de querer ver dicha información, solo tendrá que darle CLICK a lo que desea y se le abrirá la Pagina correspondiente.</w:t>
-      </w:r>
-    </w:p>
-    <w:p>
-      <w:pPr>
-        <w:rPr>
-          <w:lang w:val="es-AR"/>
-        </w:rPr>
-      </w:pPr>
-      <w:r>
-        <w:rPr>
-          <w:lang w:val="es-AR"/>
-        </w:rPr>
-        <w:br w:type="page"/>
-      </w:r>
-    </w:p>
-    <w:p>
-      <w:pPr>
-        <w:rPr>
-          <w:sz w:val="24"/>
-          <w:lang w:val="es-AR"/>
-        </w:rPr>
-      </w:pPr>
-      <w:r>
-        <w:rPr>
-          <w:sz w:val="24"/>
-          <w:lang w:val="es-AR"/>
-        </w:rPr>
-        <w:lastRenderedPageBreak/>
-        <w:t xml:space="preserve">Sketch - </w:t>
-      </w:r>
-      <w:r>
-        <w:rPr>
-          <w:sz w:val="24"/>
-          <w:lang w:val="es-AR"/>
-        </w:rPr>
-        <w:t>Quienes Somos</w:t>
-      </w:r>
-    </w:p>
-    <w:p>
-      <w:pPr>
-        <w:rPr>
-          <w:lang w:val="es-AR"/>
-        </w:rPr>
-      </w:pPr>
-      <w:r>
-        <w:rPr>
-          <w:noProof/>
-          <w:lang w:val="es-AR"/>
-        </w:rPr>
-        <w:drawing>
-          <wp:inline distT="0" distB="0" distL="0" distR="0">
-            <wp:extent cx="5274310" cy="6510020"/>
-            <wp:effectExtent l="0" t="0" r="0" b="0"/>
-            <wp:docPr id="14" name="Imagen 14"/>
-            <wp:cNvGraphicFramePr>
-              <a:graphicFrameLocks xmlns:a="http://schemas.openxmlformats.org/drawingml/2006/main" noChangeAspect="1"/>
-            </wp:cNvGraphicFramePr>
-            <a:graphic xmlns:a="http://schemas.openxmlformats.org/drawingml/2006/main">
-              <a:graphicData uri="http://schemas.openxmlformats.org/drawingml/2006/picture">
-                <pic:pic xmlns:pic="http://schemas.openxmlformats.org/drawingml/2006/picture">
-                  <pic:nvPicPr>
-                    <pic:cNvPr id="14" name="quienes somos.jpg"/>
+                    <pic:cNvPr id="0" name="1 inicio.jpg"/>
                     <pic:cNvPicPr/>
                   </pic:nvPicPr>
                   <pic:blipFill>
@@ -1192,7 +789,7 @@
                   <pic:spPr>
                     <a:xfrm>
                       <a:off x="0" y="0"/>
-                      <a:ext cx="5274310" cy="6510020"/>
+                      <a:ext cx="4213977" cy="5866894"/>
                     </a:xfrm>
                     <a:prstGeom prst="rect">
                       <a:avLst/>
@@ -1208,58 +805,129 @@
     <w:p>
       <w:pPr>
         <w:rPr>
-          <w:sz w:val="24"/>
-          <w:lang w:val="es-AR"/>
-        </w:rPr>
-      </w:pPr>
-      <w:r>
-        <w:rPr>
-          <w:sz w:val="24"/>
-          <w:lang w:val="es-AR"/>
-        </w:rPr>
-        <w:t>En la Sección “Quienes Somos” se le otorga al usuario una breve información sobre el emprendimiento de El Tío “Pocho”. Esta página es puramente informativa, ya contaría con todo lo relacionado sobre la historia y fabricación de la cerveza</w:t>
-      </w:r>
-      <w:r>
-        <w:rPr>
-          <w:sz w:val="24"/>
-          <w:lang w:val="es-AR"/>
-        </w:rPr>
-        <w:t xml:space="preserve"> y un conjunto de opiniones dejada por los usuarios en las diferentes redes sociales.</w:t>
-      </w:r>
-    </w:p>
-    <w:p>
-      <w:pPr>
-        <w:rPr>
-          <w:sz w:val="24"/>
-          <w:lang w:val="es-AR"/>
-        </w:rPr>
-      </w:pPr>
-    </w:p>
-    <w:p>
-      <w:pPr>
-        <w:rPr>
-          <w:sz w:val="24"/>
-          <w:lang w:val="es-AR"/>
-        </w:rPr>
-      </w:pPr>
-    </w:p>
-    <w:p>
-      <w:pPr>
-        <w:rPr>
-          <w:sz w:val="24"/>
-          <w:lang w:val="es-AR"/>
-        </w:rPr>
-      </w:pPr>
-    </w:p>
-    <w:p>
-      <w:pPr>
-        <w:rPr>
-          <w:lang w:val="es-AR"/>
-        </w:rPr>
-      </w:pPr>
-      <w:r>
-        <w:rPr>
-          <w:sz w:val="24"/>
+          <w:rFonts w:ascii="Arial" w:hAnsi="Arial" w:cs="Arial"/>
+          <w:lang w:val="es-AR"/>
+        </w:rPr>
+      </w:pPr>
+      <w:r>
+        <w:rPr>
+          <w:rFonts w:ascii="Arial" w:hAnsi="Arial" w:cs="Arial"/>
+          <w:lang w:val="es-AR"/>
+        </w:rPr>
+        <w:t xml:space="preserve">La Página de inicio posee visualmente </w:t>
+      </w:r>
+      <w:r>
+        <w:rPr>
+          <w:rFonts w:ascii="Arial" w:hAnsi="Arial" w:cs="Arial"/>
+          <w:lang w:val="es-AR"/>
+        </w:rPr>
+        <w:t xml:space="preserve">en su centro </w:t>
+      </w:r>
+      <w:r>
+        <w:rPr>
+          <w:rFonts w:ascii="Arial" w:hAnsi="Arial" w:cs="Arial"/>
+          <w:lang w:val="es-AR"/>
+        </w:rPr>
+        <w:t xml:space="preserve">una imagen en el centro de la misma, la cual </w:t>
+      </w:r>
+      <w:r>
+        <w:rPr>
+          <w:rFonts w:ascii="Arial" w:hAnsi="Arial" w:cs="Arial"/>
+          <w:lang w:val="es-AR"/>
+        </w:rPr>
+        <w:t>está</w:t>
+      </w:r>
+      <w:r>
+        <w:rPr>
+          <w:rFonts w:ascii="Arial" w:hAnsi="Arial" w:cs="Arial"/>
+          <w:lang w:val="es-AR"/>
+        </w:rPr>
+        <w:t xml:space="preserve"> diseñada para </w:t>
+      </w:r>
+      <w:r>
+        <w:rPr>
+          <w:rFonts w:ascii="Arial" w:hAnsi="Arial" w:cs="Arial"/>
+          <w:lang w:val="es-AR"/>
+        </w:rPr>
+        <w:t xml:space="preserve">promocionar </w:t>
+      </w:r>
+      <w:r>
+        <w:rPr>
+          <w:rFonts w:ascii="Arial" w:hAnsi="Arial" w:cs="Arial"/>
+          <w:lang w:val="es-AR"/>
+        </w:rPr>
+        <w:t>el nombre</w:t>
+      </w:r>
+      <w:r>
+        <w:rPr>
+          <w:rFonts w:ascii="Arial" w:hAnsi="Arial" w:cs="Arial"/>
+          <w:lang w:val="es-AR"/>
+        </w:rPr>
+        <w:t xml:space="preserve"> de las Cervezas Artesanales de El tío “Pocho”.</w:t>
+      </w:r>
+    </w:p>
+    <w:p>
+      <w:pPr>
+        <w:rPr>
+          <w:rFonts w:ascii="Arial" w:hAnsi="Arial" w:cs="Arial"/>
+          <w:lang w:val="es-AR"/>
+        </w:rPr>
+      </w:pPr>
+      <w:r>
+        <w:rPr>
+          <w:rFonts w:ascii="Arial" w:hAnsi="Arial" w:cs="Arial"/>
+          <w:lang w:val="es-AR"/>
+        </w:rPr>
+        <w:t xml:space="preserve">Bajo esta imagen se agregan 2 contenedores que muestran información resumida de las últimas publicaciones otorgadas por El Tío “Pocho” y a su lado un listado de nuevos productos. </w:t>
+      </w:r>
+    </w:p>
+    <w:p>
+      <w:pPr>
+        <w:rPr>
+          <w:rFonts w:ascii="Arial" w:hAnsi="Arial" w:cs="Arial"/>
+          <w:lang w:val="es-AR"/>
+        </w:rPr>
+      </w:pPr>
+      <w:r>
+        <w:rPr>
+          <w:rFonts w:ascii="Arial" w:hAnsi="Arial" w:cs="Arial"/>
+          <w:lang w:val="es-AR"/>
+        </w:rPr>
+        <w:t>Se optó por que la sección de últimas publicaciones y el listado de nuevos productos fuera de ese tamaño y sencillez para evitar sobrecargar al usuario con información que quizás no deseaba encontrar.</w:t>
+      </w:r>
+      <w:r>
+        <w:rPr>
+          <w:rFonts w:ascii="Arial" w:hAnsi="Arial" w:cs="Arial"/>
+          <w:lang w:val="es-AR"/>
+        </w:rPr>
+        <w:t xml:space="preserve"> En caso de querer ver dicha información, solo tendrá que darle CLICK a lo que desea y se le abrirá la </w:t>
+      </w:r>
+      <w:proofErr w:type="gramStart"/>
+      <w:r>
+        <w:rPr>
+          <w:rFonts w:ascii="Arial" w:hAnsi="Arial" w:cs="Arial"/>
+          <w:lang w:val="es-AR"/>
+        </w:rPr>
+        <w:t>Pagina</w:t>
+      </w:r>
+      <w:proofErr w:type="gramEnd"/>
+      <w:r>
+        <w:rPr>
+          <w:rFonts w:ascii="Arial" w:hAnsi="Arial" w:cs="Arial"/>
+          <w:lang w:val="es-AR"/>
+        </w:rPr>
+        <w:t xml:space="preserve"> correspondiente.</w:t>
+      </w:r>
+    </w:p>
+    <w:p>
+      <w:pPr>
+        <w:pStyle w:val="Ttulo4"/>
+        <w:rPr>
+          <w:lang w:val="es-AR"/>
+        </w:rPr>
+      </w:pPr>
+      <w:r>
+        <w:rPr>
           <w:lang w:val="es-AR"/>
         </w:rPr>
         <w:lastRenderedPageBreak/>
@@ -1267,7 +935,6 @@
       </w:r>
       <w:r>
         <w:rPr>
-          <w:sz w:val="24"/>
           <w:lang w:val="es-AR"/>
         </w:rPr>
         <w:t>Productos</w:t>
@@ -1285,16 +952,23 @@
           <w:lang w:val="es-AR"/>
         </w:rPr>
       </w:pPr>
+    </w:p>
+    <w:p>
+      <w:pPr>
+        <w:rPr>
+          <w:lang w:val="es-AR"/>
+        </w:rPr>
+      </w:pPr>
       <w:r>
         <w:rPr>
           <w:noProof/>
-          <w:lang w:val="es-AR"/>
+          <w:lang w:val="es-AR" w:eastAsia="es-AR"/>
         </w:rPr>
         <w:drawing>
           <wp:inline distT="0" distB="0" distL="0" distR="0">
-            <wp:extent cx="4059065" cy="6248400"/>
+            <wp:extent cx="5384144" cy="7315200"/>
             <wp:effectExtent l="0" t="0" r="0" b="0"/>
-            <wp:docPr id="15" name="Imagen 15"/>
+            <wp:docPr id="7" name="0 Imagen"/>
             <wp:cNvGraphicFramePr>
               <a:graphicFrameLocks xmlns:a="http://schemas.openxmlformats.org/drawingml/2006/main" noChangeAspect="1"/>
             </wp:cNvGraphicFramePr>
@@ -1302,7 +976,7 @@
               <a:graphicData uri="http://schemas.openxmlformats.org/drawingml/2006/picture">
                 <pic:pic xmlns:pic="http://schemas.openxmlformats.org/drawingml/2006/picture">
                   <pic:nvPicPr>
-                    <pic:cNvPr id="15" name="productos.jpg"/>
+                    <pic:cNvPr id="0" name="3 Productos.png"/>
                     <pic:cNvPicPr/>
                   </pic:nvPicPr>
                   <pic:blipFill>
@@ -1320,7 +994,7 @@
                   <pic:spPr>
                     <a:xfrm>
                       <a:off x="0" y="0"/>
-                      <a:ext cx="4060851" cy="6251149"/>
+                      <a:ext cx="5390193" cy="7323419"/>
                     </a:xfrm>
                     <a:prstGeom prst="rect">
                       <a:avLst/>
@@ -1339,10 +1013,32 @@
           <w:lang w:val="es-AR"/>
         </w:rPr>
       </w:pPr>
-      <w:r>
-        <w:rPr>
-          <w:lang w:val="es-AR"/>
-        </w:rPr>
+    </w:p>
+    <w:p>
+      <w:pPr>
+        <w:rPr>
+          <w:lang w:val="es-AR"/>
+        </w:rPr>
+      </w:pPr>
+    </w:p>
+    <w:p>
+      <w:pPr>
+        <w:rPr>
+          <w:lang w:val="es-AR"/>
+        </w:rPr>
+      </w:pPr>
+    </w:p>
+    <w:p>
+      <w:pPr>
+        <w:rPr>
+          <w:lang w:val="es-AR"/>
+        </w:rPr>
+      </w:pPr>
+      <w:r>
+        <w:rPr>
+          <w:lang w:val="es-AR"/>
+        </w:rPr>
+        <w:lastRenderedPageBreak/>
         <w:t>La Sección de Productos muestra un paneo general de todo lo que se vende en la página.</w:t>
       </w:r>
     </w:p>
@@ -1358,61 +1054,108 @@
         </w:rPr>
         <w:t>El primer contenedor de información que se encontraría el usuario es el listado de productos que se encuentran destacados o con promociones</w:t>
       </w:r>
-    </w:p>
-    <w:p>
-      <w:pPr>
-        <w:rPr>
-          <w:lang w:val="es-AR"/>
-        </w:rPr>
-      </w:pPr>
-      <w:r>
-        <w:rPr>
-          <w:lang w:val="es-AR"/>
-        </w:rPr>
-        <w:t xml:space="preserve">Bajo este listado aparecerán catalogados por sus respectivas categorías los distintos tipos de cerveza o productos referidos a estas. Dejando así la posibilidad que el usuario pueda ver en modo general los productos en vez de obligarlo a entrar a la categoría directamente. </w:t>
-      </w:r>
-    </w:p>
-    <w:p>
-      <w:pPr>
-        <w:rPr>
-          <w:lang w:val="es-AR"/>
-        </w:rPr>
-      </w:pPr>
-      <w:r>
-        <w:rPr>
-          <w:lang w:val="es-AR"/>
-        </w:rPr>
-        <w:t xml:space="preserve">Cada </w:t>
-      </w:r>
-      <w:r>
-        <w:rPr>
-          <w:lang w:val="es-AR"/>
-        </w:rPr>
-        <w:t>título</w:t>
-      </w:r>
-      <w:r>
-        <w:rPr>
-          <w:lang w:val="es-AR"/>
-        </w:rPr>
-        <w:t xml:space="preserve"> de categoría es un enlace a la </w:t>
-      </w:r>
-      <w:r>
-        <w:rPr>
-          <w:lang w:val="es-AR"/>
-        </w:rPr>
-        <w:t>página</w:t>
-      </w:r>
-      <w:r>
-        <w:rPr>
-          <w:lang w:val="es-AR"/>
-        </w:rPr>
-        <w:t xml:space="preserve"> especifica de dicha </w:t>
-      </w:r>
-      <w:r>
-        <w:rPr>
-          <w:lang w:val="es-AR"/>
-        </w:rPr>
-        <w:t>categoría</w:t>
+      <w:r>
+        <w:rPr>
+          <w:lang w:val="es-AR"/>
+        </w:rPr>
+        <w:t>. Ese listado podrá ampliarse para abajo así ver todo lo que posee.</w:t>
+      </w:r>
+    </w:p>
+    <w:p>
+      <w:pPr>
+        <w:rPr>
+          <w:lang w:val="es-AR"/>
+        </w:rPr>
+      </w:pPr>
+      <w:r>
+        <w:rPr>
+          <w:lang w:val="es-AR"/>
+        </w:rPr>
+        <w:t xml:space="preserve">Bajo este listado aparecerán </w:t>
+      </w:r>
+      <w:r>
+        <w:rPr>
+          <w:lang w:val="es-AR"/>
+        </w:rPr>
+        <w:t>las categorías de las cervezas.  L</w:t>
+      </w:r>
+      <w:r>
+        <w:rPr>
+          <w:lang w:val="es-AR"/>
+        </w:rPr>
+        <w:t xml:space="preserve">os distintos tipos de cerveza </w:t>
+      </w:r>
+      <w:r>
+        <w:rPr>
+          <w:lang w:val="es-AR"/>
+        </w:rPr>
+        <w:t>se identificaran por su nombre de categoría y un precio por litro</w:t>
+      </w:r>
+      <w:r>
+        <w:rPr>
+          <w:lang w:val="es-AR"/>
+        </w:rPr>
+        <w:t>.</w:t>
+      </w:r>
+      <w:r>
+        <w:rPr>
+          <w:lang w:val="es-AR"/>
+        </w:rPr>
+        <w:t xml:space="preserve"> Cuando el usuario interactúe con la imagen (dando </w:t>
+      </w:r>
+      <w:proofErr w:type="spellStart"/>
+      <w:r>
+        <w:rPr>
+          <w:lang w:val="es-AR"/>
+        </w:rPr>
+        <w:t>click</w:t>
+      </w:r>
+      <w:proofErr w:type="spellEnd"/>
+      <w:r>
+        <w:rPr>
+          <w:lang w:val="es-AR"/>
+        </w:rPr>
+        <w:t xml:space="preserve">) podrá acceder a ver la información detallada de dicha categoría de cerveza y el listado de cervezas asociadas. </w:t>
+      </w:r>
+    </w:p>
+    <w:p>
+      <w:pPr>
+        <w:rPr>
+          <w:lang w:val="es-AR"/>
+        </w:rPr>
+      </w:pPr>
+      <w:r>
+        <w:rPr>
+          <w:lang w:val="es-AR"/>
+        </w:rPr>
+        <w:t xml:space="preserve">Junto a esta descripción aclara al usuario que la </w:t>
+      </w:r>
+      <w:proofErr w:type="gramStart"/>
+      <w:r>
+        <w:rPr>
+          <w:lang w:val="es-AR"/>
+        </w:rPr>
+        <w:t>cerveza ,</w:t>
+      </w:r>
+      <w:proofErr w:type="gramEnd"/>
+      <w:r>
+        <w:rPr>
+          <w:lang w:val="es-AR"/>
+        </w:rPr>
+        <w:t xml:space="preserve"> la categoría del envase y cantidad de unidades se modifica desde la página del carro luego de agregarla con el botón de agregar.</w:t>
+      </w:r>
+    </w:p>
+    <w:p>
+      <w:pPr>
+        <w:rPr>
+          <w:lang w:val="es-AR"/>
+        </w:rPr>
+      </w:pPr>
+      <w:r>
+        <w:rPr>
+          <w:lang w:val="es-AR"/>
+        </w:rPr>
+        <w:t>Al momento de seleccionar en el carro de “Agregar Producto”, se actualiza el icono del carro superior con un valor igual a la cantidad de categorías agregadas a este.</w:t>
       </w:r>
     </w:p>
     <w:p>
@@ -1440,31 +1183,338 @@
           <w:lang w:val="es-AR"/>
         </w:rPr>
       </w:pPr>
-      <w:r>
-        <w:rPr>
-          <w:sz w:val="24"/>
-          <w:lang w:val="es-AR"/>
+    </w:p>
+    <w:p>
+      <w:pPr>
+        <w:pStyle w:val="Ttulo4"/>
+        <w:rPr>
+          <w:lang w:val="es-AR"/>
+        </w:rPr>
+      </w:pPr>
+      <w:r>
+        <w:rPr>
+          <w:lang w:val="es-AR"/>
+        </w:rPr>
+        <w:t>Paginas no realizadas - Aclaraciones</w:t>
+      </w:r>
+      <w:r>
+        <w:rPr>
+          <w:lang w:val="es-AR"/>
+        </w:rPr>
+        <w:t>:</w:t>
+      </w:r>
+    </w:p>
+    <w:p>
+      <w:pPr>
+        <w:rPr>
+          <w:lang w:val="es-AR"/>
+        </w:rPr>
+      </w:pPr>
+    </w:p>
+    <w:p>
+      <w:pPr>
+        <w:rPr>
+          <w:sz w:val="24"/>
+          <w:lang w:val="es-AR"/>
+        </w:rPr>
+      </w:pPr>
+      <w:r>
+        <w:rPr>
+          <w:sz w:val="24"/>
+          <w:lang w:val="es-AR"/>
+        </w:rPr>
+        <w:t>*</w:t>
+      </w:r>
+      <w:r>
+        <w:rPr>
+          <w:sz w:val="24"/>
+          <w:lang w:val="es-AR"/>
+        </w:rPr>
+        <w:t>En la Sección “Quienes Somos” se le otorga al usuario una breve información sobre el emprendimiento de El Tío “Pocho”. Esta página es puramente informativa, ya contaría con todo lo relacionado sobre la historia y fabricación de la cerveza y un conjunto de opiniones dejada por los usuarios en las diferentes redes sociales.</w:t>
+      </w:r>
+    </w:p>
+    <w:p>
+      <w:pPr>
+        <w:rPr>
+          <w:sz w:val="24"/>
+          <w:lang w:val="es-AR"/>
+        </w:rPr>
+      </w:pPr>
+    </w:p>
+    <w:p>
+      <w:pPr>
+        <w:rPr>
+          <w:lang w:val="es-AR"/>
+        </w:rPr>
+      </w:pPr>
+      <w:r>
+        <w:rPr>
+          <w:sz w:val="24"/>
+          <w:lang w:val="es-AR"/>
+        </w:rPr>
+        <w:t>*</w:t>
+      </w:r>
+      <w:r>
+        <w:rPr>
+          <w:lang w:val="es-AR"/>
+        </w:rPr>
+        <w:t xml:space="preserve">La </w:t>
+      </w:r>
+      <w:r>
+        <w:rPr>
+          <w:lang w:val="es-AR"/>
+        </w:rPr>
+        <w:t>P</w:t>
+      </w:r>
+      <w:r>
+        <w:rPr>
+          <w:lang w:val="es-AR"/>
+        </w:rPr>
+        <w:t xml:space="preserve">ágina de </w:t>
+      </w:r>
+      <w:r>
+        <w:rPr>
+          <w:lang w:val="es-AR"/>
+        </w:rPr>
+        <w:t>Contacto</w:t>
+      </w:r>
+      <w:r>
+        <w:rPr>
+          <w:lang w:val="es-AR"/>
+        </w:rPr>
+        <w:t xml:space="preserve"> se diseñó de manera tal que le brinde al usuario la posibilidad de enviar un mensaje de consulta a un encargado</w:t>
+      </w:r>
+      <w:proofErr w:type="gramStart"/>
+      <w:r>
+        <w:rPr>
+          <w:lang w:val="es-AR"/>
+        </w:rPr>
+        <w:t>..</w:t>
+      </w:r>
+      <w:proofErr w:type="gramEnd"/>
+      <w:r>
+        <w:rPr>
+          <w:lang w:val="es-AR"/>
+        </w:rPr>
+        <w:t xml:space="preserve"> Para esto este deberá solamente completar:</w:t>
+      </w:r>
+    </w:p>
+    <w:p>
+      <w:pPr>
+        <w:ind w:firstLine="708"/>
+        <w:rPr>
+          <w:lang w:val="es-AR"/>
+        </w:rPr>
+      </w:pPr>
+      <w:r>
+        <w:rPr>
+          <w:lang w:val="es-AR"/>
+        </w:rPr>
+        <w:t>- “Tema” – Motivo del mensaje</w:t>
+      </w:r>
+    </w:p>
+    <w:p>
+      <w:pPr>
+        <w:rPr>
+          <w:lang w:val="es-AR"/>
+        </w:rPr>
+      </w:pPr>
+      <w:r>
+        <w:rPr>
+          <w:lang w:val="es-AR"/>
+        </w:rPr>
+        <w:tab/>
+        <w:t>-“Mail de Respuesta” – Una dirección de correo a la cual se le enviara la respuesta</w:t>
+      </w:r>
+    </w:p>
+    <w:p>
+      <w:pPr>
+        <w:rPr>
+          <w:lang w:val="es-AR"/>
+        </w:rPr>
+      </w:pPr>
+      <w:r>
+        <w:rPr>
+          <w:lang w:val="es-AR"/>
+        </w:rPr>
+        <w:tab/>
+        <w:t>-“Campo de mensaje”- Un espacio donde el usuario podrá escribir sus dudas.</w:t>
+      </w:r>
+    </w:p>
+    <w:p>
+      <w:pPr>
+        <w:rPr>
+          <w:lang w:val="es-AR"/>
+        </w:rPr>
+      </w:pPr>
+      <w:r>
+        <w:rPr>
+          <w:lang w:val="es-AR"/>
+        </w:rPr>
+        <w:t xml:space="preserve">Fuera de este formulario, se provee un listado de preguntas y respuestas más frecuentes para así </w:t>
+      </w:r>
+      <w:r>
+        <w:rPr>
+          <w:lang w:val="es-AR"/>
+        </w:rPr>
+        <w:t>evitarle al usuario tiempo de respuesta en caso que su inquietud ya esté en ese lugar</w:t>
+      </w:r>
+      <w:r>
+        <w:rPr>
+          <w:lang w:val="es-AR"/>
+        </w:rPr>
+        <w:t>.</w:t>
+      </w:r>
+    </w:p>
+    <w:p>
+      <w:pPr>
+        <w:rPr>
+          <w:lang w:val="es-AR"/>
+        </w:rPr>
+      </w:pPr>
+    </w:p>
+    <w:p>
+      <w:pPr>
+        <w:rPr>
+          <w:lang w:val="es-AR"/>
+        </w:rPr>
+      </w:pPr>
+      <w:r>
+        <w:rPr>
+          <w:b/>
+          <w:lang w:val="es-AR"/>
+        </w:rPr>
+        <w:t>*</w:t>
+      </w:r>
+      <w:r>
+        <w:rPr>
+          <w:lang w:val="es-AR"/>
+        </w:rPr>
+        <w:t xml:space="preserve"> La Página del Carro solo contara de dos contenedores básicos.</w:t>
+      </w:r>
+    </w:p>
+    <w:p>
+      <w:pPr>
+        <w:rPr>
+          <w:lang w:val="es-AR"/>
+        </w:rPr>
+      </w:pPr>
+      <w:r>
+        <w:rPr>
+          <w:lang w:val="es-AR"/>
+        </w:rPr>
+        <w:t xml:space="preserve"> El primero tiene un listado de categorías que el usuario haya seleccionado previamente en la sección de Productos dándole “</w:t>
+      </w:r>
+      <w:proofErr w:type="spellStart"/>
+      <w:r>
+        <w:rPr>
+          <w:lang w:val="es-AR"/>
+        </w:rPr>
+        <w:t>click</w:t>
+      </w:r>
+      <w:proofErr w:type="spellEnd"/>
+      <w:r>
+        <w:rPr>
+          <w:lang w:val="es-AR"/>
+        </w:rPr>
+        <w:t>” al Carro que Agrega.</w:t>
+      </w:r>
+    </w:p>
+    <w:p>
+      <w:pPr>
+        <w:rPr>
+          <w:lang w:val="es-AR"/>
+        </w:rPr>
+      </w:pPr>
+      <w:r>
+        <w:rPr>
+          <w:lang w:val="es-AR"/>
+        </w:rPr>
+        <w:t>Este listado de productos tiene un Input que permite al usuario cambiar la cantidad que desea de cada producto. También contara con</w:t>
+      </w:r>
+      <w:r>
+        <w:rPr>
+          <w:lang w:val="es-AR"/>
+        </w:rPr>
+        <w:t xml:space="preserve"> dos</w:t>
+      </w:r>
+      <w:r>
+        <w:rPr>
+          <w:lang w:val="es-AR"/>
+        </w:rPr>
+        <w:t xml:space="preserve"> desplegable</w:t>
+      </w:r>
+      <w:r>
+        <w:rPr>
+          <w:lang w:val="es-AR"/>
+        </w:rPr>
+        <w:t>s</w:t>
+      </w:r>
+      <w:r>
+        <w:rPr>
+          <w:lang w:val="es-AR"/>
+        </w:rPr>
+        <w:t xml:space="preserve"> que le permitirá eleg</w:t>
+      </w:r>
+      <w:r>
+        <w:rPr>
+          <w:lang w:val="es-AR"/>
+        </w:rPr>
+        <w:t xml:space="preserve">ir el estilo de embace y la cerveza de dicha </w:t>
+      </w:r>
+      <w:r>
+        <w:rPr>
+          <w:lang w:val="es-AR"/>
+        </w:rPr>
+        <w:t>categoría</w:t>
+      </w:r>
+      <w:r>
+        <w:rPr>
+          <w:lang w:val="es-AR"/>
+        </w:rPr>
+        <w:t>. Así como también un botón para borrar ese producto en caso de no solicitarlo más.</w:t>
+      </w:r>
+    </w:p>
+    <w:p>
+      <w:pPr>
+        <w:pStyle w:val="Ttulo2"/>
+        <w:rPr>
+          <w:rStyle w:val="Titulo4Carfffd"/>
+          <w:lang w:val="es-ES"/>
+        </w:rPr>
+      </w:pPr>
+      <w:r>
+        <w:rPr>
+          <w:lang w:val="es-AR"/>
+        </w:rPr>
+        <w:br w:type="page"/>
+      </w:r>
+      <w:r>
+        <w:rPr>
+          <w:rStyle w:val="Titulo4Carfffd"/>
+          <w:lang w:val="es-ES"/>
         </w:rPr>
         <w:lastRenderedPageBreak/>
-        <w:t xml:space="preserve">Sketch - </w:t>
-      </w:r>
-      <w:r>
-        <w:rPr>
-          <w:sz w:val="24"/>
-          <w:lang w:val="es-AR"/>
-        </w:rPr>
-        <w:t xml:space="preserve">Productos - </w:t>
-      </w:r>
-      <w:r>
-        <w:rPr>
-          <w:sz w:val="24"/>
-          <w:lang w:val="es-AR"/>
-        </w:rPr>
-        <w:t>Categoría</w:t>
-      </w:r>
-      <w:r>
-        <w:rPr>
-          <w:lang w:val="es-AR"/>
+        <w:t>Aclaraciones del</w:t>
+      </w:r>
+      <w:r>
+        <w:rPr>
+          <w:rStyle w:val="Titulo4Carfffd"/>
+          <w:lang w:val="es-ES"/>
+        </w:rPr>
+        <w:t xml:space="preserve"> formato de la </w:t>
+      </w:r>
+      <w:r>
+        <w:rPr>
+          <w:rStyle w:val="Titulo4Carfffd"/>
+          <w:lang w:val="es-ES"/>
+        </w:rPr>
+        <w:t>Página</w:t>
+      </w:r>
+      <w:r>
+        <w:rPr>
+          <w:rStyle w:val="Titulo4Carfffd"/>
+          <w:lang w:val="es-ES"/>
         </w:rPr>
         <w:t xml:space="preserve"> </w:t>
       </w:r>
@@ -1472,12 +1522,229 @@
     <w:p>
       <w:pPr>
         <w:rPr>
-          <w:lang w:val="es-AR"/>
-        </w:rPr>
-      </w:pPr>
-    </w:p>
-    <w:p>
-      <w:pPr>
+          <w:rStyle w:val="Titulo4Carfffd"/>
+          <w:rFonts w:asciiTheme="minorHAnsi" w:eastAsiaTheme="minorHAnsi" w:hAnsiTheme="minorHAnsi" w:cstheme="minorBidi"/>
+          <w:b w:val="0"/>
+          <w:i w:val="0"/>
+          <w:color w:val="auto"/>
+          <w:lang w:val="es-AR"/>
+        </w:rPr>
+      </w:pPr>
+    </w:p>
+    <w:p>
+      <w:pPr>
+        <w:rPr>
+          <w:rFonts w:cs="Times New Roman"/>
+          <w:sz w:val="24"/>
+          <w:lang w:val="es-AR"/>
+        </w:rPr>
+      </w:pPr>
+      <w:r>
+        <w:rPr>
+          <w:rFonts w:cs="Times New Roman"/>
+          <w:sz w:val="24"/>
+          <w:lang w:val="es-AR"/>
+        </w:rPr>
+        <w:t>El formato de página fue tomado en cuenta siguiendo los patrones de simplicidad y fácil acceso a todas sus secciones</w:t>
+      </w:r>
+      <w:r>
+        <w:rPr>
+          <w:rFonts w:cs="Times New Roman"/>
+          <w:sz w:val="24"/>
+          <w:lang w:val="es-AR"/>
+        </w:rPr>
+        <w:t xml:space="preserve"> para evitar que el usuario tenga que recordar los caminos</w:t>
+      </w:r>
+      <w:r>
+        <w:rPr>
+          <w:rFonts w:cs="Times New Roman"/>
+          <w:sz w:val="24"/>
+          <w:lang w:val="es-AR"/>
+        </w:rPr>
+        <w:t>.</w:t>
+      </w:r>
+      <w:r>
+        <w:rPr>
+          <w:rFonts w:cs="Times New Roman"/>
+          <w:sz w:val="24"/>
+          <w:lang w:val="es-AR"/>
+        </w:rPr>
+        <w:t xml:space="preserve"> Indicando con un cambio de color en la barra de navegaciones se le indica </w:t>
+      </w:r>
+      <w:r>
+        <w:rPr>
+          <w:rFonts w:cs="Times New Roman"/>
+          <w:sz w:val="24"/>
+          <w:lang w:val="es-AR"/>
+        </w:rPr>
+        <w:t>al</w:t>
+      </w:r>
+      <w:r>
+        <w:rPr>
+          <w:rFonts w:cs="Times New Roman"/>
+          <w:sz w:val="24"/>
+          <w:lang w:val="es-AR"/>
+        </w:rPr>
+        <w:t xml:space="preserve"> usuario </w:t>
+      </w:r>
+      <w:r>
+        <w:rPr>
+          <w:rFonts w:cs="Times New Roman"/>
+          <w:sz w:val="24"/>
+          <w:lang w:val="es-AR"/>
+        </w:rPr>
+        <w:t>la página en donde se encuentra en este momento.</w:t>
+      </w:r>
+    </w:p>
+    <w:p>
+      <w:pPr>
+        <w:rPr>
+          <w:rFonts w:cs="Times New Roman"/>
+          <w:sz w:val="24"/>
+          <w:lang w:val="es-AR"/>
+        </w:rPr>
+      </w:pPr>
+    </w:p>
+    <w:p>
+      <w:pPr>
+        <w:rPr>
+          <w:rFonts w:cs="Times New Roman"/>
+          <w:sz w:val="24"/>
+          <w:lang w:val="es-AR"/>
+        </w:rPr>
+      </w:pPr>
+      <w:r>
+        <w:rPr>
+          <w:rFonts w:cs="Times New Roman"/>
+          <w:sz w:val="24"/>
+          <w:lang w:val="es-AR"/>
+        </w:rPr>
+        <w:t xml:space="preserve">Para la selección de </w:t>
+      </w:r>
+      <w:r>
+        <w:rPr>
+          <w:rFonts w:cs="Times New Roman"/>
+          <w:sz w:val="24"/>
+          <w:lang w:val="es-AR"/>
+        </w:rPr>
+        <w:t>categorías</w:t>
+      </w:r>
+      <w:r>
+        <w:rPr>
+          <w:rFonts w:cs="Times New Roman"/>
+          <w:sz w:val="24"/>
+          <w:lang w:val="es-AR"/>
+        </w:rPr>
+        <w:t xml:space="preserve"> se tomó en cuenta la opinión de diferentes usuarios en como ellos prefieren orientarse y que información les interesa ver en sus transacciones.</w:t>
+      </w:r>
+      <w:r>
+        <w:rPr>
+          <w:rFonts w:cs="Times New Roman"/>
+          <w:sz w:val="24"/>
+          <w:lang w:val="es-AR"/>
+        </w:rPr>
+        <w:t xml:space="preserve"> </w:t>
+      </w:r>
+      <w:r>
+        <w:rPr>
+          <w:rFonts w:cs="Times New Roman"/>
+          <w:sz w:val="24"/>
+          <w:lang w:val="es-AR"/>
+        </w:rPr>
+        <w:t xml:space="preserve">Gracias a reducir la cantidad de información de las cervezas mostrando solo la categoría permitió un ahorro de espacio </w:t>
+      </w:r>
+      <w:r>
+        <w:rPr>
+          <w:rFonts w:cs="Times New Roman"/>
+          <w:sz w:val="24"/>
+          <w:lang w:val="es-AR"/>
+        </w:rPr>
+        <w:t xml:space="preserve">en la página </w:t>
+      </w:r>
+      <w:r>
+        <w:rPr>
+          <w:rFonts w:cs="Times New Roman"/>
+          <w:sz w:val="24"/>
+          <w:lang w:val="es-AR"/>
+        </w:rPr>
+        <w:t xml:space="preserve">y de una </w:t>
+      </w:r>
+      <w:r>
+        <w:rPr>
+          <w:rFonts w:cs="Times New Roman"/>
+          <w:sz w:val="24"/>
+          <w:lang w:val="es-AR"/>
+        </w:rPr>
+        <w:t xml:space="preserve">creación de una </w:t>
+      </w:r>
+      <w:r>
+        <w:rPr>
+          <w:rFonts w:cs="Times New Roman"/>
+          <w:sz w:val="24"/>
+          <w:lang w:val="es-AR"/>
+        </w:rPr>
+        <w:t>página extra solo con los productos.</w:t>
+      </w:r>
+    </w:p>
+    <w:p>
+      <w:pPr>
+        <w:rPr>
+          <w:rFonts w:asciiTheme="majorHAnsi" w:eastAsiaTheme="majorEastAsia" w:hAnsiTheme="majorHAnsi" w:cstheme="majorBidi"/>
+          <w:b/>
+          <w:bCs/>
+          <w:color w:val="365F91" w:themeColor="accent1" w:themeShade="BF"/>
+          <w:sz w:val="28"/>
+          <w:szCs w:val="28"/>
+          <w:lang w:val="es-AR"/>
+        </w:rPr>
+      </w:pPr>
+      <w:r>
+        <w:rPr>
+          <w:lang w:val="es-AR"/>
+        </w:rPr>
+        <w:br w:type="page"/>
+      </w:r>
+    </w:p>
+    <w:p>
+      <w:pPr>
+        <w:pStyle w:val="Ttulo1"/>
+        <w:rPr>
+          <w:lang w:val="es-AR"/>
+        </w:rPr>
+      </w:pPr>
+      <w:proofErr w:type="spellStart"/>
+      <w:r>
+        <w:rPr>
+          <w:lang w:val="es-AR"/>
+        </w:rPr>
+        <w:lastRenderedPageBreak/>
+        <w:t>Wireframe</w:t>
+      </w:r>
+      <w:proofErr w:type="spellEnd"/>
+      <w:r>
+        <w:rPr>
+          <w:lang w:val="es-AR"/>
+        </w:rPr>
+        <w:t xml:space="preserve"> - </w:t>
+      </w:r>
+      <w:r>
+        <w:rPr>
+          <w:lang w:val="es-AR"/>
+        </w:rPr>
+        <w:t>Inicio</w:t>
+      </w:r>
+      <w:bookmarkEnd w:id="1"/>
+    </w:p>
+    <w:p>
+      <w:pPr>
+        <w:rPr>
+          <w:lang w:val="es-AR"/>
+        </w:rPr>
+      </w:pPr>
+    </w:p>
+    <w:p>
+      <w:pPr>
+        <w:ind w:left="-567"/>
         <w:rPr>
           <w:lang w:val="es-AR"/>
         </w:rPr>
@@ -1485,13 +1752,13 @@
       <w:r>
         <w:rPr>
           <w:noProof/>
-          <w:lang w:val="es-AR"/>
+          <w:lang w:val="es-AR" w:eastAsia="es-AR"/>
         </w:rPr>
         <w:drawing>
-          <wp:inline distT="0" distB="0" distL="0" distR="0">
-            <wp:extent cx="3933825" cy="5885582"/>
+          <wp:inline distT="0" distB="0" distL="0" distR="0" wp14:anchorId="3C875512" wp14:editId="2ED75E65">
+            <wp:extent cx="6045490" cy="5172075"/>
             <wp:effectExtent l="0" t="0" r="0" b="0"/>
-            <wp:docPr id="16" name="Imagen 16"/>
+            <wp:docPr id="9" name="0 Imagen"/>
             <wp:cNvGraphicFramePr>
               <a:graphicFrameLocks xmlns:a="http://schemas.openxmlformats.org/drawingml/2006/main" noChangeAspect="1"/>
             </wp:cNvGraphicFramePr>
@@ -1499,7 +1766,7 @@
               <a:graphicData uri="http://schemas.openxmlformats.org/drawingml/2006/picture">
                 <pic:pic xmlns:pic="http://schemas.openxmlformats.org/drawingml/2006/picture">
                   <pic:nvPicPr>
-                    <pic:cNvPr id="16" name="producto-categoria.jpg"/>
+                    <pic:cNvPr id="0" name="1 Inicio.png"/>
                     <pic:cNvPicPr/>
                   </pic:nvPicPr>
                   <pic:blipFill>
@@ -1517,7 +1784,7 @@
                   <pic:spPr>
                     <a:xfrm>
                       <a:off x="0" y="0"/>
-                      <a:ext cx="3935481" cy="5888060"/>
+                      <a:ext cx="6042580" cy="5169585"/>
                     </a:xfrm>
                     <a:prstGeom prst="rect">
                       <a:avLst/>
@@ -1529,43 +1796,39 @@
           </wp:inline>
         </w:drawing>
       </w:r>
-    </w:p>
-    <w:p>
-      <w:pPr>
-        <w:rPr>
-          <w:lang w:val="es-AR"/>
-        </w:rPr>
-      </w:pPr>
-      <w:r>
-        <w:rPr>
-          <w:lang w:val="es-AR"/>
-        </w:rPr>
-        <w:t xml:space="preserve">Una vez que el usuario selecciono una categoría, el llevado a una </w:t>
-      </w:r>
-      <w:r>
-        <w:rPr>
-          <w:lang w:val="es-AR"/>
-        </w:rPr>
-        <w:t>página</w:t>
-      </w:r>
-      <w:r>
-        <w:rPr>
-          <w:lang w:val="es-AR"/>
-        </w:rPr>
-        <w:t xml:space="preserve"> donde se mostraran las ofertas relacionadas con la categoría elegida y bajo de esta el listado con todos los productos que correspondan a la misma.</w:t>
-      </w:r>
-    </w:p>
-    <w:p>
-      <w:pPr>
-        <w:rPr>
-          <w:lang w:val="es-AR"/>
-        </w:rPr>
-      </w:pPr>
-      <w:r>
-        <w:rPr>
-          <w:lang w:val="es-AR"/>
-        </w:rPr>
-        <w:t>Cada producto posee una descripción para orientar al usuario de lo que se trata, su precio y un botón que le permite agregarlo al carro de compras.</w:t>
+      <w:r>
+        <w:rPr>
+          <w:lang w:val="es-AR"/>
+        </w:rPr>
+        <w:t>Se Agregó un carrusel a la imagen central del Inicio. Este contara con su primera imagen el nombre de la Cervecería y una foto. El resto de las imágenes serán un conjunto de ofertas y promociones  que irán cambiando en intervalos o cuando el Usuario seleccione el cambio de imagen.</w:t>
+      </w:r>
+    </w:p>
+    <w:p>
+      <w:pPr>
+        <w:ind w:left="-567"/>
+        <w:rPr>
+          <w:lang w:val="es-AR"/>
+        </w:rPr>
+      </w:pPr>
+      <w:r>
+        <w:rPr>
+          <w:lang w:val="es-AR"/>
+        </w:rPr>
+        <w:t xml:space="preserve">SI el Usuario selecciona alguna de las ofertas será redirigido a la </w:t>
+      </w:r>
+      <w:proofErr w:type="gramStart"/>
+      <w:r>
+        <w:rPr>
+          <w:lang w:val="es-AR"/>
+        </w:rPr>
+        <w:t>Pagina</w:t>
+      </w:r>
+      <w:proofErr w:type="gramEnd"/>
+      <w:r>
+        <w:rPr>
+          <w:lang w:val="es-AR"/>
+        </w:rPr>
+        <w:t xml:space="preserve"> con la oferta correspondiente, en donde podrá encontrar toda la descripción y la posibilidad de agregarla a su carro. </w:t>
       </w:r>
     </w:p>
     <w:p>
@@ -1580,12 +1843,7 @@
           <w:lang w:val="es-AR"/>
         </w:rPr>
       </w:pPr>
-      <w:r>
-        <w:rPr>
-          <w:lang w:val="es-AR"/>
-        </w:rPr>
-        <w:t xml:space="preserve">Al agregar un producto al carro, este botón quedara deshabilitado * </w:t>
-      </w:r>
+      <w:bookmarkStart w:id="2" w:name="_Toc229998485"/>
       <w:r>
         <w:rPr>
           <w:lang w:val="es-AR"/>
@@ -1595,34 +1853,45 @@
     </w:p>
     <w:p>
       <w:pPr>
-        <w:rPr>
-          <w:lang w:val="es-AR"/>
-        </w:rPr>
-      </w:pPr>
-      <w:r>
-        <w:rPr>
-          <w:sz w:val="24"/>
+        <w:pStyle w:val="Ttulo1"/>
+        <w:rPr>
+          <w:lang w:val="es-AR"/>
+        </w:rPr>
+      </w:pPr>
+      <w:proofErr w:type="spellStart"/>
+      <w:r>
+        <w:rPr>
           <w:lang w:val="es-AR"/>
         </w:rPr>
         <w:lastRenderedPageBreak/>
-        <w:t xml:space="preserve">Sketch - </w:t>
-      </w:r>
-      <w:r>
-        <w:rPr>
-          <w:sz w:val="24"/>
-          <w:lang w:val="es-AR"/>
-        </w:rPr>
-        <w:t>Contacto</w:t>
-      </w:r>
-      <w:r>
-        <w:rPr>
-          <w:lang w:val="es-AR"/>
-        </w:rPr>
-        <w:t xml:space="preserve"> </w:t>
-      </w:r>
-    </w:p>
-    <w:p>
-      <w:pPr>
+        <w:t>Wireframe</w:t>
+      </w:r>
+      <w:proofErr w:type="spellEnd"/>
+      <w:r>
+        <w:rPr>
+          <w:lang w:val="es-AR"/>
+        </w:rPr>
+        <w:t xml:space="preserve"> - </w:t>
+      </w:r>
+      <w:r>
+        <w:rPr>
+          <w:sz w:val="30"/>
+          <w:lang w:val="es-AR"/>
+        </w:rPr>
+        <w:t>Productos</w:t>
+      </w:r>
+      <w:bookmarkEnd w:id="2"/>
+    </w:p>
+    <w:p>
+      <w:pPr>
+        <w:rPr>
+          <w:lang w:val="es-AR"/>
+        </w:rPr>
+      </w:pPr>
+    </w:p>
+    <w:p>
+      <w:pPr>
+        <w:ind w:left="-284"/>
         <w:rPr>
           <w:lang w:val="es-AR"/>
         </w:rPr>
@@ -1630,13 +1899,13 @@
       <w:r>
         <w:rPr>
           <w:noProof/>
-          <w:lang w:val="es-AR"/>
+          <w:lang w:val="es-AR" w:eastAsia="es-AR"/>
         </w:rPr>
         <w:drawing>
           <wp:inline distT="0" distB="0" distL="0" distR="0">
-            <wp:extent cx="5019675" cy="7364526"/>
+            <wp:extent cx="5274310" cy="5525135"/>
             <wp:effectExtent l="0" t="0" r="0" b="0"/>
-            <wp:docPr id="17" name="Imagen 17"/>
+            <wp:docPr id="10" name="0 Imagen"/>
             <wp:cNvGraphicFramePr>
               <a:graphicFrameLocks xmlns:a="http://schemas.openxmlformats.org/drawingml/2006/main" noChangeAspect="1"/>
             </wp:cNvGraphicFramePr>
@@ -1644,7 +1913,7 @@
               <a:graphicData uri="http://schemas.openxmlformats.org/drawingml/2006/picture">
                 <pic:pic xmlns:pic="http://schemas.openxmlformats.org/drawingml/2006/picture">
                   <pic:nvPicPr>
-                    <pic:cNvPr id="17" name="Contacto.jpg"/>
+                    <pic:cNvPr id="0" name="3 Productos.png"/>
                     <pic:cNvPicPr/>
                   </pic:nvPicPr>
                   <pic:blipFill>
@@ -1662,7 +1931,7 @@
                   <pic:spPr>
                     <a:xfrm>
                       <a:off x="0" y="0"/>
-                      <a:ext cx="5026945" cy="7375193"/>
+                      <a:ext cx="5274310" cy="5525135"/>
                     </a:xfrm>
                     <a:prstGeom prst="rect">
                       <a:avLst/>
@@ -1685,647 +1954,64 @@
         <w:rPr>
           <w:lang w:val="es-AR"/>
         </w:rPr>
-        <w:t xml:space="preserve">La </w:t>
-      </w:r>
-      <w:r>
-        <w:rPr>
-          <w:lang w:val="es-AR"/>
-        </w:rPr>
-        <w:t>página</w:t>
-      </w:r>
-      <w:r>
-        <w:rPr>
-          <w:lang w:val="es-AR"/>
-        </w:rPr>
-        <w:t xml:space="preserve"> de contacto se </w:t>
-      </w:r>
-      <w:r>
-        <w:rPr>
-          <w:lang w:val="es-AR"/>
-        </w:rPr>
-        <w:t>diseñó</w:t>
-      </w:r>
-      <w:r>
-        <w:rPr>
-          <w:lang w:val="es-AR"/>
-        </w:rPr>
-        <w:t xml:space="preserve"> de manera tal que le brinde al usuario </w:t>
-      </w:r>
-      <w:r>
-        <w:rPr>
-          <w:lang w:val="es-AR"/>
-        </w:rPr>
-        <w:t>3 maneras de enviar sus mensajes a El Tío “Pocho”.</w:t>
-      </w:r>
-    </w:p>
-    <w:p>
-      <w:pPr>
-        <w:rPr>
-          <w:lang w:val="es-AR"/>
-        </w:rPr>
-      </w:pPr>
-    </w:p>
-    <w:p>
-      <w:pPr>
-        <w:rPr>
-          <w:lang w:val="es-AR"/>
-        </w:rPr>
-      </w:pPr>
-      <w:r>
-        <w:rPr>
-          <w:lang w:val="es-AR"/>
-        </w:rPr>
-        <w:lastRenderedPageBreak/>
-        <w:t>1) El primer contenedor permite que el usuario pueda enviar un mail con su consulta. Para esto este deberá solamente completar:</w:t>
-      </w:r>
-    </w:p>
-    <w:p>
-      <w:pPr>
-        <w:ind w:firstLine="708"/>
-        <w:rPr>
-          <w:lang w:val="es-AR"/>
-        </w:rPr>
-      </w:pPr>
-      <w:r>
-        <w:rPr>
-          <w:lang w:val="es-AR"/>
-        </w:rPr>
-        <w:t>- “Tema” – Motivo del mensaje</w:t>
-      </w:r>
-    </w:p>
-    <w:p>
-      <w:pPr>
-        <w:rPr>
-          <w:lang w:val="es-AR"/>
-        </w:rPr>
-      </w:pPr>
-      <w:r>
-        <w:rPr>
-          <w:lang w:val="es-AR"/>
-        </w:rPr>
-        <w:tab/>
-        <w:t>-“Mail de Respuesta” – Una dirección de correo a la cual se le enviara la respuesta</w:t>
-      </w:r>
-    </w:p>
-    <w:p>
-      <w:pPr>
-        <w:rPr>
-          <w:lang w:val="es-AR"/>
-        </w:rPr>
-      </w:pPr>
-      <w:r>
-        <w:rPr>
-          <w:lang w:val="es-AR"/>
-        </w:rPr>
-        <w:tab/>
-        <w:t>-“Campo de mensaje”- Un espacio donde el usuario podrá escribir sus dudas.</w:t>
-      </w:r>
-    </w:p>
-    <w:p>
-      <w:pPr>
-        <w:rPr>
-          <w:lang w:val="es-AR"/>
-        </w:rPr>
-      </w:pPr>
-      <w:r>
-        <w:rPr>
-          <w:lang w:val="es-AR"/>
-        </w:rPr>
-        <w:t xml:space="preserve">2 y 3 ) Contenedores de mensajes que se enlazan con la red social del Usuario ( para este ejemplo se armaron el de Facebook y </w:t>
-      </w:r>
-      <w:r>
-        <w:rPr>
-          <w:lang w:val="es-AR"/>
-        </w:rPr>
-        <w:t>Twitter</w:t>
-      </w:r>
-      <w:r>
-        <w:rPr>
-          <w:lang w:val="es-AR"/>
-        </w:rPr>
-        <w:t xml:space="preserve"> )y permitirán enviar el mensaje a las respectivas paginas asociadas con  El Tío “Pocho”.</w:t>
-      </w:r>
-    </w:p>
-    <w:p>
-      <w:pPr>
-        <w:rPr>
-          <w:lang w:val="es-AR"/>
-        </w:rPr>
-      </w:pPr>
-      <w:r>
-        <w:rPr>
-          <w:lang w:val="es-AR"/>
-        </w:rPr>
-        <w:t xml:space="preserve">Fuera de los medios de comunicación, se provee un listado de preguntas y respuestas más frecuentes para así evitarle al usuario tiempo de respuesta en caso que su inquietud ya esté en ese lugar. Para facilitarle la búsqueda , esta sección tiene un desplegable de categorías y un buscador que interactúa solamente con las preguntas/respuestas y categoría designada. </w:t>
-      </w:r>
-      <w:r>
-        <w:rPr>
-          <w:lang w:val="es-AR"/>
-        </w:rPr>
-        <w:br w:type="page"/>
-      </w:r>
-    </w:p>
-    <w:p>
-      <w:pPr>
-        <w:rPr>
-          <w:rFonts w:asciiTheme="majorHAnsi" w:eastAsiaTheme="majorEastAsia" w:hAnsiTheme="majorHAnsi" w:cstheme="majorBidi"/>
-          <w:b/>
-          <w:bCs/>
-          <w:color w:val="365F91" w:themeColor="accent1" w:themeShade="BF"/>
-          <w:sz w:val="28"/>
-          <w:szCs w:val="28"/>
-          <w:lang w:val="es-AR"/>
-        </w:rPr>
-      </w:pPr>
-    </w:p>
-    <w:p>
-      <w:pPr>
-        <w:rPr>
-          <w:lang w:val="es-AR"/>
-        </w:rPr>
-      </w:pPr>
-      <w:r>
-        <w:rPr>
-          <w:sz w:val="24"/>
-          <w:lang w:val="es-AR"/>
-        </w:rPr>
-        <w:t xml:space="preserve">Sketch - </w:t>
-      </w:r>
-      <w:r>
-        <w:rPr>
-          <w:sz w:val="24"/>
-          <w:lang w:val="es-AR"/>
-        </w:rPr>
-        <w:t>Carro</w:t>
-      </w:r>
-      <w:r>
-        <w:rPr>
-          <w:lang w:val="es-AR"/>
-        </w:rPr>
-        <w:t xml:space="preserve"> </w:t>
-      </w:r>
-    </w:p>
-    <w:p>
-      <w:pPr>
-        <w:rPr>
-          <w:lang w:val="es-AR"/>
-        </w:rPr>
-      </w:pPr>
-      <w:r>
-        <w:rPr>
-          <w:noProof/>
-          <w:lang w:val="es-AR"/>
-        </w:rPr>
-        <w:drawing>
-          <wp:inline distT="0" distB="0" distL="0" distR="0">
-            <wp:extent cx="3438525" cy="4660183"/>
-            <wp:effectExtent l="0" t="0" r="0" b="0"/>
-            <wp:docPr id="18" name="Imagen 18"/>
-            <wp:cNvGraphicFramePr>
-              <a:graphicFrameLocks xmlns:a="http://schemas.openxmlformats.org/drawingml/2006/main" noChangeAspect="1"/>
-            </wp:cNvGraphicFramePr>
-            <a:graphic xmlns:a="http://schemas.openxmlformats.org/drawingml/2006/main">
-              <a:graphicData uri="http://schemas.openxmlformats.org/drawingml/2006/picture">
-                <pic:pic xmlns:pic="http://schemas.openxmlformats.org/drawingml/2006/picture">
-                  <pic:nvPicPr>
-                    <pic:cNvPr id="18" name="Carro.jpg"/>
-                    <pic:cNvPicPr/>
-                  </pic:nvPicPr>
-                  <pic:blipFill>
-                    <a:blip r:embed="rId11">
-                      <a:extLst>
-                        <a:ext uri="{28A0092B-C50C-407E-A947-70E740481C1C}">
-                          <a14:useLocalDpi xmlns:a14="http://schemas.microsoft.com/office/drawing/2010/main" val="0"/>
-                        </a:ext>
-                      </a:extLst>
-                    </a:blip>
-                    <a:stretch>
-                      <a:fillRect/>
-                    </a:stretch>
-                  </pic:blipFill>
-                  <pic:spPr>
-                    <a:xfrm>
-                      <a:off x="0" y="0"/>
-                      <a:ext cx="3440002" cy="4662185"/>
-                    </a:xfrm>
-                    <a:prstGeom prst="rect">
-                      <a:avLst/>
-                    </a:prstGeom>
-                  </pic:spPr>
-                </pic:pic>
-              </a:graphicData>
-            </a:graphic>
-          </wp:inline>
-        </w:drawing>
-      </w:r>
-    </w:p>
-    <w:p>
-      <w:pPr>
-        <w:rPr>
-          <w:lang w:val="es-AR"/>
-        </w:rPr>
-      </w:pPr>
-      <w:r>
-        <w:rPr>
-          <w:lang w:val="es-AR"/>
-        </w:rPr>
-        <w:t>La página del carro solo contara de dos contenedores básicos. El primero tiene un listado de productos que el usuario haya seleccionado previamente para agregar al carro.</w:t>
-      </w:r>
-    </w:p>
-    <w:p>
-      <w:pPr>
-        <w:rPr>
-          <w:lang w:val="es-AR"/>
-        </w:rPr>
-      </w:pPr>
-      <w:r>
-        <w:rPr>
-          <w:lang w:val="es-AR"/>
-        </w:rPr>
-        <w:t>Este listado de productos tiene un Input que permite al usuario cambiar la cantidad que desea de cada producto. Así como también un botón para borrar ese producto en caso de no solicitarlo más.</w:t>
-      </w:r>
-    </w:p>
-    <w:p>
-      <w:pPr>
-        <w:rPr>
-          <w:lang w:val="es-AR"/>
-        </w:rPr>
-      </w:pPr>
-      <w:r>
-        <w:rPr>
-          <w:lang w:val="es-AR"/>
-        </w:rPr>
-        <w:t xml:space="preserve">Tras seleccionar todos los productos se le </w:t>
-      </w:r>
-      <w:r>
-        <w:rPr>
-          <w:lang w:val="es-AR"/>
-        </w:rPr>
-        <w:t>calcula automáticamente el monto a abonar y deja que el usuario seleccione un medio de pago  y una dirección  en el contenedor de la derecha.</w:t>
-      </w:r>
-    </w:p>
-    <w:p>
-      <w:pPr>
-        <w:rPr>
-          <w:lang w:val="es-AR"/>
-        </w:rPr>
-      </w:pPr>
-      <w:r>
-        <w:rPr>
-          <w:lang w:val="es-AR"/>
-        </w:rPr>
-        <w:t>La transacción termina en el momento donde los campos estén cargados correctamente y el usuario selecciona el botón de realizar compra.</w:t>
-      </w:r>
-    </w:p>
-    <w:p>
-      <w:pPr>
-        <w:rPr>
-          <w:lang w:val="es-AR"/>
-        </w:rPr>
-      </w:pPr>
-      <w:r>
-        <w:rPr>
-          <w:lang w:val="es-AR"/>
-        </w:rPr>
-        <w:t xml:space="preserve">En el segundo contenedor se muestran todas las ofertas disponibles para motivar al usuario a la compra de </w:t>
-      </w:r>
-      <w:r>
-        <w:rPr>
-          <w:lang w:val="es-AR"/>
-        </w:rPr>
-        <w:t>más</w:t>
-      </w:r>
-      <w:r>
-        <w:rPr>
-          <w:lang w:val="es-AR"/>
-        </w:rPr>
-        <w:t xml:space="preserve"> productos</w:t>
-      </w:r>
-    </w:p>
-    <w:p>
-      <w:pPr>
-        <w:rPr>
-          <w:b/>
-          <w:lang w:val="es-AR"/>
-        </w:rPr>
-      </w:pPr>
-    </w:p>
-    <w:p>
-      <w:pPr>
-        <w:rPr>
-          <w:b/>
-          <w:lang w:val="es-AR"/>
-        </w:rPr>
-      </w:pPr>
-    </w:p>
-    <w:p>
-      <w:pPr>
-        <w:rPr>
-          <w:lang w:val="es-AR"/>
-        </w:rPr>
-      </w:pPr>
-      <w:r>
-        <w:rPr>
-          <w:b/>
-          <w:lang w:val="es-AR"/>
-        </w:rPr>
-        <w:lastRenderedPageBreak/>
-        <w:t>Aclaración</w:t>
-      </w:r>
-      <w:r>
-        <w:rPr>
-          <w:lang w:val="es-AR"/>
-        </w:rPr>
-        <w:t>:</w:t>
-      </w:r>
-    </w:p>
-    <w:p>
-      <w:pPr>
-        <w:rPr>
-          <w:lang w:val="es-AR"/>
-        </w:rPr>
-      </w:pPr>
-      <w:r>
-        <w:rPr>
-          <w:lang w:val="es-AR"/>
-        </w:rPr>
-        <w:t xml:space="preserve">En caso de pagar </w:t>
-      </w:r>
-      <w:r>
-        <w:rPr>
-          <w:lang w:val="es-AR"/>
-        </w:rPr>
-        <w:t>vía</w:t>
-      </w:r>
-      <w:r>
-        <w:rPr>
-          <w:lang w:val="es-AR"/>
-        </w:rPr>
-        <w:t xml:space="preserve"> internet. Cuando se selecciona el medio de pago se llama a la aplicación propia de las tarjetas/internet.</w:t>
-      </w:r>
-    </w:p>
-    <w:p>
-      <w:pPr>
-        <w:rPr>
-          <w:lang w:val="es-AR"/>
-        </w:rPr>
-      </w:pPr>
-      <w:r>
-        <w:rPr>
-          <w:lang w:val="es-AR"/>
-        </w:rPr>
-        <w:t>En caso de pagar en domicilio. Este genera un comprobante con todos los detalles que se descarga al equipo del Usuario.</w:t>
-      </w:r>
-    </w:p>
-    <w:p>
-      <w:pPr>
-        <w:rPr>
-          <w:rStyle w:val="Titulo4Carfffd"/>
-          <w:rFonts w:asciiTheme="minorHAnsi" w:eastAsiaTheme="minorHAnsi" w:hAnsiTheme="minorHAnsi" w:cstheme="minorBidi"/>
-          <w:b w:val="0"/>
-          <w:i w:val="0"/>
-          <w:color w:val="auto"/>
-          <w:lang w:val="es-AR"/>
-        </w:rPr>
-      </w:pPr>
-      <w:r>
-        <w:rPr>
-          <w:lang w:val="es-AR"/>
-        </w:rPr>
-        <w:br w:type="page"/>
-      </w:r>
-      <w:bookmarkStart w:id="2" w:name="_GoBack"/>
-      <w:bookmarkEnd w:id="2"/>
-      <w:r>
-        <w:rPr>
-          <w:rStyle w:val="Titulo4Carfffd"/>
-          <w:lang w:val="es-ES"/>
-        </w:rPr>
-        <w:lastRenderedPageBreak/>
-        <w:t>Aclaraciones del</w:t>
-      </w:r>
-      <w:r>
-        <w:rPr>
-          <w:rStyle w:val="Titulo4Carfffd"/>
-          <w:lang w:val="es-ES"/>
-        </w:rPr>
-        <w:t xml:space="preserve"> formato de la Pagina </w:t>
-      </w:r>
-    </w:p>
-    <w:p>
-      <w:pPr>
-        <w:rPr>
-          <w:rFonts w:cs="Times New Roman"/>
-          <w:sz w:val="24"/>
-          <w:lang w:val="es-AR"/>
-        </w:rPr>
-      </w:pPr>
-      <w:r>
-        <w:rPr>
-          <w:rFonts w:cs="Times New Roman"/>
-          <w:sz w:val="24"/>
-          <w:lang w:val="es-AR"/>
-        </w:rPr>
-        <w:t>El formato de página fue tomado en cuenta siguiendo los patrones de simplicidad y fácil acceso a todas sus secciones.</w:t>
-      </w:r>
-    </w:p>
-    <w:p>
-      <w:pPr>
-        <w:rPr>
-          <w:rFonts w:cs="Times New Roman"/>
-          <w:sz w:val="24"/>
-          <w:lang w:val="es-AR"/>
-        </w:rPr>
-      </w:pPr>
-      <w:r>
-        <w:rPr>
-          <w:rFonts w:cs="Times New Roman"/>
-          <w:sz w:val="24"/>
-          <w:lang w:val="es-AR"/>
-        </w:rPr>
-        <w:t>Para la selección de Productos se tomó en cuenta la opinión de diferentes usuarios en como ellos prefieren orientarse y que información les interesa ver en sus transacciones.</w:t>
-      </w:r>
-    </w:p>
-    <w:p>
-      <w:pPr>
-        <w:rPr>
-          <w:rFonts w:asciiTheme="majorHAnsi" w:eastAsiaTheme="majorEastAsia" w:hAnsiTheme="majorHAnsi" w:cstheme="majorBidi"/>
-          <w:b/>
-          <w:bCs/>
-          <w:color w:val="365F91" w:themeColor="accent1" w:themeShade="BF"/>
-          <w:sz w:val="28"/>
-          <w:szCs w:val="28"/>
-          <w:lang w:val="es-AR"/>
-        </w:rPr>
-      </w:pPr>
-      <w:r>
-        <w:rPr>
-          <w:rFonts w:cs="Times New Roman"/>
-          <w:sz w:val="24"/>
-          <w:lang w:val="es-AR"/>
-        </w:rPr>
-        <w:t>Las categorías en las que fueron separadas las partes de la página web fueron diseñadas para evitar complicaciones en recordar la posición en la que se encuentra el usuario respecto a la página</w:t>
-      </w:r>
-      <w:r>
-        <w:rPr>
-          <w:rFonts w:cs="Times New Roman"/>
-          <w:sz w:val="24"/>
-          <w:lang w:val="es-AR"/>
-        </w:rPr>
-        <w:t xml:space="preserve">. Ya que la URL indicaría exactamente la página en la que estaría visualizando para un fácil acceso o publicación en otra </w:t>
-      </w:r>
-      <w:r>
-        <w:rPr>
-          <w:rFonts w:cs="Times New Roman"/>
-          <w:sz w:val="24"/>
-          <w:lang w:val="es-AR"/>
-        </w:rPr>
-        <w:t>página</w:t>
-      </w:r>
-      <w:r>
-        <w:rPr>
-          <w:rFonts w:cs="Times New Roman"/>
-          <w:sz w:val="24"/>
-          <w:lang w:val="es-AR"/>
-        </w:rPr>
-        <w:t>.</w:t>
-      </w:r>
-      <w:r>
-        <w:rPr>
-          <w:lang w:val="es-AR"/>
-        </w:rPr>
-        <w:br w:type="page"/>
-      </w:r>
-    </w:p>
-    <w:p>
-      <w:pPr>
-        <w:pStyle w:val="Ttulo1"/>
-        <w:rPr>
-          <w:lang w:val="es-AR"/>
-        </w:rPr>
-      </w:pPr>
-      <w:proofErr w:type="spellStart"/>
-      <w:r>
-        <w:rPr>
-          <w:lang w:val="es-AR"/>
-        </w:rPr>
-        <w:lastRenderedPageBreak/>
-        <w:t>Wireframe</w:t>
-      </w:r>
-      <w:proofErr w:type="spellEnd"/>
-      <w:r>
-        <w:rPr>
-          <w:lang w:val="es-AR"/>
-        </w:rPr>
-        <w:t xml:space="preserve"> - </w:t>
-      </w:r>
-      <w:r>
-        <w:rPr>
-          <w:lang w:val="es-AR"/>
-        </w:rPr>
-        <w:t>Inicio</w:t>
-      </w:r>
-      <w:bookmarkEnd w:id="1"/>
-    </w:p>
-    <w:p>
-      <w:pPr>
-        <w:rPr>
-          <w:lang w:val="es-AR"/>
-        </w:rPr>
-      </w:pPr>
-    </w:p>
-    <w:p>
-      <w:pPr>
-        <w:ind w:left="-567" w:firstLine="284"/>
-        <w:rPr>
-          <w:lang w:val="es-AR"/>
-        </w:rPr>
-      </w:pPr>
-      <w:r>
-        <w:rPr>
-          <w:noProof/>
-          <w:lang w:val="es-AR" w:eastAsia="es-AR"/>
-        </w:rPr>
-        <w:drawing>
-          <wp:inline distT="0" distB="0" distL="0" distR="0">
-            <wp:extent cx="6349206" cy="5422222"/>
-            <wp:effectExtent l="0" t="0" r="0" b="0"/>
-            <wp:docPr id="1" name="0 Imagen" descr="0 Imagen"/>
-            <wp:cNvGraphicFramePr>
-              <a:graphicFrameLocks xmlns:a="http://schemas.openxmlformats.org/drawingml/2006/main" noChangeAspect="1"/>
-            </wp:cNvGraphicFramePr>
-            <a:graphic xmlns:a="http://schemas.openxmlformats.org/drawingml/2006/main">
-              <a:graphicData uri="http://schemas.openxmlformats.org/drawingml/2006/picture">
-                <pic:pic xmlns:pic="http://schemas.openxmlformats.org/drawingml/2006/picture">
-                  <pic:nvPicPr>
-                    <pic:cNvPr id="0" name="image"/>
-                    <pic:cNvPicPr/>
-                  </pic:nvPicPr>
-                  <pic:blipFill>
-                    <a:blip r:embed="rId12" cstate="print"/>
-                    <a:stretch>
-                      <a:fillRect/>
-                    </a:stretch>
-                  </pic:blipFill>
-                  <pic:spPr>
-                    <a:xfrm>
-                      <a:off x="0" y="0"/>
-                      <a:ext cx="6349206" cy="5422222"/>
-                    </a:xfrm>
-                    <a:prstGeom prst="rect">
-                      <a:avLst/>
-                    </a:prstGeom>
-                  </pic:spPr>
-                </pic:pic>
-              </a:graphicData>
-            </a:graphic>
-          </wp:inline>
-        </w:drawing>
-      </w:r>
-    </w:p>
-    <w:p>
-      <w:pPr>
-        <w:rPr>
-          <w:lang w:val="es-AR"/>
-        </w:rPr>
-      </w:pPr>
-      <w:r>
-        <w:rPr>
-          <w:lang w:val="es-AR"/>
-        </w:rPr>
-        <w:br w:type="page"/>
-      </w:r>
-    </w:p>
-    <w:p>
-      <w:pPr>
-        <w:pStyle w:val="Ttulo1"/>
-        <w:rPr>
-          <w:lang w:val="es-AR"/>
-        </w:rPr>
-      </w:pPr>
-      <w:bookmarkStart w:id="3" w:name="_Toc229998484"/>
-      <w:proofErr w:type="spellStart"/>
-      <w:r>
-        <w:rPr>
-          <w:lang w:val="es-AR"/>
-        </w:rPr>
-        <w:lastRenderedPageBreak/>
-        <w:t>Wireframe</w:t>
-      </w:r>
-      <w:proofErr w:type="spellEnd"/>
-      <w:r>
-        <w:rPr>
-          <w:lang w:val="es-AR"/>
-        </w:rPr>
-        <w:t xml:space="preserve"> - </w:t>
-      </w:r>
-      <w:r>
-        <w:rPr>
-          <w:sz w:val="30"/>
-          <w:lang w:val="es-AR"/>
-        </w:rPr>
-        <w:t>Quienes Somos</w:t>
-      </w:r>
+        <w:t xml:space="preserve">La sección de promociones tendrá la posibilidad de expandirse si se selecciona el recuadro o la marca indicadora de “ver más” y retraerse si el usuario selecciona alguna sección fuera del recuadro de Promociones. </w:t>
+      </w:r>
+    </w:p>
+    <w:p>
+      <w:pPr>
+        <w:rPr>
+          <w:lang w:val="es-AR"/>
+        </w:rPr>
+      </w:pPr>
+      <w:r>
+        <w:rPr>
+          <w:lang w:val="es-AR"/>
+        </w:rPr>
+        <w:t xml:space="preserve">Se estipulan solo seis estilos de categorías de cerveza que produce el Tío “Pocho”. </w:t>
+      </w:r>
+    </w:p>
+    <w:p>
+      <w:pPr>
+        <w:rPr>
+          <w:lang w:val="es-AR"/>
+        </w:rPr>
+      </w:pPr>
+    </w:p>
+    <w:p>
+      <w:pPr>
+        <w:rPr>
+          <w:lang w:val="es-AR"/>
+        </w:rPr>
+      </w:pPr>
+    </w:p>
+    <w:p>
+      <w:pPr>
+        <w:rPr>
+          <w:lang w:val="es-AR"/>
+        </w:rPr>
+      </w:pPr>
+    </w:p>
+    <w:p>
+      <w:pPr>
+        <w:rPr>
+          <w:lang w:val="es-AR"/>
+        </w:rPr>
+      </w:pPr>
+    </w:p>
+    <w:p>
+      <w:pPr>
+        <w:rPr>
+          <w:lang w:val="es-AR"/>
+        </w:rPr>
+      </w:pPr>
+    </w:p>
+    <w:p>
+      <w:pPr>
+        <w:rPr>
+          <w:lang w:val="es-AR"/>
+        </w:rPr>
+      </w:pPr>
+      <w:bookmarkStart w:id="3" w:name="_GoBack"/>
       <w:bookmarkEnd w:id="3"/>
     </w:p>
     <w:p>
@@ -2337,526 +2023,17 @@
     </w:p>
     <w:p>
       <w:pPr>
-        <w:ind w:left="-284"/>
-        <w:rPr>
-          <w:lang w:val="es-AR"/>
-        </w:rPr>
-      </w:pPr>
-      <w:r>
-        <w:rPr>
-          <w:noProof/>
-          <w:lang w:val="es-AR" w:eastAsia="es-AR"/>
-        </w:rPr>
-        <w:drawing>
-          <wp:inline distT="0" distB="0" distL="0" distR="0">
-            <wp:extent cx="5714286" cy="6349206"/>
-            <wp:effectExtent l="0" t="0" r="0" b="0"/>
-            <wp:docPr id="2" name="0 Imagen" descr="0 Imagen"/>
-            <wp:cNvGraphicFramePr>
-              <a:graphicFrameLocks xmlns:a="http://schemas.openxmlformats.org/drawingml/2006/main" noChangeAspect="1"/>
-            </wp:cNvGraphicFramePr>
-            <a:graphic xmlns:a="http://schemas.openxmlformats.org/drawingml/2006/main">
-              <a:graphicData uri="http://schemas.openxmlformats.org/drawingml/2006/picture">
-                <pic:pic xmlns:pic="http://schemas.openxmlformats.org/drawingml/2006/picture">
-                  <pic:nvPicPr>
-                    <pic:cNvPr id="0" name="image"/>
-                    <pic:cNvPicPr/>
-                  </pic:nvPicPr>
-                  <pic:blipFill>
-                    <a:blip r:embed="rId13" cstate="print"/>
-                    <a:stretch>
-                      <a:fillRect/>
-                    </a:stretch>
-                  </pic:blipFill>
-                  <pic:spPr>
-                    <a:xfrm>
-                      <a:off x="0" y="0"/>
-                      <a:ext cx="5714286" cy="6349206"/>
-                    </a:xfrm>
-                    <a:prstGeom prst="rect">
-                      <a:avLst/>
-                    </a:prstGeom>
-                  </pic:spPr>
-                </pic:pic>
-              </a:graphicData>
-            </a:graphic>
-          </wp:inline>
-        </w:drawing>
-      </w:r>
-    </w:p>
-    <w:p>
-      <w:pPr>
-        <w:rPr>
-          <w:lang w:val="es-AR"/>
-        </w:rPr>
-      </w:pPr>
-      <w:r>
-        <w:rPr>
-          <w:lang w:val="es-AR"/>
-        </w:rPr>
-        <w:br w:type="page"/>
-      </w:r>
-    </w:p>
-    <w:p>
-      <w:pPr>
-        <w:pStyle w:val="Ttulo1"/>
-        <w:rPr>
-          <w:lang w:val="es-AR"/>
-        </w:rPr>
-      </w:pPr>
-      <w:bookmarkStart w:id="4" w:name="_Toc229998485"/>
-      <w:r>
-        <w:lastRenderedPageBreak/>
-        <w:t xml:space="preserve">Wireframe </w:t>
-      </w:r>
-      <w:r>
-        <w:t xml:space="preserve">- </w:t>
-      </w:r>
-      <w:r>
-        <w:rPr>
-          <w:sz w:val="30"/>
-          <w:lang w:val="es-AR"/>
-        </w:rPr>
-        <w:t>Productos</w:t>
-      </w:r>
-      <w:bookmarkEnd w:id="4"/>
-    </w:p>
-    <w:p>
-      <w:pPr>
-        <w:rPr>
-          <w:lang w:val="es-AR"/>
-        </w:rPr>
-      </w:pPr>
-    </w:p>
-    <w:p>
-      <w:pPr>
-        <w:ind w:left="-284"/>
-        <w:rPr>
-          <w:lang w:val="es-AR"/>
-        </w:rPr>
-      </w:pPr>
-      <w:r>
-        <w:rPr>
-          <w:noProof/>
-          <w:lang w:val="es-AR" w:eastAsia="es-AR"/>
-        </w:rPr>
-        <w:drawing>
-          <wp:inline distT="0" distB="0" distL="0" distR="0">
-            <wp:extent cx="5714286" cy="6349206"/>
-            <wp:effectExtent l="0" t="0" r="0" b="0"/>
-            <wp:docPr id="3" name="0 Imagen" descr="0 Imagen"/>
-            <wp:cNvGraphicFramePr>
-              <a:graphicFrameLocks xmlns:a="http://schemas.openxmlformats.org/drawingml/2006/main" noChangeAspect="1"/>
-            </wp:cNvGraphicFramePr>
-            <a:graphic xmlns:a="http://schemas.openxmlformats.org/drawingml/2006/main">
-              <a:graphicData uri="http://schemas.openxmlformats.org/drawingml/2006/picture">
-                <pic:pic xmlns:pic="http://schemas.openxmlformats.org/drawingml/2006/picture">
-                  <pic:nvPicPr>
-                    <pic:cNvPr id="0" name="image"/>
-                    <pic:cNvPicPr/>
-                  </pic:nvPicPr>
-                  <pic:blipFill>
-                    <a:blip r:embed="rId14" cstate="print"/>
-                    <a:stretch>
-                      <a:fillRect/>
-                    </a:stretch>
-                  </pic:blipFill>
-                  <pic:spPr>
-                    <a:xfrm>
-                      <a:off x="0" y="0"/>
-                      <a:ext cx="5714286" cy="6349206"/>
-                    </a:xfrm>
-                    <a:prstGeom prst="rect">
-                      <a:avLst/>
-                    </a:prstGeom>
-                  </pic:spPr>
-                </pic:pic>
-              </a:graphicData>
-            </a:graphic>
-          </wp:inline>
-        </w:drawing>
-      </w:r>
-    </w:p>
-    <w:p>
-      <w:pPr>
-        <w:rPr>
-          <w:lang w:val="es-AR"/>
-        </w:rPr>
-      </w:pPr>
-    </w:p>
-    <w:p>
-      <w:pPr>
-        <w:rPr>
-          <w:lang w:val="es-AR"/>
-        </w:rPr>
-      </w:pPr>
-    </w:p>
-    <w:p>
-      <w:pPr>
-        <w:rPr>
-          <w:lang w:val="es-AR"/>
-        </w:rPr>
-      </w:pPr>
-    </w:p>
-    <w:p>
-      <w:pPr>
-        <w:rPr>
-          <w:lang w:val="es-AR"/>
-        </w:rPr>
-      </w:pPr>
-    </w:p>
-    <w:p>
-      <w:pPr>
-        <w:rPr>
-          <w:lang w:val="es-AR"/>
-        </w:rPr>
-      </w:pPr>
-    </w:p>
-    <w:p>
-      <w:pPr>
-        <w:pStyle w:val="Ttulo1"/>
-        <w:rPr>
-          <w:lang w:val="es-AR"/>
-        </w:rPr>
-      </w:pPr>
-      <w:bookmarkStart w:id="5" w:name="_Toc229998527"/>
-      <w:r>
-        <w:lastRenderedPageBreak/>
-        <w:t xml:space="preserve">Wireframe </w:t>
-      </w:r>
-      <w:r>
-        <w:t xml:space="preserve">- </w:t>
-      </w:r>
-      <w:r>
-        <w:rPr>
-          <w:sz w:val="30"/>
-          <w:lang w:val="es-AR"/>
-        </w:rPr>
-        <w:t xml:space="preserve">Productos - </w:t>
-      </w:r>
-      <w:proofErr w:type="spellStart"/>
-      <w:r>
-        <w:rPr>
-          <w:sz w:val="30"/>
-          <w:lang w:val="es-AR"/>
-        </w:rPr>
-        <w:t>Categoria</w:t>
-      </w:r>
-      <w:bookmarkEnd w:id="5"/>
-      <w:proofErr w:type="spellEnd"/>
-    </w:p>
-    <w:p>
-      <w:pPr>
-        <w:rPr>
-          <w:lang w:val="es-AR"/>
-        </w:rPr>
-      </w:pPr>
-    </w:p>
-    <w:p>
-      <w:pPr>
-        <w:rPr>
-          <w:lang w:val="es-AR"/>
-        </w:rPr>
-      </w:pPr>
-      <w:r>
-        <w:rPr>
-          <w:noProof/>
-          <w:lang w:val="es-AR" w:eastAsia="es-AR"/>
-        </w:rPr>
-        <w:drawing>
-          <wp:inline distT="0" distB="0" distL="0" distR="0" wp14:anchorId="2E477DC9" wp14:editId="07B15234">
-            <wp:extent cx="5274310" cy="5860475"/>
-            <wp:effectExtent l="0" t="0" r="0" b="0"/>
-            <wp:docPr id="8" name="0 Imagen" descr="0 Imagen"/>
-            <wp:cNvGraphicFramePr>
-              <a:graphicFrameLocks xmlns:a="http://schemas.openxmlformats.org/drawingml/2006/main" noChangeAspect="1"/>
-            </wp:cNvGraphicFramePr>
-            <a:graphic xmlns:a="http://schemas.openxmlformats.org/drawingml/2006/main">
-              <a:graphicData uri="http://schemas.openxmlformats.org/drawingml/2006/picture">
-                <pic:pic xmlns:pic="http://schemas.openxmlformats.org/drawingml/2006/picture">
-                  <pic:nvPicPr>
-                    <pic:cNvPr id="0" name="image"/>
-                    <pic:cNvPicPr/>
-                  </pic:nvPicPr>
-                  <pic:blipFill>
-                    <a:blip r:embed="rId15" cstate="print"/>
-                    <a:stretch>
-                      <a:fillRect/>
-                    </a:stretch>
-                  </pic:blipFill>
-                  <pic:spPr>
-                    <a:xfrm>
-                      <a:off x="0" y="0"/>
-                      <a:ext cx="5274310" cy="5860475"/>
-                    </a:xfrm>
-                    <a:prstGeom prst="rect">
-                      <a:avLst/>
-                    </a:prstGeom>
-                  </pic:spPr>
-                </pic:pic>
-              </a:graphicData>
-            </a:graphic>
-          </wp:inline>
-        </w:drawing>
-      </w:r>
-    </w:p>
-    <w:p>
-      <w:pPr>
-        <w:rPr>
-          <w:lang w:val="es-AR"/>
-        </w:rPr>
-      </w:pPr>
-    </w:p>
-    <w:p>
-      <w:pPr>
-        <w:rPr>
-          <w:lang w:val="es-AR"/>
-        </w:rPr>
-      </w:pPr>
-    </w:p>
-    <w:p>
-      <w:pPr>
-        <w:rPr>
-          <w:lang w:val="es-AR"/>
-        </w:rPr>
-      </w:pPr>
-    </w:p>
-    <w:p>
-      <w:pPr>
-        <w:rPr>
-          <w:lang w:val="es-AR"/>
-        </w:rPr>
-      </w:pPr>
-    </w:p>
-    <w:p>
-      <w:pPr>
-        <w:rPr>
-          <w:lang w:val="es-AR"/>
-        </w:rPr>
-      </w:pPr>
-    </w:p>
-    <w:p>
-      <w:pPr>
-        <w:rPr>
-          <w:lang w:val="es-AR"/>
-        </w:rPr>
-      </w:pPr>
-    </w:p>
-    <w:p>
-      <w:pPr>
-        <w:rPr>
-          <w:lang w:val="es-AR"/>
-        </w:rPr>
-      </w:pPr>
-    </w:p>
-    <w:p>
-      <w:pPr>
-        <w:pStyle w:val="Ttulo1"/>
-        <w:rPr>
-          <w:sz w:val="30"/>
-          <w:lang w:val="es-AR"/>
-        </w:rPr>
-      </w:pPr>
-      <w:bookmarkStart w:id="6" w:name="_Toc229998525"/>
-      <w:r>
-        <w:lastRenderedPageBreak/>
-        <w:t xml:space="preserve">Wireframe </w:t>
-      </w:r>
-      <w:r>
-        <w:t xml:space="preserve">- </w:t>
-      </w:r>
-      <w:r>
-        <w:rPr>
-          <w:sz w:val="30"/>
-          <w:lang w:val="es-AR"/>
-        </w:rPr>
-        <w:t>Contacto</w:t>
-      </w:r>
-      <w:bookmarkEnd w:id="6"/>
-    </w:p>
-    <w:p>
-      <w:pPr>
-        <w:rPr>
-          <w:lang w:val="es-AR"/>
-        </w:rPr>
-      </w:pPr>
-    </w:p>
-    <w:p>
-      <w:pPr>
-        <w:ind w:left="-142" w:hanging="142"/>
-        <w:rPr>
-          <w:lang w:val="es-AR"/>
-        </w:rPr>
-      </w:pPr>
-      <w:r>
-        <w:rPr>
-          <w:noProof/>
-          <w:lang w:val="es-AR" w:eastAsia="es-AR"/>
-        </w:rPr>
-        <w:drawing>
-          <wp:inline distT="0" distB="0" distL="0" distR="0" wp14:anchorId="512CFF91" wp14:editId="46553D95">
-            <wp:extent cx="5274310" cy="5860475"/>
-            <wp:effectExtent l="0" t="0" r="0" b="0"/>
-            <wp:docPr id="5" name="0 Imagen" descr="0 Imagen"/>
-            <wp:cNvGraphicFramePr>
-              <a:graphicFrameLocks xmlns:a="http://schemas.openxmlformats.org/drawingml/2006/main" noChangeAspect="1"/>
-            </wp:cNvGraphicFramePr>
-            <a:graphic xmlns:a="http://schemas.openxmlformats.org/drawingml/2006/main">
-              <a:graphicData uri="http://schemas.openxmlformats.org/drawingml/2006/picture">
-                <pic:pic xmlns:pic="http://schemas.openxmlformats.org/drawingml/2006/picture">
-                  <pic:nvPicPr>
-                    <pic:cNvPr id="0" name="image"/>
-                    <pic:cNvPicPr/>
-                  </pic:nvPicPr>
-                  <pic:blipFill>
-                    <a:blip r:embed="rId16" cstate="print"/>
-                    <a:stretch>
-                      <a:fillRect/>
-                    </a:stretch>
-                  </pic:blipFill>
-                  <pic:spPr>
-                    <a:xfrm>
-                      <a:off x="0" y="0"/>
-                      <a:ext cx="5274310" cy="5860475"/>
-                    </a:xfrm>
-                    <a:prstGeom prst="rect">
-                      <a:avLst/>
-                    </a:prstGeom>
-                  </pic:spPr>
-                </pic:pic>
-              </a:graphicData>
-            </a:graphic>
-          </wp:inline>
-        </w:drawing>
-      </w:r>
-    </w:p>
-    <w:p>
-      <w:pPr>
-        <w:rPr>
-          <w:lang w:val="es-AR"/>
-        </w:rPr>
-      </w:pPr>
-    </w:p>
-    <w:p>
-      <w:pPr>
-        <w:rPr>
-          <w:lang w:val="es-AR"/>
-        </w:rPr>
-      </w:pPr>
-    </w:p>
-    <w:p>
-      <w:pPr>
-        <w:rPr>
-          <w:lang w:val="es-AR"/>
-        </w:rPr>
-      </w:pPr>
-    </w:p>
-    <w:p>
-      <w:pPr>
-        <w:rPr>
-          <w:lang w:val="es-AR"/>
-        </w:rPr>
-      </w:pPr>
-    </w:p>
-    <w:p>
-      <w:pPr>
-        <w:rPr>
-          <w:lang w:val="es-AR"/>
-        </w:rPr>
-      </w:pPr>
-    </w:p>
-    <w:p>
-      <w:pPr>
-        <w:rPr>
-          <w:lang w:val="es-AR"/>
-        </w:rPr>
-      </w:pPr>
-    </w:p>
-    <w:p>
-      <w:pPr>
-        <w:rPr>
-          <w:lang w:val="es-AR"/>
-        </w:rPr>
-      </w:pPr>
-    </w:p>
-    <w:p>
-      <w:pPr>
-        <w:pStyle w:val="Ttulo1"/>
-        <w:rPr>
-          <w:lang w:val="es-AR"/>
-        </w:rPr>
-      </w:pPr>
-      <w:bookmarkStart w:id="7" w:name="_Toc229998526"/>
-      <w:r>
-        <w:lastRenderedPageBreak/>
-        <w:t xml:space="preserve">Wireframe </w:t>
-      </w:r>
-      <w:r>
-        <w:t xml:space="preserve">- </w:t>
-      </w:r>
-      <w:r>
-        <w:rPr>
-          <w:sz w:val="30"/>
-          <w:lang w:val="es-AR"/>
-        </w:rPr>
-        <w:t>Carro</w:t>
-      </w:r>
-      <w:bookmarkEnd w:id="7"/>
-    </w:p>
-    <w:p>
-      <w:pPr>
-        <w:rPr>
-          <w:lang w:val="es-AR"/>
-        </w:rPr>
-      </w:pPr>
-    </w:p>
-    <w:p>
-      <w:pPr>
-        <w:rPr>
-          <w:lang w:val="es-AR"/>
-        </w:rPr>
-      </w:pPr>
-      <w:r>
-        <w:rPr>
-          <w:noProof/>
-          <w:lang w:val="es-AR" w:eastAsia="es-AR"/>
-        </w:rPr>
-        <w:drawing>
-          <wp:inline distT="0" distB="0" distL="0" distR="0" wp14:anchorId="54739B1A" wp14:editId="72120477">
-            <wp:extent cx="5274310" cy="5860475"/>
-            <wp:effectExtent l="0" t="0" r="0" b="0"/>
-            <wp:docPr id="6" name="0 Imagen" descr="0 Imagen"/>
-            <wp:cNvGraphicFramePr>
-              <a:graphicFrameLocks xmlns:a="http://schemas.openxmlformats.org/drawingml/2006/main" noChangeAspect="1"/>
-            </wp:cNvGraphicFramePr>
-            <a:graphic xmlns:a="http://schemas.openxmlformats.org/drawingml/2006/main">
-              <a:graphicData uri="http://schemas.openxmlformats.org/drawingml/2006/picture">
-                <pic:pic xmlns:pic="http://schemas.openxmlformats.org/drawingml/2006/picture">
-                  <pic:nvPicPr>
-                    <pic:cNvPr id="0" name="image"/>
-                    <pic:cNvPicPr/>
-                  </pic:nvPicPr>
-                  <pic:blipFill>
-                    <a:blip r:embed="rId17" cstate="print"/>
-                    <a:stretch>
-                      <a:fillRect/>
-                    </a:stretch>
-                  </pic:blipFill>
-                  <pic:spPr>
-                    <a:xfrm>
-                      <a:off x="0" y="0"/>
-                      <a:ext cx="5274310" cy="5860475"/>
-                    </a:xfrm>
-                    <a:prstGeom prst="rect">
-                      <a:avLst/>
-                    </a:prstGeom>
-                  </pic:spPr>
-                </pic:pic>
-              </a:graphicData>
-            </a:graphic>
-          </wp:inline>
-        </w:drawing>
-      </w:r>
+        <w:rPr>
+          <w:lang w:val="es-AR"/>
+        </w:rPr>
+      </w:pPr>
+    </w:p>
+    <w:p>
+      <w:pPr>
+        <w:rPr>
+          <w:lang w:val="es-AR"/>
+        </w:rPr>
+      </w:pPr>
     </w:p>
     <w:sectPr>
       <w:pgSz w:w="11906" w:h="16838"/>
@@ -2869,8 +2046,8 @@
 </file>
 
 <file path=word/numbering.xml><?xml version="1.0" encoding="utf-8"?>
-<w:numbering xmlns:wpc="http://schemas.microsoft.com/office/word/2010/wordprocessingCanvas" xmlns:cx="http://schemas.microsoft.com/office/drawing/2014/chartex" xmlns:cx1="http://schemas.microsoft.com/office/drawing/2015/9/8/chartex" xmlns:cx2="http://schemas.microsoft.com/office/drawing/2015/10/21/chartex" xmlns:cx3="http://schemas.microsoft.com/office/drawing/2016/5/9/chartex" xmlns:cx4="http://schemas.microsoft.com/office/drawing/2016/5/10/chartex" xmlns:cx5="http://schemas.microsoft.com/office/drawing/2016/5/11/chartex" xmlns:cx6="http://schemas.microsoft.com/office/drawing/2016/5/12/chartex" xmlns:cx7="http://schemas.microsoft.com/office/drawing/2016/5/13/chartex" xmlns:cx8="http://schemas.microsoft.com/office/drawing/2016/5/14/chartex" xmlns:mc="http://schemas.openxmlformats.org/markup-compatibility/2006" xmlns:aink="http://schemas.microsoft.com/office/drawing/2016/ink" xmlns:am3d="http://schemas.microsoft.com/office/drawing/2017/model3d" xmlns:o="urn:schemas-microsoft-com:office:office" xmlns:r="http://schemas.openxmlformats.org/officeDocument/2006/relationships" xmlns:m="http://schemas.openxmlformats.org/officeDocument/2006/math" xmlns:v="urn:schemas-microsoft-com:vml" xmlns:wp14="http://schemas.microsoft.com/office/word/2010/wordprocessingDrawing" xmlns:wp="http://schemas.openxmlformats.org/drawingml/2006/wordprocessingDrawing" xmlns:w10="urn:schemas-microsoft-com:office:word" xmlns:w="http://schemas.openxmlformats.org/wordprocessingml/2006/main" xmlns:w14="http://schemas.microsoft.com/office/word/2010/wordml" xmlns:w15="http://schemas.microsoft.com/office/word/2012/wordml" xmlns:w16cid="http://schemas.microsoft.com/office/word/2016/wordml/cid" xmlns:w16se="http://schemas.microsoft.com/office/word/2015/wordml/symex" xmlns:wpg="http://schemas.microsoft.com/office/word/2010/wordprocessingGroup" xmlns:wpi="http://schemas.microsoft.com/office/word/2010/wordprocessingInk" xmlns:wne="http://schemas.microsoft.com/office/word/2006/wordml" xmlns:wps="http://schemas.microsoft.com/office/word/2010/wordprocessingShape" mc:Ignorable="w14 w15 w16se w16cid wp14">
-  <w:abstractNum w:abstractNumId="0" w15:restartNumberingAfterBreak="0">
+<w:numbering xmlns:wpc="http://schemas.microsoft.com/office/word/2010/wordprocessingCanvas" xmlns:mc="http://schemas.openxmlformats.org/markup-compatibility/2006" xmlns:o="urn:schemas-microsoft-com:office:office" xmlns:r="http://schemas.openxmlformats.org/officeDocument/2006/relationships" xmlns:m="http://schemas.openxmlformats.org/officeDocument/2006/math" xmlns:v="urn:schemas-microsoft-com:vml" xmlns:wp14="http://schemas.microsoft.com/office/word/2010/wordprocessingDrawing" xmlns:wp="http://schemas.openxmlformats.org/drawingml/2006/wordprocessingDrawing" xmlns:w10="urn:schemas-microsoft-com:office:word" xmlns:w="http://schemas.openxmlformats.org/wordprocessingml/2006/main" xmlns:w14="http://schemas.microsoft.com/office/word/2010/wordml" xmlns:wpg="http://schemas.microsoft.com/office/word/2010/wordprocessingGroup" xmlns:wpi="http://schemas.microsoft.com/office/word/2010/wordprocessingInk" xmlns:wne="http://schemas.microsoft.com/office/word/2006/wordml" xmlns:wps="http://schemas.microsoft.com/office/word/2010/wordprocessingShape" mc:Ignorable="w14 wp14">
+  <w:abstractNum w:abstractNumId="0">
     <w:nsid w:val="713727AE"/>
     <w:multiLevelType w:val="hybridMultilevel"/>
     <w:tmpl w:val="F0B4B6B8"/>
@@ -2990,7 +2167,7 @@
 </file>
 
 <file path=word/styles.xml><?xml version="1.0" encoding="utf-8"?>
-<w:styles xmlns:mc="http://schemas.openxmlformats.org/markup-compatibility/2006" xmlns:r="http://schemas.openxmlformats.org/officeDocument/2006/relationships" xmlns:w="http://schemas.openxmlformats.org/wordprocessingml/2006/main" xmlns:w14="http://schemas.microsoft.com/office/word/2010/wordml" xmlns:w15="http://schemas.microsoft.com/office/word/2012/wordml" xmlns:w16cid="http://schemas.microsoft.com/office/word/2016/wordml/cid" xmlns:w16se="http://schemas.microsoft.com/office/word/2015/wordml/symex" mc:Ignorable="w14 w15 w16se w16cid">
+<w:styles xmlns:mc="http://schemas.openxmlformats.org/markup-compatibility/2006" xmlns:r="http://schemas.openxmlformats.org/officeDocument/2006/relationships" xmlns:w="http://schemas.openxmlformats.org/wordprocessingml/2006/main" xmlns:w14="http://schemas.microsoft.com/office/word/2010/wordml" mc:Ignorable="w14">
   <w:docDefaults>
     <w:rPrDefault>
       <w:rPr>
@@ -3006,382 +2183,144 @@
       </w:pPr>
     </w:pPrDefault>
   </w:docDefaults>
-  <w:latentStyles w:defLockedState="0" w:defUIPriority="99" w:defSemiHidden="0" w:defUnhideWhenUsed="0" w:defQFormat="0" w:count="375">
-    <w:lsdException w:name="Normal" w:uiPriority="0" w:qFormat="1"/>
-    <w:lsdException w:name="heading 1" w:uiPriority="9" w:qFormat="1"/>
-    <w:lsdException w:name="heading 2" w:semiHidden="1" w:uiPriority="9" w:unhideWhenUsed="1" w:qFormat="1"/>
-    <w:lsdException w:name="heading 3" w:semiHidden="1" w:uiPriority="9" w:unhideWhenUsed="1" w:qFormat="1"/>
-    <w:lsdException w:name="heading 4" w:semiHidden="1" w:uiPriority="9" w:unhideWhenUsed="1" w:qFormat="1"/>
-    <w:lsdException w:name="heading 5" w:semiHidden="1" w:uiPriority="9" w:unhideWhenUsed="1" w:qFormat="1"/>
-    <w:lsdException w:name="heading 6" w:semiHidden="1" w:uiPriority="9" w:unhideWhenUsed="1" w:qFormat="1"/>
-    <w:lsdException w:name="heading 7" w:semiHidden="1" w:uiPriority="9" w:unhideWhenUsed="1" w:qFormat="1"/>
-    <w:lsdException w:name="heading 8" w:semiHidden="1" w:uiPriority="9" w:unhideWhenUsed="1" w:qFormat="1"/>
-    <w:lsdException w:name="heading 9" w:semiHidden="1" w:uiPriority="9" w:unhideWhenUsed="1" w:qFormat="1"/>
-    <w:lsdException w:name="index 1" w:semiHidden="1" w:unhideWhenUsed="1"/>
-    <w:lsdException w:name="index 2" w:semiHidden="1" w:unhideWhenUsed="1"/>
-    <w:lsdException w:name="index 3" w:semiHidden="1" w:unhideWhenUsed="1"/>
-    <w:lsdException w:name="index 4" w:semiHidden="1" w:unhideWhenUsed="1"/>
-    <w:lsdException w:name="index 5" w:semiHidden="1" w:unhideWhenUsed="1"/>
-    <w:lsdException w:name="index 6" w:semiHidden="1" w:unhideWhenUsed="1"/>
-    <w:lsdException w:name="index 7" w:semiHidden="1" w:unhideWhenUsed="1"/>
-    <w:lsdException w:name="index 8" w:semiHidden="1" w:unhideWhenUsed="1"/>
-    <w:lsdException w:name="index 9" w:semiHidden="1" w:unhideWhenUsed="1"/>
-    <w:lsdException w:name="toc 1" w:semiHidden="1" w:uiPriority="39" w:unhideWhenUsed="1"/>
-    <w:lsdException w:name="toc 2" w:semiHidden="1" w:uiPriority="39" w:unhideWhenUsed="1"/>
-    <w:lsdException w:name="toc 3" w:semiHidden="1" w:uiPriority="39" w:unhideWhenUsed="1"/>
-    <w:lsdException w:name="toc 4" w:semiHidden="1" w:uiPriority="39" w:unhideWhenUsed="1"/>
-    <w:lsdException w:name="toc 5" w:semiHidden="1" w:uiPriority="39" w:unhideWhenUsed="1"/>
-    <w:lsdException w:name="toc 6" w:semiHidden="1" w:uiPriority="39" w:unhideWhenUsed="1"/>
-    <w:lsdException w:name="toc 7" w:semiHidden="1" w:uiPriority="39" w:unhideWhenUsed="1"/>
-    <w:lsdException w:name="toc 8" w:semiHidden="1" w:uiPriority="39" w:unhideWhenUsed="1"/>
-    <w:lsdException w:name="toc 9" w:semiHidden="1" w:uiPriority="39" w:unhideWhenUsed="1"/>
-    <w:lsdException w:name="Normal Indent" w:semiHidden="1" w:unhideWhenUsed="1"/>
-    <w:lsdException w:name="footnote text" w:semiHidden="1" w:unhideWhenUsed="1"/>
-    <w:lsdException w:name="annotation text" w:semiHidden="1" w:unhideWhenUsed="1"/>
-    <w:lsdException w:name="header" w:semiHidden="1" w:unhideWhenUsed="1"/>
-    <w:lsdException w:name="footer" w:semiHidden="1" w:unhideWhenUsed="1"/>
-    <w:lsdException w:name="index heading" w:semiHidden="1" w:unhideWhenUsed="1"/>
-    <w:lsdException w:name="caption" w:semiHidden="1" w:uiPriority="35" w:unhideWhenUsed="1" w:qFormat="1"/>
-    <w:lsdException w:name="table of figures" w:semiHidden="1" w:unhideWhenUsed="1"/>
-    <w:lsdException w:name="envelope address" w:semiHidden="1" w:unhideWhenUsed="1"/>
-    <w:lsdException w:name="envelope return" w:semiHidden="1" w:unhideWhenUsed="1"/>
-    <w:lsdException w:name="footnote reference" w:semiHidden="1" w:unhideWhenUsed="1"/>
-    <w:lsdException w:name="annotation reference" w:semiHidden="1" w:unhideWhenUsed="1"/>
-    <w:lsdException w:name="line number" w:semiHidden="1" w:unhideWhenUsed="1"/>
-    <w:lsdException w:name="page number" w:semiHidden="1" w:unhideWhenUsed="1"/>
-    <w:lsdException w:name="endnote reference" w:semiHidden="1" w:unhideWhenUsed="1"/>
-    <w:lsdException w:name="endnote text" w:semiHidden="1" w:unhideWhenUsed="1"/>
-    <w:lsdException w:name="table of authorities" w:semiHidden="1" w:unhideWhenUsed="1"/>
-    <w:lsdException w:name="macro" w:semiHidden="1" w:unhideWhenUsed="1"/>
-    <w:lsdException w:name="toa heading" w:semiHidden="1" w:unhideWhenUsed="1"/>
-    <w:lsdException w:name="List" w:semiHidden="1" w:unhideWhenUsed="1"/>
-    <w:lsdException w:name="List Bullet" w:semiHidden="1" w:unhideWhenUsed="1"/>
-    <w:lsdException w:name="List Number" w:semiHidden="1" w:unhideWhenUsed="1"/>
-    <w:lsdException w:name="List 2" w:semiHidden="1" w:unhideWhenUsed="1"/>
-    <w:lsdException w:name="List 3" w:semiHidden="1" w:unhideWhenUsed="1"/>
-    <w:lsdException w:name="List 4" w:semiHidden="1" w:unhideWhenUsed="1"/>
-    <w:lsdException w:name="List 5" w:semiHidden="1" w:unhideWhenUsed="1"/>
-    <w:lsdException w:name="List Bullet 2" w:semiHidden="1" w:unhideWhenUsed="1"/>
-    <w:lsdException w:name="List Bullet 3" w:semiHidden="1" w:unhideWhenUsed="1"/>
-    <w:lsdException w:name="List Bullet 4" w:semiHidden="1" w:unhideWhenUsed="1"/>
-    <w:lsdException w:name="List Bullet 5" w:semiHidden="1" w:unhideWhenUsed="1"/>
-    <w:lsdException w:name="List Number 2" w:semiHidden="1" w:unhideWhenUsed="1"/>
-    <w:lsdException w:name="List Number 3" w:semiHidden="1" w:unhideWhenUsed="1"/>
-    <w:lsdException w:name="List Number 4" w:semiHidden="1" w:unhideWhenUsed="1"/>
-    <w:lsdException w:name="List Number 5" w:semiHidden="1" w:unhideWhenUsed="1"/>
-    <w:lsdException w:name="Title" w:uiPriority="10" w:qFormat="1"/>
-    <w:lsdException w:name="Closing" w:semiHidden="1" w:unhideWhenUsed="1"/>
-    <w:lsdException w:name="Signature" w:semiHidden="1" w:unhideWhenUsed="1"/>
-    <w:lsdException w:name="Default Paragraph Font" w:semiHidden="1" w:uiPriority="1" w:unhideWhenUsed="1"/>
-    <w:lsdException w:name="Body Text" w:semiHidden="1" w:unhideWhenUsed="1"/>
-    <w:lsdException w:name="Body Text Indent" w:semiHidden="1" w:unhideWhenUsed="1"/>
-    <w:lsdException w:name="List Continue" w:semiHidden="1" w:unhideWhenUsed="1"/>
-    <w:lsdException w:name="List Continue 2" w:semiHidden="1" w:unhideWhenUsed="1"/>
-    <w:lsdException w:name="List Continue 3" w:semiHidden="1" w:unhideWhenUsed="1"/>
-    <w:lsdException w:name="List Continue 4" w:semiHidden="1" w:unhideWhenUsed="1"/>
-    <w:lsdException w:name="List Continue 5" w:semiHidden="1" w:unhideWhenUsed="1"/>
-    <w:lsdException w:name="Message Header" w:semiHidden="1" w:unhideWhenUsed="1"/>
-    <w:lsdException w:name="Subtitle" w:uiPriority="11" w:qFormat="1"/>
-    <w:lsdException w:name="Salutation" w:semiHidden="1" w:unhideWhenUsed="1"/>
-    <w:lsdException w:name="Date" w:semiHidden="1" w:unhideWhenUsed="1"/>
-    <w:lsdException w:name="Body Text First Indent" w:semiHidden="1" w:unhideWhenUsed="1"/>
-    <w:lsdException w:name="Body Text First Indent 2" w:semiHidden="1" w:unhideWhenUsed="1"/>
-    <w:lsdException w:name="Note Heading" w:semiHidden="1" w:unhideWhenUsed="1"/>
-    <w:lsdException w:name="Body Text 2" w:semiHidden="1" w:unhideWhenUsed="1"/>
-    <w:lsdException w:name="Body Text 3" w:semiHidden="1" w:unhideWhenUsed="1"/>
-    <w:lsdException w:name="Body Text Indent 2" w:semiHidden="1" w:unhideWhenUsed="1"/>
-    <w:lsdException w:name="Body Text Indent 3" w:semiHidden="1" w:unhideWhenUsed="1"/>
-    <w:lsdException w:name="Block Text" w:semiHidden="1" w:unhideWhenUsed="1"/>
-    <w:lsdException w:name="Hyperlink" w:semiHidden="1" w:unhideWhenUsed="1"/>
-    <w:lsdException w:name="FollowedHyperlink" w:semiHidden="1" w:unhideWhenUsed="1"/>
-    <w:lsdException w:name="Strong" w:uiPriority="22" w:qFormat="1"/>
-    <w:lsdException w:name="Emphasis" w:uiPriority="20" w:qFormat="1"/>
-    <w:lsdException w:name="Document Map" w:semiHidden="1" w:unhideWhenUsed="1"/>
-    <w:lsdException w:name="Plain Text" w:semiHidden="1" w:unhideWhenUsed="1"/>
-    <w:lsdException w:name="E-mail Signature" w:semiHidden="1" w:unhideWhenUsed="1"/>
-    <w:lsdException w:name="HTML Top of Form" w:semiHidden="1" w:unhideWhenUsed="1"/>
-    <w:lsdException w:name="HTML Bottom of Form" w:semiHidden="1" w:unhideWhenUsed="1"/>
-    <w:lsdException w:name="Normal (Web)" w:semiHidden="1" w:unhideWhenUsed="1"/>
-    <w:lsdException w:name="HTML Acronym" w:semiHidden="1" w:unhideWhenUsed="1"/>
-    <w:lsdException w:name="HTML Address" w:semiHidden="1" w:unhideWhenUsed="1"/>
-    <w:lsdException w:name="HTML Cite" w:semiHidden="1" w:unhideWhenUsed="1"/>
-    <w:lsdException w:name="HTML Code" w:semiHidden="1" w:unhideWhenUsed="1"/>
-    <w:lsdException w:name="HTML Definition" w:semiHidden="1" w:unhideWhenUsed="1"/>
-    <w:lsdException w:name="HTML Keyboard" w:semiHidden="1" w:unhideWhenUsed="1"/>
-    <w:lsdException w:name="HTML Preformatted" w:semiHidden="1" w:unhideWhenUsed="1"/>
-    <w:lsdException w:name="HTML Sample" w:semiHidden="1" w:unhideWhenUsed="1"/>
-    <w:lsdException w:name="HTML Typewriter" w:semiHidden="1" w:unhideWhenUsed="1"/>
-    <w:lsdException w:name="HTML Variable" w:semiHidden="1" w:unhideWhenUsed="1"/>
-    <w:lsdException w:name="Normal Table" w:semiHidden="1" w:unhideWhenUsed="1"/>
-    <w:lsdException w:name="annotation subject" w:semiHidden="1" w:unhideWhenUsed="1"/>
-    <w:lsdException w:name="No List" w:semiHidden="1" w:unhideWhenUsed="1"/>
-    <w:lsdException w:name="Outline List 1" w:semiHidden="1" w:unhideWhenUsed="1"/>
-    <w:lsdException w:name="Outline List 2" w:semiHidden="1" w:unhideWhenUsed="1"/>
-    <w:lsdException w:name="Outline List 3" w:semiHidden="1" w:unhideWhenUsed="1"/>
-    <w:lsdException w:name="Table Simple 1" w:semiHidden="1" w:unhideWhenUsed="1"/>
-    <w:lsdException w:name="Table Simple 2" w:semiHidden="1" w:unhideWhenUsed="1"/>
-    <w:lsdException w:name="Table Simple 3" w:semiHidden="1" w:unhideWhenUsed="1"/>
-    <w:lsdException w:name="Table Classic 1" w:semiHidden="1" w:unhideWhenUsed="1"/>
-    <w:lsdException w:name="Table Classic 2" w:semiHidden="1" w:unhideWhenUsed="1"/>
-    <w:lsdException w:name="Table Classic 3" w:semiHidden="1" w:unhideWhenUsed="1"/>
-    <w:lsdException w:name="Table Classic 4" w:semiHidden="1" w:unhideWhenUsed="1"/>
-    <w:lsdException w:name="Table Colorful 1" w:semiHidden="1" w:unhideWhenUsed="1"/>
-    <w:lsdException w:name="Table Colorful 2" w:semiHidden="1" w:unhideWhenUsed="1"/>
-    <w:lsdException w:name="Table Colorful 3" w:semiHidden="1" w:unhideWhenUsed="1"/>
-    <w:lsdException w:name="Table Columns 1" w:semiHidden="1" w:unhideWhenUsed="1"/>
-    <w:lsdException w:name="Table Columns 2" w:semiHidden="1" w:unhideWhenUsed="1"/>
-    <w:lsdException w:name="Table Columns 3" w:semiHidden="1" w:unhideWhenUsed="1"/>
-    <w:lsdException w:name="Table Columns 4" w:semiHidden="1" w:unhideWhenUsed="1"/>
-    <w:lsdException w:name="Table Columns 5" w:semiHidden="1" w:unhideWhenUsed="1"/>
-    <w:lsdException w:name="Table Grid 1" w:semiHidden="1" w:unhideWhenUsed="1"/>
-    <w:lsdException w:name="Table Grid 2" w:semiHidden="1" w:unhideWhenUsed="1"/>
-    <w:lsdException w:name="Table Grid 3" w:semiHidden="1" w:unhideWhenUsed="1"/>
-    <w:lsdException w:name="Table Grid 4" w:semiHidden="1" w:unhideWhenUsed="1"/>
-    <w:lsdException w:name="Table Grid 5" w:semiHidden="1" w:unhideWhenUsed="1"/>
-    <w:lsdException w:name="Table Grid 6" w:semiHidden="1" w:unhideWhenUsed="1"/>
-    <w:lsdException w:name="Table Grid 7" w:semiHidden="1" w:unhideWhenUsed="1"/>
-    <w:lsdException w:name="Table Grid 8" w:semiHidden="1" w:unhideWhenUsed="1"/>
-    <w:lsdException w:name="Table List 1" w:semiHidden="1" w:unhideWhenUsed="1"/>
-    <w:lsdException w:name="Table List 2" w:semiHidden="1" w:unhideWhenUsed="1"/>
-    <w:lsdException w:name="Table List 3" w:semiHidden="1" w:unhideWhenUsed="1"/>
-    <w:lsdException w:name="Table List 4" w:semiHidden="1" w:unhideWhenUsed="1"/>
-    <w:lsdException w:name="Table List 5" w:semiHidden="1" w:unhideWhenUsed="1"/>
-    <w:lsdException w:name="Table List 6" w:semiHidden="1" w:unhideWhenUsed="1"/>
-    <w:lsdException w:name="Table List 7" w:semiHidden="1" w:unhideWhenUsed="1"/>
-    <w:lsdException w:name="Table List 8" w:semiHidden="1" w:unhideWhenUsed="1"/>
-    <w:lsdException w:name="Table 3D effects 1" w:semiHidden="1" w:unhideWhenUsed="1"/>
-    <w:lsdException w:name="Table 3D effects 2" w:semiHidden="1" w:unhideWhenUsed="1"/>
-    <w:lsdException w:name="Table 3D effects 3" w:semiHidden="1" w:unhideWhenUsed="1"/>
-    <w:lsdException w:name="Table Contemporary" w:semiHidden="1" w:unhideWhenUsed="1"/>
-    <w:lsdException w:name="Table Elegant" w:semiHidden="1" w:unhideWhenUsed="1"/>
-    <w:lsdException w:name="Table Professional" w:semiHidden="1" w:unhideWhenUsed="1"/>
-    <w:lsdException w:name="Table Subtle 1" w:semiHidden="1" w:unhideWhenUsed="1"/>
-    <w:lsdException w:name="Table Subtle 2" w:semiHidden="1" w:unhideWhenUsed="1"/>
-    <w:lsdException w:name="Table Web 1" w:semiHidden="1" w:unhideWhenUsed="1"/>
-    <w:lsdException w:name="Table Web 2" w:semiHidden="1" w:unhideWhenUsed="1"/>
-    <w:lsdException w:name="Table Web 3" w:semiHidden="1" w:unhideWhenUsed="1"/>
-    <w:lsdException w:name="Balloon Text" w:semiHidden="1" w:unhideWhenUsed="1"/>
-    <w:lsdException w:name="Table Grid" w:uiPriority="59"/>
-    <w:lsdException w:name="Table Theme" w:semiHidden="1" w:unhideWhenUsed="1"/>
-    <w:lsdException w:name="Placeholder Text" w:semiHidden="1"/>
-    <w:lsdException w:name="No Spacing" w:uiPriority="1" w:qFormat="1"/>
-    <w:lsdException w:name="Light Shading" w:uiPriority="60"/>
-    <w:lsdException w:name="Light List" w:uiPriority="61"/>
-    <w:lsdException w:name="Light Grid" w:uiPriority="62"/>
-    <w:lsdException w:name="Medium Shading 1" w:uiPriority="63"/>
-    <w:lsdException w:name="Medium Shading 2" w:uiPriority="64"/>
-    <w:lsdException w:name="Medium List 1" w:uiPriority="65"/>
-    <w:lsdException w:name="Medium List 2" w:uiPriority="66"/>
-    <w:lsdException w:name="Medium Grid 1" w:uiPriority="67"/>
-    <w:lsdException w:name="Medium Grid 2" w:uiPriority="68"/>
-    <w:lsdException w:name="Medium Grid 3" w:uiPriority="69"/>
-    <w:lsdException w:name="Dark List" w:uiPriority="70"/>
-    <w:lsdException w:name="Colorful Shading" w:uiPriority="71"/>
-    <w:lsdException w:name="Colorful List" w:uiPriority="72"/>
-    <w:lsdException w:name="Colorful Grid" w:uiPriority="73"/>
-    <w:lsdException w:name="Light Shading Accent 1" w:uiPriority="60"/>
-    <w:lsdException w:name="Light List Accent 1" w:uiPriority="61"/>
-    <w:lsdException w:name="Light Grid Accent 1" w:uiPriority="62"/>
-    <w:lsdException w:name="Medium Shading 1 Accent 1" w:uiPriority="63"/>
-    <w:lsdException w:name="Medium Shading 2 Accent 1" w:uiPriority="64"/>
-    <w:lsdException w:name="Medium List 1 Accent 1" w:uiPriority="65"/>
-    <w:lsdException w:name="Revision" w:semiHidden="1"/>
-    <w:lsdException w:name="List Paragraph" w:uiPriority="34" w:qFormat="1"/>
-    <w:lsdException w:name="Quote" w:uiPriority="29" w:qFormat="1"/>
-    <w:lsdException w:name="Intense Quote" w:uiPriority="30" w:qFormat="1"/>
-    <w:lsdException w:name="Medium List 2 Accent 1" w:uiPriority="66"/>
-    <w:lsdException w:name="Medium Grid 1 Accent 1" w:uiPriority="67"/>
-    <w:lsdException w:name="Medium Grid 2 Accent 1" w:uiPriority="68"/>
-    <w:lsdException w:name="Medium Grid 3 Accent 1" w:uiPriority="69"/>
-    <w:lsdException w:name="Dark List Accent 1" w:uiPriority="70"/>
-    <w:lsdException w:name="Colorful Shading Accent 1" w:uiPriority="71"/>
-    <w:lsdException w:name="Colorful List Accent 1" w:uiPriority="72"/>
-    <w:lsdException w:name="Colorful Grid Accent 1" w:uiPriority="73"/>
-    <w:lsdException w:name="Light Shading Accent 2" w:uiPriority="60"/>
-    <w:lsdException w:name="Light List Accent 2" w:uiPriority="61"/>
-    <w:lsdException w:name="Light Grid Accent 2" w:uiPriority="62"/>
-    <w:lsdException w:name="Medium Shading 1 Accent 2" w:uiPriority="63"/>
-    <w:lsdException w:name="Medium Shading 2 Accent 2" w:uiPriority="64"/>
-    <w:lsdException w:name="Medium List 1 Accent 2" w:uiPriority="65"/>
-    <w:lsdException w:name="Medium List 2 Accent 2" w:uiPriority="66"/>
-    <w:lsdException w:name="Medium Grid 1 Accent 2" w:uiPriority="67"/>
-    <w:lsdException w:name="Medium Grid 2 Accent 2" w:uiPriority="68"/>
-    <w:lsdException w:name="Medium Grid 3 Accent 2" w:uiPriority="69"/>
-    <w:lsdException w:name="Dark List Accent 2" w:uiPriority="70"/>
-    <w:lsdException w:name="Colorful Shading Accent 2" w:uiPriority="71"/>
-    <w:lsdException w:name="Colorful List Accent 2" w:uiPriority="72"/>
-    <w:lsdException w:name="Colorful Grid Accent 2" w:uiPriority="73"/>
-    <w:lsdException w:name="Light Shading Accent 3" w:uiPriority="60"/>
-    <w:lsdException w:name="Light List Accent 3" w:uiPriority="61"/>
-    <w:lsdException w:name="Light Grid Accent 3" w:uiPriority="62"/>
-    <w:lsdException w:name="Medium Shading 1 Accent 3" w:uiPriority="63"/>
-    <w:lsdException w:name="Medium Shading 2 Accent 3" w:uiPriority="64"/>
-    <w:lsdException w:name="Medium List 1 Accent 3" w:uiPriority="65"/>
-    <w:lsdException w:name="Medium List 2 Accent 3" w:uiPriority="66"/>
-    <w:lsdException w:name="Medium Grid 1 Accent 3" w:uiPriority="67"/>
-    <w:lsdException w:name="Medium Grid 2 Accent 3" w:uiPriority="68"/>
-    <w:lsdException w:name="Medium Grid 3 Accent 3" w:uiPriority="69"/>
-    <w:lsdException w:name="Dark List Accent 3" w:uiPriority="70"/>
-    <w:lsdException w:name="Colorful Shading Accent 3" w:uiPriority="71"/>
-    <w:lsdException w:name="Colorful List Accent 3" w:uiPriority="72"/>
-    <w:lsdException w:name="Colorful Grid Accent 3" w:uiPriority="73"/>
-    <w:lsdException w:name="Light Shading Accent 4" w:uiPriority="60"/>
-    <w:lsdException w:name="Light List Accent 4" w:uiPriority="61"/>
-    <w:lsdException w:name="Light Grid Accent 4" w:uiPriority="62"/>
-    <w:lsdException w:name="Medium Shading 1 Accent 4" w:uiPriority="63"/>
-    <w:lsdException w:name="Medium Shading 2 Accent 4" w:uiPriority="64"/>
-    <w:lsdException w:name="Medium List 1 Accent 4" w:uiPriority="65"/>
-    <w:lsdException w:name="Medium List 2 Accent 4" w:uiPriority="66"/>
-    <w:lsdException w:name="Medium Grid 1 Accent 4" w:uiPriority="67"/>
-    <w:lsdException w:name="Medium Grid 2 Accent 4" w:uiPriority="68"/>
-    <w:lsdException w:name="Medium Grid 3 Accent 4" w:uiPriority="69"/>
-    <w:lsdException w:name="Dark List Accent 4" w:uiPriority="70"/>
-    <w:lsdException w:name="Colorful Shading Accent 4" w:uiPriority="71"/>
-    <w:lsdException w:name="Colorful List Accent 4" w:uiPriority="72"/>
-    <w:lsdException w:name="Colorful Grid Accent 4" w:uiPriority="73"/>
-    <w:lsdException w:name="Light Shading Accent 5" w:uiPriority="60"/>
-    <w:lsdException w:name="Light List Accent 5" w:uiPriority="61"/>
-    <w:lsdException w:name="Light Grid Accent 5" w:uiPriority="62"/>
-    <w:lsdException w:name="Medium Shading 1 Accent 5" w:uiPriority="63"/>
-    <w:lsdException w:name="Medium Shading 2 Accent 5" w:uiPriority="64"/>
-    <w:lsdException w:name="Medium List 1 Accent 5" w:uiPriority="65"/>
-    <w:lsdException w:name="Medium List 2 Accent 5" w:uiPriority="66"/>
-    <w:lsdException w:name="Medium Grid 1 Accent 5" w:uiPriority="67"/>
-    <w:lsdException w:name="Medium Grid 2 Accent 5" w:uiPriority="68"/>
-    <w:lsdException w:name="Medium Grid 3 Accent 5" w:uiPriority="69"/>
-    <w:lsdException w:name="Dark List Accent 5" w:uiPriority="70"/>
-    <w:lsdException w:name="Colorful Shading Accent 5" w:uiPriority="71"/>
-    <w:lsdException w:name="Colorful List Accent 5" w:uiPriority="72"/>
-    <w:lsdException w:name="Colorful Grid Accent 5" w:uiPriority="73"/>
-    <w:lsdException w:name="Light Shading Accent 6" w:uiPriority="60"/>
-    <w:lsdException w:name="Light List Accent 6" w:uiPriority="61"/>
-    <w:lsdException w:name="Light Grid Accent 6" w:uiPriority="62"/>
-    <w:lsdException w:name="Medium Shading 1 Accent 6" w:uiPriority="63"/>
-    <w:lsdException w:name="Medium Shading 2 Accent 6" w:uiPriority="64"/>
-    <w:lsdException w:name="Medium List 1 Accent 6" w:uiPriority="65"/>
-    <w:lsdException w:name="Medium List 2 Accent 6" w:uiPriority="66"/>
-    <w:lsdException w:name="Medium Grid 1 Accent 6" w:uiPriority="67"/>
-    <w:lsdException w:name="Medium Grid 2 Accent 6" w:uiPriority="68"/>
-    <w:lsdException w:name="Medium Grid 3 Accent 6" w:uiPriority="69"/>
-    <w:lsdException w:name="Dark List Accent 6" w:uiPriority="70"/>
-    <w:lsdException w:name="Colorful Shading Accent 6" w:uiPriority="71"/>
-    <w:lsdException w:name="Colorful List Accent 6" w:uiPriority="72"/>
-    <w:lsdException w:name="Colorful Grid Accent 6" w:uiPriority="73"/>
-    <w:lsdException w:name="Subtle Emphasis" w:uiPriority="19" w:qFormat="1"/>
-    <w:lsdException w:name="Intense Emphasis" w:uiPriority="21" w:qFormat="1"/>
-    <w:lsdException w:name="Subtle Reference" w:uiPriority="31" w:qFormat="1"/>
-    <w:lsdException w:name="Intense Reference" w:uiPriority="32" w:qFormat="1"/>
-    <w:lsdException w:name="Book Title" w:uiPriority="33" w:qFormat="1"/>
-    <w:lsdException w:name="Bibliography" w:semiHidden="1" w:uiPriority="37" w:unhideWhenUsed="1"/>
-    <w:lsdException w:name="TOC Heading" w:semiHidden="1" w:uiPriority="39" w:unhideWhenUsed="1" w:qFormat="1"/>
-    <w:lsdException w:name="Plain Table 1" w:uiPriority="41"/>
-    <w:lsdException w:name="Plain Table 2" w:uiPriority="42"/>
-    <w:lsdException w:name="Plain Table 3" w:uiPriority="43"/>
-    <w:lsdException w:name="Plain Table 4" w:uiPriority="44"/>
-    <w:lsdException w:name="Plain Table 5" w:uiPriority="45"/>
-    <w:lsdException w:name="Grid Table Light" w:uiPriority="40"/>
-    <w:lsdException w:name="Grid Table 1 Light" w:uiPriority="46"/>
-    <w:lsdException w:name="Grid Table 2" w:uiPriority="47"/>
-    <w:lsdException w:name="Grid Table 3" w:uiPriority="48"/>
-    <w:lsdException w:name="Grid Table 4" w:uiPriority="49"/>
-    <w:lsdException w:name="Grid Table 5 Dark" w:uiPriority="50"/>
-    <w:lsdException w:name="Grid Table 6 Colorful" w:uiPriority="51"/>
-    <w:lsdException w:name="Grid Table 7 Colorful" w:uiPriority="52"/>
-    <w:lsdException w:name="Grid Table 1 Light Accent 1" w:uiPriority="46"/>
-    <w:lsdException w:name="Grid Table 2 Accent 1" w:uiPriority="47"/>
-    <w:lsdException w:name="Grid Table 3 Accent 1" w:uiPriority="48"/>
-    <w:lsdException w:name="Grid Table 4 Accent 1" w:uiPriority="49"/>
-    <w:lsdException w:name="Grid Table 5 Dark Accent 1" w:uiPriority="50"/>
-    <w:lsdException w:name="Grid Table 6 Colorful Accent 1" w:uiPriority="51"/>
-    <w:lsdException w:name="Grid Table 7 Colorful Accent 1" w:uiPriority="52"/>
-    <w:lsdException w:name="Grid Table 1 Light Accent 2" w:uiPriority="46"/>
-    <w:lsdException w:name="Grid Table 2 Accent 2" w:uiPriority="47"/>
-    <w:lsdException w:name="Grid Table 3 Accent 2" w:uiPriority="48"/>
-    <w:lsdException w:name="Grid Table 4 Accent 2" w:uiPriority="49"/>
-    <w:lsdException w:name="Grid Table 5 Dark Accent 2" w:uiPriority="50"/>
-    <w:lsdException w:name="Grid Table 6 Colorful Accent 2" w:uiPriority="51"/>
-    <w:lsdException w:name="Grid Table 7 Colorful Accent 2" w:uiPriority="52"/>
-    <w:lsdException w:name="Grid Table 1 Light Accent 3" w:uiPriority="46"/>
-    <w:lsdException w:name="Grid Table 2 Accent 3" w:uiPriority="47"/>
-    <w:lsdException w:name="Grid Table 3 Accent 3" w:uiPriority="48"/>
-    <w:lsdException w:name="Grid Table 4 Accent 3" w:uiPriority="49"/>
-    <w:lsdException w:name="Grid Table 5 Dark Accent 3" w:uiPriority="50"/>
-    <w:lsdException w:name="Grid Table 6 Colorful Accent 3" w:uiPriority="51"/>
-    <w:lsdException w:name="Grid Table 7 Colorful Accent 3" w:uiPriority="52"/>
-    <w:lsdException w:name="Grid Table 1 Light Accent 4" w:uiPriority="46"/>
-    <w:lsdException w:name="Grid Table 2 Accent 4" w:uiPriority="47"/>
-    <w:lsdException w:name="Grid Table 3 Accent 4" w:uiPriority="48"/>
-    <w:lsdException w:name="Grid Table 4 Accent 4" w:uiPriority="49"/>
-    <w:lsdException w:name="Grid Table 5 Dark Accent 4" w:uiPriority="50"/>
-    <w:lsdException w:name="Grid Table 6 Colorful Accent 4" w:uiPriority="51"/>
-    <w:lsdException w:name="Grid Table 7 Colorful Accent 4" w:uiPriority="52"/>
-    <w:lsdException w:name="Grid Table 1 Light Accent 5" w:uiPriority="46"/>
-    <w:lsdException w:name="Grid Table 2 Accent 5" w:uiPriority="47"/>
-    <w:lsdException w:name="Grid Table 3 Accent 5" w:uiPriority="48"/>
-    <w:lsdException w:name="Grid Table 4 Accent 5" w:uiPriority="49"/>
-    <w:lsdException w:name="Grid Table 5 Dark Accent 5" w:uiPriority="50"/>
-    <w:lsdException w:name="Grid Table 6 Colorful Accent 5" w:uiPriority="51"/>
-    <w:lsdException w:name="Grid Table 7 Colorful Accent 5" w:uiPriority="52"/>
-    <w:lsdException w:name="Grid Table 1 Light Accent 6" w:uiPriority="46"/>
-    <w:lsdException w:name="Grid Table 2 Accent 6" w:uiPriority="47"/>
-    <w:lsdException w:name="Grid Table 3 Accent 6" w:uiPriority="48"/>
-    <w:lsdException w:name="Grid Table 4 Accent 6" w:uiPriority="49"/>
-    <w:lsdException w:name="Grid Table 5 Dark Accent 6" w:uiPriority="50"/>
-    <w:lsdException w:name="Grid Table 6 Colorful Accent 6" w:uiPriority="51"/>
-    <w:lsdException w:name="Grid Table 7 Colorful Accent 6" w:uiPriority="52"/>
-    <w:lsdException w:name="List Table 1 Light" w:uiPriority="46"/>
-    <w:lsdException w:name="List Table 2" w:uiPriority="47"/>
-    <w:lsdException w:name="List Table 3" w:uiPriority="48"/>
-    <w:lsdException w:name="List Table 4" w:uiPriority="49"/>
-    <w:lsdException w:name="List Table 5 Dark" w:uiPriority="50"/>
-    <w:lsdException w:name="List Table 6 Colorful" w:uiPriority="51"/>
-    <w:lsdException w:name="List Table 7 Colorful" w:uiPriority="52"/>
-    <w:lsdException w:name="List Table 1 Light Accent 1" w:uiPriority="46"/>
-    <w:lsdException w:name="List Table 2 Accent 1" w:uiPriority="47"/>
-    <w:lsdException w:name="List Table 3 Accent 1" w:uiPriority="48"/>
-    <w:lsdException w:name="List Table 4 Accent 1" w:uiPriority="49"/>
-    <w:lsdException w:name="List Table 5 Dark Accent 1" w:uiPriority="50"/>
-    <w:lsdException w:name="List Table 6 Colorful Accent 1" w:uiPriority="51"/>
-    <w:lsdException w:name="List Table 7 Colorful Accent 1" w:uiPriority="52"/>
-    <w:lsdException w:name="List Table 1 Light Accent 2" w:uiPriority="46"/>
-    <w:lsdException w:name="List Table 2 Accent 2" w:uiPriority="47"/>
-    <w:lsdException w:name="List Table 3 Accent 2" w:uiPriority="48"/>
-    <w:lsdException w:name="List Table 4 Accent 2" w:uiPriority="49"/>
-    <w:lsdException w:name="List Table 5 Dark Accent 2" w:uiPriority="50"/>
-    <w:lsdException w:name="List Table 6 Colorful Accent 2" w:uiPriority="51"/>
-    <w:lsdException w:name="List Table 7 Colorful Accent 2" w:uiPriority="52"/>
-    <w:lsdException w:name="List Table 1 Light Accent 3" w:uiPriority="46"/>
-    <w:lsdException w:name="List Table 2 Accent 3" w:uiPriority="47"/>
-    <w:lsdException w:name="List Table 3 Accent 3" w:uiPriority="48"/>
-    <w:lsdException w:name="List Table 4 Accent 3" w:uiPriority="49"/>
-    <w:lsdException w:name="List Table 5 Dark Accent 3" w:uiPriority="50"/>
-    <w:lsdException w:name="List Table 6 Colorful Accent 3" w:uiPriority="51"/>
-    <w:lsdException w:name="List Table 7 Colorful Accent 3" w:uiPriority="52"/>
-    <w:lsdException w:name="List Table 1 Light Accent 4" w:uiPriority="46"/>
-    <w:lsdException w:name="List Table 2 Accent 4" w:uiPriority="47"/>
-    <w:lsdException w:name="List Table 3 Accent 4" w:uiPriority="48"/>
-    <w:lsdException w:name="List Table 4 Accent 4" w:uiPriority="49"/>
-    <w:lsdException w:name="List Table 5 Dark Accent 4" w:uiPriority="50"/>
-    <w:lsdException w:name="List Table 6 Colorful Accent 4" w:uiPriority="51"/>
-    <w:lsdException w:name="List Table 7 Colorful Accent 4" w:uiPriority="52"/>
-    <w:lsdException w:name="List Table 1 Light Accent 5" w:uiPriority="46"/>
-    <w:lsdException w:name="List Table 2 Accent 5" w:uiPriority="47"/>
-    <w:lsdException w:name="List Table 3 Accent 5" w:uiPriority="48"/>
-    <w:lsdException w:name="List Table 4 Accent 5" w:uiPriority="49"/>
-    <w:lsdException w:name="List Table 5 Dark Accent 5" w:uiPriority="50"/>
-    <w:lsdException w:name="List Table 6 Colorful Accent 5" w:uiPriority="51"/>
-    <w:lsdException w:name="List Table 7 Colorful Accent 5" w:uiPriority="52"/>
-    <w:lsdException w:name="List Table 1 Light Accent 6" w:uiPriority="46"/>
-    <w:lsdException w:name="List Table 2 Accent 6" w:uiPriority="47"/>
-    <w:lsdException w:name="List Table 3 Accent 6" w:uiPriority="48"/>
-    <w:lsdException w:name="List Table 4 Accent 6" w:uiPriority="49"/>
-    <w:lsdException w:name="List Table 5 Dark Accent 6" w:uiPriority="50"/>
-    <w:lsdException w:name="List Table 6 Colorful Accent 6" w:uiPriority="51"/>
-    <w:lsdException w:name="List Table 7 Colorful Accent 6" w:uiPriority="52"/>
-    <w:lsdException w:name="Mention" w:semiHidden="1" w:unhideWhenUsed="1"/>
-    <w:lsdException w:name="Smart Hyperlink" w:semiHidden="1" w:unhideWhenUsed="1"/>
-    <w:lsdException w:name="Hashtag" w:semiHidden="1" w:unhideWhenUsed="1"/>
-    <w:lsdException w:name="Unresolved Mention" w:semiHidden="1" w:unhideWhenUsed="1"/>
+  <w:latentStyles w:defLockedState="0" w:defUIPriority="99" w:defSemiHidden="1" w:defUnhideWhenUsed="1" w:defQFormat="0" w:count="267">
+    <w:lsdException w:name="Normal" w:semiHidden="0" w:uiPriority="0" w:unhideWhenUsed="0" w:qFormat="1"/>
+    <w:lsdException w:name="heading 1" w:semiHidden="0" w:uiPriority="9" w:unhideWhenUsed="0" w:qFormat="1"/>
+    <w:lsdException w:name="heading 2" w:uiPriority="9" w:qFormat="1"/>
+    <w:lsdException w:name="heading 3" w:uiPriority="9" w:qFormat="1"/>
+    <w:lsdException w:name="heading 4" w:uiPriority="9" w:qFormat="1"/>
+    <w:lsdException w:name="heading 5" w:uiPriority="9" w:qFormat="1"/>
+    <w:lsdException w:name="heading 6" w:uiPriority="9" w:qFormat="1"/>
+    <w:lsdException w:name="heading 7" w:uiPriority="9" w:qFormat="1"/>
+    <w:lsdException w:name="heading 8" w:uiPriority="9" w:qFormat="1"/>
+    <w:lsdException w:name="heading 9" w:uiPriority="9" w:qFormat="1"/>
+    <w:lsdException w:name="toc 1" w:uiPriority="39"/>
+    <w:lsdException w:name="toc 2" w:uiPriority="39"/>
+    <w:lsdException w:name="toc 3" w:uiPriority="39"/>
+    <w:lsdException w:name="toc 4" w:uiPriority="39"/>
+    <w:lsdException w:name="toc 5" w:uiPriority="39"/>
+    <w:lsdException w:name="toc 6" w:uiPriority="39"/>
+    <w:lsdException w:name="toc 7" w:uiPriority="39"/>
+    <w:lsdException w:name="toc 8" w:uiPriority="39"/>
+    <w:lsdException w:name="toc 9" w:uiPriority="39"/>
+    <w:lsdException w:name="caption" w:uiPriority="35" w:qFormat="1"/>
+    <w:lsdException w:name="Title" w:semiHidden="0" w:uiPriority="10" w:unhideWhenUsed="0" w:qFormat="1"/>
+    <w:lsdException w:name="Default Paragraph Font" w:uiPriority="1"/>
+    <w:lsdException w:name="Subtitle" w:semiHidden="0" w:uiPriority="11" w:unhideWhenUsed="0" w:qFormat="1"/>
+    <w:lsdException w:name="Strong" w:semiHidden="0" w:uiPriority="22" w:unhideWhenUsed="0" w:qFormat="1"/>
+    <w:lsdException w:name="Emphasis" w:semiHidden="0" w:uiPriority="20" w:unhideWhenUsed="0" w:qFormat="1"/>
+    <w:lsdException w:name="Table Grid" w:semiHidden="0" w:uiPriority="59" w:unhideWhenUsed="0"/>
+    <w:lsdException w:name="Placeholder Text" w:unhideWhenUsed="0"/>
+    <w:lsdException w:name="No Spacing" w:semiHidden="0" w:uiPriority="1" w:unhideWhenUsed="0" w:qFormat="1"/>
+    <w:lsdException w:name="Light Shading" w:semiHidden="0" w:uiPriority="60" w:unhideWhenUsed="0"/>
+    <w:lsdException w:name="Light List" w:semiHidden="0" w:uiPriority="61" w:unhideWhenUsed="0"/>
+    <w:lsdException w:name="Light Grid" w:semiHidden="0" w:uiPriority="62" w:unhideWhenUsed="0"/>
+    <w:lsdException w:name="Medium Shading 1" w:semiHidden="0" w:uiPriority="63" w:unhideWhenUsed="0"/>
+    <w:lsdException w:name="Medium Shading 2" w:semiHidden="0" w:uiPriority="64" w:unhideWhenUsed="0"/>
+    <w:lsdException w:name="Medium List 1" w:semiHidden="0" w:uiPriority="65" w:unhideWhenUsed="0"/>
+    <w:lsdException w:name="Medium List 2" w:semiHidden="0" w:uiPriority="66" w:unhideWhenUsed="0"/>
+    <w:lsdException w:name="Medium Grid 1" w:semiHidden="0" w:uiPriority="67" w:unhideWhenUsed="0"/>
+    <w:lsdException w:name="Medium Grid 2" w:semiHidden="0" w:uiPriority="68" w:unhideWhenUsed="0"/>
+    <w:lsdException w:name="Medium Grid 3" w:semiHidden="0" w:uiPriority="69" w:unhideWhenUsed="0"/>
+    <w:lsdException w:name="Dark List" w:semiHidden="0" w:uiPriority="70" w:unhideWhenUsed="0"/>
+    <w:lsdException w:name="Colorful Shading" w:semiHidden="0" w:uiPriority="71" w:unhideWhenUsed="0"/>
+    <w:lsdException w:name="Colorful List" w:semiHidden="0" w:uiPriority="72" w:unhideWhenUsed="0"/>
+    <w:lsdException w:name="Colorful Grid" w:semiHidden="0" w:uiPriority="73" w:unhideWhenUsed="0"/>
+    <w:lsdException w:name="Light Shading Accent 1" w:semiHidden="0" w:uiPriority="60" w:unhideWhenUsed="0"/>
+    <w:lsdException w:name="Light List Accent 1" w:semiHidden="0" w:uiPriority="61" w:unhideWhenUsed="0"/>
+    <w:lsdException w:name="Light Grid Accent 1" w:semiHidden="0" w:uiPriority="62" w:unhideWhenUsed="0"/>
+    <w:lsdException w:name="Medium Shading 1 Accent 1" w:semiHidden="0" w:uiPriority="63" w:unhideWhenUsed="0"/>
+    <w:lsdException w:name="Medium Shading 2 Accent 1" w:semiHidden="0" w:uiPriority="64" w:unhideWhenUsed="0"/>
+    <w:lsdException w:name="Medium List 1 Accent 1" w:semiHidden="0" w:uiPriority="65" w:unhideWhenUsed="0"/>
+    <w:lsdException w:name="Revision" w:unhideWhenUsed="0"/>
+    <w:lsdException w:name="List Paragraph" w:semiHidden="0" w:uiPriority="34" w:unhideWhenUsed="0" w:qFormat="1"/>
+    <w:lsdException w:name="Quote" w:semiHidden="0" w:uiPriority="29" w:unhideWhenUsed="0" w:qFormat="1"/>
+    <w:lsdException w:name="Intense Quote" w:semiHidden="0" w:uiPriority="30" w:unhideWhenUsed="0" w:qFormat="1"/>
+    <w:lsdException w:name="Medium List 2 Accent 1" w:semiHidden="0" w:uiPriority="66" w:unhideWhenUsed="0"/>
+    <w:lsdException w:name="Medium Grid 1 Accent 1" w:semiHidden="0" w:uiPriority="67" w:unhideWhenUsed="0"/>
+    <w:lsdException w:name="Medium Grid 2 Accent 1" w:semiHidden="0" w:uiPriority="68" w:unhideWhenUsed="0"/>
+    <w:lsdException w:name="Medium Grid 3 Accent 1" w:semiHidden="0" w:uiPriority="69" w:unhideWhenUsed="0"/>
+    <w:lsdException w:name="Dark List Accent 1" w:semiHidden="0" w:uiPriority="70" w:unhideWhenUsed="0"/>
+    <w:lsdException w:name="Colorful Shading Accent 1" w:semiHidden="0" w:uiPriority="71" w:unhideWhenUsed="0"/>
+    <w:lsdException w:name="Colorful List Accent 1" w:semiHidden="0" w:uiPriority="72" w:unhideWhenUsed="0"/>
+    <w:lsdException w:name="Colorful Grid Accent 1" w:semiHidden="0" w:uiPriority="73" w:unhideWhenUsed="0"/>
+    <w:lsdException w:name="Light Shading Accent 2" w:semiHidden="0" w:uiPriority="60" w:unhideWhenUsed="0"/>
+    <w:lsdException w:name="Light List Accent 2" w:semiHidden="0" w:uiPriority="61" w:unhideWhenUsed="0"/>
+    <w:lsdException w:name="Light Grid Accent 2" w:semiHidden="0" w:uiPriority="62" w:unhideWhenUsed="0"/>
+    <w:lsdException w:name="Medium Shading 1 Accent 2" w:semiHidden="0" w:uiPriority="63" w:unhideWhenUsed="0"/>
+    <w:lsdException w:name="Medium Shading 2 Accent 2" w:semiHidden="0" w:uiPriority="64" w:unhideWhenUsed="0"/>
+    <w:lsdException w:name="Medium List 1 Accent 2" w:semiHidden="0" w:uiPriority="65" w:unhideWhenUsed="0"/>
+    <w:lsdException w:name="Medium List 2 Accent 2" w:semiHidden="0" w:uiPriority="66" w:unhideWhenUsed="0"/>
+    <w:lsdException w:name="Medium Grid 1 Accent 2" w:semiHidden="0" w:uiPriority="67" w:unhideWhenUsed="0"/>
+    <w:lsdException w:name="Medium Grid 2 Accent 2" w:semiHidden="0" w:uiPriority="68" w:unhideWhenUsed="0"/>
+    <w:lsdException w:name="Medium Grid 3 Accent 2" w:semiHidden="0" w:uiPriority="69" w:unhideWhenUsed="0"/>
+    <w:lsdException w:name="Dark List Accent 2" w:semiHidden="0" w:uiPriority="70" w:unhideWhenUsed="0"/>
+    <w:lsdException w:name="Colorful Shading Accent 2" w:semiHidden="0" w:uiPriority="71" w:unhideWhenUsed="0"/>
+    <w:lsdException w:name="Colorful List Accent 2" w:semiHidden="0" w:uiPriority="72" w:unhideWhenUsed="0"/>
+    <w:lsdException w:name="Colorful Grid Accent 2" w:semiHidden="0" w:uiPriority="73" w:unhideWhenUsed="0"/>
+    <w:lsdException w:name="Light Shading Accent 3" w:semiHidden="0" w:uiPriority="60" w:unhideWhenUsed="0"/>
+    <w:lsdException w:name="Light List Accent 3" w:semiHidden="0" w:uiPriority="61" w:unhideWhenUsed="0"/>
+    <w:lsdException w:name="Light Grid Accent 3" w:semiHidden="0" w:uiPriority="62" w:unhideWhenUsed="0"/>
+    <w:lsdException w:name="Medium Shading 1 Accent 3" w:semiHidden="0" w:uiPriority="63" w:unhideWhenUsed="0"/>
+    <w:lsdException w:name="Medium Shading 2 Accent 3" w:semiHidden="0" w:uiPriority="64" w:unhideWhenUsed="0"/>
+    <w:lsdException w:name="Medium List 1 Accent 3" w:semiHidden="0" w:uiPriority="65" w:unhideWhenUsed="0"/>
+    <w:lsdException w:name="Medium List 2 Accent 3" w:semiHidden="0" w:uiPriority="66" w:unhideWhenUsed="0"/>
+    <w:lsdException w:name="Medium Grid 1 Accent 3" w:semiHidden="0" w:uiPriority="67" w:unhideWhenUsed="0"/>
+    <w:lsdException w:name="Medium Grid 2 Accent 3" w:semiHidden="0" w:uiPriority="68" w:unhideWhenUsed="0"/>
+    <w:lsdException w:name="Medium Grid 3 Accent 3" w:semiHidden="0" w:uiPriority="69" w:unhideWhenUsed="0"/>
+    <w:lsdException w:name="Dark List Accent 3" w:semiHidden="0" w:uiPriority="70" w:unhideWhenUsed="0"/>
+    <w:lsdException w:name="Colorful Shading Accent 3" w:semiHidden="0" w:uiPriority="71" w:unhideWhenUsed="0"/>
+    <w:lsdException w:name="Colorful List Accent 3" w:semiHidden="0" w:uiPriority="72" w:unhideWhenUsed="0"/>
+    <w:lsdException w:name="Colorful Grid Accent 3" w:semiHidden="0" w:uiPriority="73" w:unhideWhenUsed="0"/>
+    <w:lsdException w:name="Light Shading Accent 4" w:semiHidden="0" w:uiPriority="60" w:unhideWhenUsed="0"/>
+    <w:lsdException w:name="Light List Accent 4" w:semiHidden="0" w:uiPriority="61" w:unhideWhenUsed="0"/>
+    <w:lsdException w:name="Light Grid Accent 4" w:semiHidden="0" w:uiPriority="62" w:unhideWhenUsed="0"/>
+    <w:lsdException w:name="Medium Shading 1 Accent 4" w:semiHidden="0" w:uiPriority="63" w:unhideWhenUsed="0"/>
+    <w:lsdException w:name="Medium Shading 2 Accent 4" w:semiHidden="0" w:uiPriority="64" w:unhideWhenUsed="0"/>
+    <w:lsdException w:name="Medium List 1 Accent 4" w:semiHidden="0" w:uiPriority="65" w:unhideWhenUsed="0"/>
+    <w:lsdException w:name="Medium List 2 Accent 4" w:semiHidden="0" w:uiPriority="66" w:unhideWhenUsed="0"/>
+    <w:lsdException w:name="Medium Grid 1 Accent 4" w:semiHidden="0" w:uiPriority="67" w:unhideWhenUsed="0"/>
+    <w:lsdException w:name="Medium Grid 2 Accent 4" w:semiHidden="0" w:uiPriority="68" w:unhideWhenUsed="0"/>
+    <w:lsdException w:name="Medium Grid 3 Accent 4" w:semiHidden="0" w:uiPriority="69" w:unhideWhenUsed="0"/>
+    <w:lsdException w:name="Dark List Accent 4" w:semiHidden="0" w:uiPriority="70" w:unhideWhenUsed="0"/>
+    <w:lsdException w:name="Colorful Shading Accent 4" w:semiHidden="0" w:uiPriority="71" w:unhideWhenUsed="0"/>
+    <w:lsdException w:name="Colorful List Accent 4" w:semiHidden="0" w:uiPriority="72" w:unhideWhenUsed="0"/>
+    <w:lsdException w:name="Colorful Grid Accent 4" w:semiHidden="0" w:uiPriority="73" w:unhideWhenUsed="0"/>
+    <w:lsdException w:name="Light Shading Accent 5" w:semiHidden="0" w:uiPriority="60" w:unhideWhenUsed="0"/>
+    <w:lsdException w:name="Light List Accent 5" w:semiHidden="0" w:uiPriority="61" w:unhideWhenUsed="0"/>
+    <w:lsdException w:name="Light Grid Accent 5" w:semiHidden="0" w:uiPriority="62" w:unhideWhenUsed="0"/>
+    <w:lsdException w:name="Medium Shading 1 Accent 5" w:semiHidden="0" w:uiPriority="63" w:unhideWhenUsed="0"/>
+    <w:lsdException w:name="Medium Shading 2 Accent 5" w:semiHidden="0" w:uiPriority="64" w:unhideWhenUsed="0"/>
+    <w:lsdException w:name="Medium List 1 Accent 5" w:semiHidden="0" w:uiPriority="65" w:unhideWhenUsed="0"/>
+    <w:lsdException w:name="Medium List 2 Accent 5" w:semiHidden="0" w:uiPriority="66" w:unhideWhenUsed="0"/>
+    <w:lsdException w:name="Medium Grid 1 Accent 5" w:semiHidden="0" w:uiPriority="67" w:unhideWhenUsed="0"/>
+    <w:lsdException w:name="Medium Grid 2 Accent 5" w:semiHidden="0" w:uiPriority="68" w:unhideWhenUsed="0"/>
+    <w:lsdException w:name="Medium Grid 3 Accent 5" w:semiHidden="0" w:uiPriority="69" w:unhideWhenUsed="0"/>
+    <w:lsdException w:name="Dark List Accent 5" w:semiHidden="0" w:uiPriority="70" w:unhideWhenUsed="0"/>
+    <w:lsdException w:name="Colorful Shading Accent 5" w:semiHidden="0" w:uiPriority="71" w:unhideWhenUsed="0"/>
+    <w:lsdException w:name="Colorful List Accent 5" w:semiHidden="0" w:uiPriority="72" w:unhideWhenUsed="0"/>
+    <w:lsdException w:name="Colorful Grid Accent 5" w:semiHidden="0" w:uiPriority="73" w:unhideWhenUsed="0"/>
+    <w:lsdException w:name="Light Shading Accent 6" w:semiHidden="0" w:uiPriority="60" w:unhideWhenUsed="0"/>
+    <w:lsdException w:name="Light List Accent 6" w:semiHidden="0" w:uiPriority="61" w:unhideWhenUsed="0"/>
+    <w:lsdException w:name="Light Grid Accent 6" w:semiHidden="0" w:uiPriority="62" w:unhideWhenUsed="0"/>
+    <w:lsdException w:name="Medium Shading 1 Accent 6" w:semiHidden="0" w:uiPriority="63" w:unhideWhenUsed="0"/>
+    <w:lsdException w:name="Medium Shading 2 Accent 6" w:semiHidden="0" w:uiPriority="64" w:unhideWhenUsed="0"/>
+    <w:lsdException w:name="Medium List 1 Accent 6" w:semiHidden="0" w:uiPriority="65" w:unhideWhenUsed="0"/>
+    <w:lsdException w:name="Medium List 2 Accent 6" w:semiHidden="0" w:uiPriority="66" w:unhideWhenUsed="0"/>
+    <w:lsdException w:name="Medium Grid 1 Accent 6" w:semiHidden="0" w:uiPriority="67" w:unhideWhenUsed="0"/>
+    <w:lsdException w:name="Medium Grid 2 Accent 6" w:semiHidden="0" w:uiPriority="68" w:unhideWhenUsed="0"/>
+    <w:lsdException w:name="Medium Grid 3 Accent 6" w:semiHidden="0" w:uiPriority="69" w:unhideWhenUsed="0"/>
+    <w:lsdException w:name="Dark List Accent 6" w:semiHidden="0" w:uiPriority="70" w:unhideWhenUsed="0"/>
+    <w:lsdException w:name="Colorful Shading Accent 6" w:semiHidden="0" w:uiPriority="71" w:unhideWhenUsed="0"/>
+    <w:lsdException w:name="Colorful List Accent 6" w:semiHidden="0" w:uiPriority="72" w:unhideWhenUsed="0"/>
+    <w:lsdException w:name="Colorful Grid Accent 6" w:semiHidden="0" w:uiPriority="73" w:unhideWhenUsed="0"/>
+    <w:lsdException w:name="Subtle Emphasis" w:semiHidden="0" w:uiPriority="19" w:unhideWhenUsed="0" w:qFormat="1"/>
+    <w:lsdException w:name="Intense Emphasis" w:semiHidden="0" w:uiPriority="21" w:unhideWhenUsed="0" w:qFormat="1"/>
+    <w:lsdException w:name="Subtle Reference" w:semiHidden="0" w:uiPriority="31" w:unhideWhenUsed="0" w:qFormat="1"/>
+    <w:lsdException w:name="Intense Reference" w:semiHidden="0" w:uiPriority="32" w:unhideWhenUsed="0" w:qFormat="1"/>
+    <w:lsdException w:name="Book Title" w:semiHidden="0" w:uiPriority="33" w:unhideWhenUsed="0" w:qFormat="1"/>
+    <w:lsdException w:name="Bibliography" w:uiPriority="37"/>
+    <w:lsdException w:name="TOC Heading" w:uiPriority="39" w:qFormat="1"/>
   </w:latentStyles>
   <w:style w:type="paragraph" w:default="1" w:styleId="Normal">
     <w:name w:val="Normal"/>
@@ -3659,6 +2598,7 @@
       <w:spacing w:after="0" w:line="240" w:lineRule="auto"/>
     </w:pPr>
     <w:tblPr>
+      <w:tblInd w:w="0" w:type="dxa"/>
       <w:tblBorders>
         <w:top w:val="single" w:sz="4" w:space="0" w:color="000000" w:themeColor="text1"/>
         <w:left w:val="single" w:sz="4" w:space="0" w:color="000000" w:themeColor="text1"/>
@@ -3667,6 +2607,12 @@
         <w:insideH w:val="single" w:sz="4" w:space="0" w:color="000000" w:themeColor="text1"/>
         <w:insideV w:val="single" w:sz="4" w:space="0" w:color="000000" w:themeColor="text1"/>
       </w:tblBorders>
+      <w:tblCellMar>
+        <w:top w:w="0" w:type="dxa"/>
+        <w:left w:w="108" w:type="dxa"/>
+        <w:bottom w:w="0" w:type="dxa"/>
+        <w:right w:w="108" w:type="dxa"/>
+      </w:tblCellMar>
     </w:tblPr>
   </w:style>
   <w:style w:type="paragraph" w:styleId="Textodeglobo">
@@ -3799,6 +2745,7 @@
     <w:tblPr>
       <w:tblStyleRowBandSize w:val="1"/>
       <w:tblStyleColBandSize w:val="1"/>
+      <w:tblInd w:w="0" w:type="dxa"/>
       <w:tblBorders>
         <w:top w:val="single" w:sz="8" w:space="0" w:color="FFFFFF" w:themeColor="background1"/>
         <w:left w:val="single" w:sz="8" w:space="0" w:color="FFFFFF" w:themeColor="background1"/>
@@ -3807,6 +2754,12 @@
         <w:insideH w:val="single" w:sz="6" w:space="0" w:color="FFFFFF" w:themeColor="background1"/>
         <w:insideV w:val="single" w:sz="6" w:space="0" w:color="FFFFFF" w:themeColor="background1"/>
       </w:tblBorders>
+      <w:tblCellMar>
+        <w:top w:w="0" w:type="dxa"/>
+        <w:left w:w="108" w:type="dxa"/>
+        <w:bottom w:w="0" w:type="dxa"/>
+        <w:right w:w="108" w:type="dxa"/>
+      </w:tblCellMar>
     </w:tblPr>
     <w:tcPr>
       <w:shd w:val="clear" w:color="auto" w:fill="D3DFEE" w:themeFill="accent1" w:themeFillTint="3F"/>
@@ -3944,6 +2897,7 @@
     <w:tblPr>
       <w:tblStyleRowBandSize w:val="1"/>
       <w:tblStyleColBandSize w:val="1"/>
+      <w:tblInd w:w="0" w:type="dxa"/>
       <w:tblBorders>
         <w:top w:val="single" w:sz="8" w:space="0" w:color="000000" w:themeColor="text1"/>
         <w:left w:val="single" w:sz="8" w:space="0" w:color="000000" w:themeColor="text1"/>
@@ -3951,6 +2905,12 @@
         <w:right w:val="single" w:sz="8" w:space="0" w:color="000000" w:themeColor="text1"/>
         <w:insideH w:val="single" w:sz="6" w:space="0" w:color="000000" w:themeColor="text1"/>
       </w:tblBorders>
+      <w:tblCellMar>
+        <w:top w:w="0" w:type="dxa"/>
+        <w:left w:w="108" w:type="dxa"/>
+        <w:bottom w:w="0" w:type="dxa"/>
+        <w:right w:w="108" w:type="dxa"/>
+      </w:tblCellMar>
     </w:tblPr>
     <w:tblStylePr w:type="firstRow">
       <w:pPr>
@@ -7874,6 +6834,196 @@
       <w:sz w:val="20"/>
       <w:szCs w:val="20"/>
     </w:rPr>
+  </w:style>
+</w:styles>
+</file>
+
+<file path=word/stylesWithEffects.xml><?xml version="1.0" encoding="utf-8"?>
+<w:styles xmlns:wpc="http://schemas.microsoft.com/office/word/2010/wordprocessingCanvas" xmlns:mc="http://schemas.openxmlformats.org/markup-compatibility/2006" xmlns:o="urn:schemas-microsoft-com:office:office" xmlns:r="http://schemas.openxmlformats.org/officeDocument/2006/relationships" xmlns:m="http://schemas.openxmlformats.org/officeDocument/2006/math" xmlns:v="urn:schemas-microsoft-com:vml" xmlns:wp14="http://schemas.microsoft.com/office/word/2010/wordprocessingDrawing" xmlns:wp="http://schemas.openxmlformats.org/drawingml/2006/wordprocessingDrawing" xmlns:w10="urn:schemas-microsoft-com:office:word" xmlns:w="http://schemas.openxmlformats.org/wordprocessingml/2006/main" xmlns:w14="http://schemas.microsoft.com/office/word/2010/wordml" xmlns:wpg="http://schemas.microsoft.com/office/word/2010/wordprocessingGroup" xmlns:wpi="http://schemas.microsoft.com/office/word/2010/wordprocessingInk" xmlns:wne="http://schemas.microsoft.com/office/word/2006/wordml" xmlns:wps="http://schemas.microsoft.com/office/word/2010/wordprocessingShape" mc:Ignorable="w14 wp14">
+  <w:docDefaults>
+    <w:rPrDefault>
+      <w:rPr>
+        <w:rFonts w:asciiTheme="minorHAnsi" w:eastAsiaTheme="minorEastAsia" w:hAnsiTheme="minorHAnsi" w:cstheme="minorBidi"/>
+        <w:sz w:val="22"/>
+        <w:szCs w:val="22"/>
+        <w:lang w:val="es-AR" w:eastAsia="es-AR" w:bidi="ar-SA"/>
+      </w:rPr>
+    </w:rPrDefault>
+    <w:pPrDefault>
+      <w:pPr>
+        <w:spacing w:after="200" w:line="276" w:lineRule="auto"/>
+      </w:pPr>
+    </w:pPrDefault>
+  </w:docDefaults>
+  <w:latentStyles w:defLockedState="0" w:defUIPriority="99" w:defSemiHidden="1" w:defUnhideWhenUsed="1" w:defQFormat="0" w:count="267">
+    <w:lsdException w:name="Normal" w:semiHidden="0" w:uiPriority="0" w:unhideWhenUsed="0" w:qFormat="1"/>
+    <w:lsdException w:name="heading 1" w:semiHidden="0" w:uiPriority="9" w:unhideWhenUsed="0" w:qFormat="1"/>
+    <w:lsdException w:name="heading 2" w:uiPriority="9" w:qFormat="1"/>
+    <w:lsdException w:name="heading 3" w:uiPriority="9" w:qFormat="1"/>
+    <w:lsdException w:name="heading 4" w:uiPriority="9" w:qFormat="1"/>
+    <w:lsdException w:name="heading 5" w:uiPriority="9" w:qFormat="1"/>
+    <w:lsdException w:name="heading 6" w:uiPriority="9" w:qFormat="1"/>
+    <w:lsdException w:name="heading 7" w:uiPriority="9" w:qFormat="1"/>
+    <w:lsdException w:name="heading 8" w:uiPriority="9" w:qFormat="1"/>
+    <w:lsdException w:name="heading 9" w:uiPriority="9" w:qFormat="1"/>
+    <w:lsdException w:name="toc 1" w:uiPriority="39"/>
+    <w:lsdException w:name="toc 2" w:uiPriority="39"/>
+    <w:lsdException w:name="toc 3" w:uiPriority="39"/>
+    <w:lsdException w:name="toc 4" w:uiPriority="39"/>
+    <w:lsdException w:name="toc 5" w:uiPriority="39"/>
+    <w:lsdException w:name="toc 6" w:uiPriority="39"/>
+    <w:lsdException w:name="toc 7" w:uiPriority="39"/>
+    <w:lsdException w:name="toc 8" w:uiPriority="39"/>
+    <w:lsdException w:name="toc 9" w:uiPriority="39"/>
+    <w:lsdException w:name="caption" w:uiPriority="35" w:qFormat="1"/>
+    <w:lsdException w:name="Title" w:semiHidden="0" w:uiPriority="10" w:unhideWhenUsed="0" w:qFormat="1"/>
+    <w:lsdException w:name="Default Paragraph Font" w:uiPriority="1"/>
+    <w:lsdException w:name="Subtitle" w:semiHidden="0" w:uiPriority="11" w:unhideWhenUsed="0" w:qFormat="1"/>
+    <w:lsdException w:name="Strong" w:semiHidden="0" w:uiPriority="22" w:unhideWhenUsed="0" w:qFormat="1"/>
+    <w:lsdException w:name="Emphasis" w:semiHidden="0" w:uiPriority="20" w:unhideWhenUsed="0" w:qFormat="1"/>
+    <w:lsdException w:name="Table Grid" w:semiHidden="0" w:uiPriority="59" w:unhideWhenUsed="0"/>
+    <w:lsdException w:name="Placeholder Text" w:unhideWhenUsed="0"/>
+    <w:lsdException w:name="No Spacing" w:semiHidden="0" w:uiPriority="1" w:unhideWhenUsed="0" w:qFormat="1"/>
+    <w:lsdException w:name="Light Shading" w:semiHidden="0" w:uiPriority="60" w:unhideWhenUsed="0"/>
+    <w:lsdException w:name="Light List" w:semiHidden="0" w:uiPriority="61" w:unhideWhenUsed="0"/>
+    <w:lsdException w:name="Light Grid" w:semiHidden="0" w:uiPriority="62" w:unhideWhenUsed="0"/>
+    <w:lsdException w:name="Medium Shading 1" w:semiHidden="0" w:uiPriority="63" w:unhideWhenUsed="0"/>
+    <w:lsdException w:name="Medium Shading 2" w:semiHidden="0" w:uiPriority="64" w:unhideWhenUsed="0"/>
+    <w:lsdException w:name="Medium List 1" w:semiHidden="0" w:uiPriority="65" w:unhideWhenUsed="0"/>
+    <w:lsdException w:name="Medium List 2" w:semiHidden="0" w:uiPriority="66" w:unhideWhenUsed="0"/>
+    <w:lsdException w:name="Medium Grid 1" w:semiHidden="0" w:uiPriority="67" w:unhideWhenUsed="0"/>
+    <w:lsdException w:name="Medium Grid 2" w:semiHidden="0" w:uiPriority="68" w:unhideWhenUsed="0"/>
+    <w:lsdException w:name="Medium Grid 3" w:semiHidden="0" w:uiPriority="69" w:unhideWhenUsed="0"/>
+    <w:lsdException w:name="Dark List" w:semiHidden="0" w:uiPriority="70" w:unhideWhenUsed="0"/>
+    <w:lsdException w:name="Colorful Shading" w:semiHidden="0" w:uiPriority="71" w:unhideWhenUsed="0"/>
+    <w:lsdException w:name="Colorful List" w:semiHidden="0" w:uiPriority="72" w:unhideWhenUsed="0"/>
+    <w:lsdException w:name="Colorful Grid" w:semiHidden="0" w:uiPriority="73" w:unhideWhenUsed="0"/>
+    <w:lsdException w:name="Light Shading Accent 1" w:semiHidden="0" w:uiPriority="60" w:unhideWhenUsed="0"/>
+    <w:lsdException w:name="Light List Accent 1" w:semiHidden="0" w:uiPriority="61" w:unhideWhenUsed="0"/>
+    <w:lsdException w:name="Light Grid Accent 1" w:semiHidden="0" w:uiPriority="62" w:unhideWhenUsed="0"/>
+    <w:lsdException w:name="Medium Shading 1 Accent 1" w:semiHidden="0" w:uiPriority="63" w:unhideWhenUsed="0"/>
+    <w:lsdException w:name="Medium Shading 2 Accent 1" w:semiHidden="0" w:uiPriority="64" w:unhideWhenUsed="0"/>
+    <w:lsdException w:name="Medium List 1 Accent 1" w:semiHidden="0" w:uiPriority="65" w:unhideWhenUsed="0"/>
+    <w:lsdException w:name="Revision" w:unhideWhenUsed="0"/>
+    <w:lsdException w:name="List Paragraph" w:semiHidden="0" w:uiPriority="34" w:unhideWhenUsed="0" w:qFormat="1"/>
+    <w:lsdException w:name="Quote" w:semiHidden="0" w:uiPriority="29" w:unhideWhenUsed="0" w:qFormat="1"/>
+    <w:lsdException w:name="Intense Quote" w:semiHidden="0" w:uiPriority="30" w:unhideWhenUsed="0" w:qFormat="1"/>
+    <w:lsdException w:name="Medium List 2 Accent 1" w:semiHidden="0" w:uiPriority="66" w:unhideWhenUsed="0"/>
+    <w:lsdException w:name="Medium Grid 1 Accent 1" w:semiHidden="0" w:uiPriority="67" w:unhideWhenUsed="0"/>
+    <w:lsdException w:name="Medium Grid 2 Accent 1" w:semiHidden="0" w:uiPriority="68" w:unhideWhenUsed="0"/>
+    <w:lsdException w:name="Medium Grid 3 Accent 1" w:semiHidden="0" w:uiPriority="69" w:unhideWhenUsed="0"/>
+    <w:lsdException w:name="Dark List Accent 1" w:semiHidden="0" w:uiPriority="70" w:unhideWhenUsed="0"/>
+    <w:lsdException w:name="Colorful Shading Accent 1" w:semiHidden="0" w:uiPriority="71" w:unhideWhenUsed="0"/>
+    <w:lsdException w:name="Colorful List Accent 1" w:semiHidden="0" w:uiPriority="72" w:unhideWhenUsed="0"/>
+    <w:lsdException w:name="Colorful Grid Accent 1" w:semiHidden="0" w:uiPriority="73" w:unhideWhenUsed="0"/>
+    <w:lsdException w:name="Light Shading Accent 2" w:semiHidden="0" w:uiPriority="60" w:unhideWhenUsed="0"/>
+    <w:lsdException w:name="Light List Accent 2" w:semiHidden="0" w:uiPriority="61" w:unhideWhenUsed="0"/>
+    <w:lsdException w:name="Light Grid Accent 2" w:semiHidden="0" w:uiPriority="62" w:unhideWhenUsed="0"/>
+    <w:lsdException w:name="Medium Shading 1 Accent 2" w:semiHidden="0" w:uiPriority="63" w:unhideWhenUsed="0"/>
+    <w:lsdException w:name="Medium Shading 2 Accent 2" w:semiHidden="0" w:uiPriority="64" w:unhideWhenUsed="0"/>
+    <w:lsdException w:name="Medium List 1 Accent 2" w:semiHidden="0" w:uiPriority="65" w:unhideWhenUsed="0"/>
+    <w:lsdException w:name="Medium List 2 Accent 2" w:semiHidden="0" w:uiPriority="66" w:unhideWhenUsed="0"/>
+    <w:lsdException w:name="Medium Grid 1 Accent 2" w:semiHidden="0" w:uiPriority="67" w:unhideWhenUsed="0"/>
+    <w:lsdException w:name="Medium Grid 2 Accent 2" w:semiHidden="0" w:uiPriority="68" w:unhideWhenUsed="0"/>
+    <w:lsdException w:name="Medium Grid 3 Accent 2" w:semiHidden="0" w:uiPriority="69" w:unhideWhenUsed="0"/>
+    <w:lsdException w:name="Dark List Accent 2" w:semiHidden="0" w:uiPriority="70" w:unhideWhenUsed="0"/>
+    <w:lsdException w:name="Colorful Shading Accent 2" w:semiHidden="0" w:uiPriority="71" w:unhideWhenUsed="0"/>
+    <w:lsdException w:name="Colorful List Accent 2" w:semiHidden="0" w:uiPriority="72" w:unhideWhenUsed="0"/>
+    <w:lsdException w:name="Colorful Grid Accent 2" w:semiHidden="0" w:uiPriority="73" w:unhideWhenUsed="0"/>
+    <w:lsdException w:name="Light Shading Accent 3" w:semiHidden="0" w:uiPriority="60" w:unhideWhenUsed="0"/>
+    <w:lsdException w:name="Light List Accent 3" w:semiHidden="0" w:uiPriority="61" w:unhideWhenUsed="0"/>
+    <w:lsdException w:name="Light Grid Accent 3" w:semiHidden="0" w:uiPriority="62" w:unhideWhenUsed="0"/>
+    <w:lsdException w:name="Medium Shading 1 Accent 3" w:semiHidden="0" w:uiPriority="63" w:unhideWhenUsed="0"/>
+    <w:lsdException w:name="Medium Shading 2 Accent 3" w:semiHidden="0" w:uiPriority="64" w:unhideWhenUsed="0"/>
+    <w:lsdException w:name="Medium List 1 Accent 3" w:semiHidden="0" w:uiPriority="65" w:unhideWhenUsed="0"/>
+    <w:lsdException w:name="Medium List 2 Accent 3" w:semiHidden="0" w:uiPriority="66" w:unhideWhenUsed="0"/>
+    <w:lsdException w:name="Medium Grid 1 Accent 3" w:semiHidden="0" w:uiPriority="67" w:unhideWhenUsed="0"/>
+    <w:lsdException w:name="Medium Grid 2 Accent 3" w:semiHidden="0" w:uiPriority="68" w:unhideWhenUsed="0"/>
+    <w:lsdException w:name="Medium Grid 3 Accent 3" w:semiHidden="0" w:uiPriority="69" w:unhideWhenUsed="0"/>
+    <w:lsdException w:name="Dark List Accent 3" w:semiHidden="0" w:uiPriority="70" w:unhideWhenUsed="0"/>
+    <w:lsdException w:name="Colorful Shading Accent 3" w:semiHidden="0" w:uiPriority="71" w:unhideWhenUsed="0"/>
+    <w:lsdException w:name="Colorful List Accent 3" w:semiHidden="0" w:uiPriority="72" w:unhideWhenUsed="0"/>
+    <w:lsdException w:name="Colorful Grid Accent 3" w:semiHidden="0" w:uiPriority="73" w:unhideWhenUsed="0"/>
+    <w:lsdException w:name="Light Shading Accent 4" w:semiHidden="0" w:uiPriority="60" w:unhideWhenUsed="0"/>
+    <w:lsdException w:name="Light List Accent 4" w:semiHidden="0" w:uiPriority="61" w:unhideWhenUsed="0"/>
+    <w:lsdException w:name="Light Grid Accent 4" w:semiHidden="0" w:uiPriority="62" w:unhideWhenUsed="0"/>
+    <w:lsdException w:name="Medium Shading 1 Accent 4" w:semiHidden="0" w:uiPriority="63" w:unhideWhenUsed="0"/>
+    <w:lsdException w:name="Medium Shading 2 Accent 4" w:semiHidden="0" w:uiPriority="64" w:unhideWhenUsed="0"/>
+    <w:lsdException w:name="Medium List 1 Accent 4" w:semiHidden="0" w:uiPriority="65" w:unhideWhenUsed="0"/>
+    <w:lsdException w:name="Medium List 2 Accent 4" w:semiHidden="0" w:uiPriority="66" w:unhideWhenUsed="0"/>
+    <w:lsdException w:name="Medium Grid 1 Accent 4" w:semiHidden="0" w:uiPriority="67" w:unhideWhenUsed="0"/>
+    <w:lsdException w:name="Medium Grid 2 Accent 4" w:semiHidden="0" w:uiPriority="68" w:unhideWhenUsed="0"/>
+    <w:lsdException w:name="Medium Grid 3 Accent 4" w:semiHidden="0" w:uiPriority="69" w:unhideWhenUsed="0"/>
+    <w:lsdException w:name="Dark List Accent 4" w:semiHidden="0" w:uiPriority="70" w:unhideWhenUsed="0"/>
+    <w:lsdException w:name="Colorful Shading Accent 4" w:semiHidden="0" w:uiPriority="71" w:unhideWhenUsed="0"/>
+    <w:lsdException w:name="Colorful List Accent 4" w:semiHidden="0" w:uiPriority="72" w:unhideWhenUsed="0"/>
+    <w:lsdException w:name="Colorful Grid Accent 4" w:semiHidden="0" w:uiPriority="73" w:unhideWhenUsed="0"/>
+    <w:lsdException w:name="Light Shading Accent 5" w:semiHidden="0" w:uiPriority="60" w:unhideWhenUsed="0"/>
+    <w:lsdException w:name="Light List Accent 5" w:semiHidden="0" w:uiPriority="61" w:unhideWhenUsed="0"/>
+    <w:lsdException w:name="Light Grid Accent 5" w:semiHidden="0" w:uiPriority="62" w:unhideWhenUsed="0"/>
+    <w:lsdException w:name="Medium Shading 1 Accent 5" w:semiHidden="0" w:uiPriority="63" w:unhideWhenUsed="0"/>
+    <w:lsdException w:name="Medium Shading 2 Accent 5" w:semiHidden="0" w:uiPriority="64" w:unhideWhenUsed="0"/>
+    <w:lsdException w:name="Medium List 1 Accent 5" w:semiHidden="0" w:uiPriority="65" w:unhideWhenUsed="0"/>
+    <w:lsdException w:name="Medium List 2 Accent 5" w:semiHidden="0" w:uiPriority="66" w:unhideWhenUsed="0"/>
+    <w:lsdException w:name="Medium Grid 1 Accent 5" w:semiHidden="0" w:uiPriority="67" w:unhideWhenUsed="0"/>
+    <w:lsdException w:name="Medium Grid 2 Accent 5" w:semiHidden="0" w:uiPriority="68" w:unhideWhenUsed="0"/>
+    <w:lsdException w:name="Medium Grid 3 Accent 5" w:semiHidden="0" w:uiPriority="69" w:unhideWhenUsed="0"/>
+    <w:lsdException w:name="Dark List Accent 5" w:semiHidden="0" w:uiPriority="70" w:unhideWhenUsed="0"/>
+    <w:lsdException w:name="Colorful Shading Accent 5" w:semiHidden="0" w:uiPriority="71" w:unhideWhenUsed="0"/>
+    <w:lsdException w:name="Colorful List Accent 5" w:semiHidden="0" w:uiPriority="72" w:unhideWhenUsed="0"/>
+    <w:lsdException w:name="Colorful Grid Accent 5" w:semiHidden="0" w:uiPriority="73" w:unhideWhenUsed="0"/>
+    <w:lsdException w:name="Light Shading Accent 6" w:semiHidden="0" w:uiPriority="60" w:unhideWhenUsed="0"/>
+    <w:lsdException w:name="Light List Accent 6" w:semiHidden="0" w:uiPriority="61" w:unhideWhenUsed="0"/>
+    <w:lsdException w:name="Light Grid Accent 6" w:semiHidden="0" w:uiPriority="62" w:unhideWhenUsed="0"/>
+    <w:lsdException w:name="Medium Shading 1 Accent 6" w:semiHidden="0" w:uiPriority="63" w:unhideWhenUsed="0"/>
+    <w:lsdException w:name="Medium Shading 2 Accent 6" w:semiHidden="0" w:uiPriority="64" w:unhideWhenUsed="0"/>
+    <w:lsdException w:name="Medium List 1 Accent 6" w:semiHidden="0" w:uiPriority="65" w:unhideWhenUsed="0"/>
+    <w:lsdException w:name="Medium List 2 Accent 6" w:semiHidden="0" w:uiPriority="66" w:unhideWhenUsed="0"/>
+    <w:lsdException w:name="Medium Grid 1 Accent 6" w:semiHidden="0" w:uiPriority="67" w:unhideWhenUsed="0"/>
+    <w:lsdException w:name="Medium Grid 2 Accent 6" w:semiHidden="0" w:uiPriority="68" w:unhideWhenUsed="0"/>
+    <w:lsdException w:name="Medium Grid 3 Accent 6" w:semiHidden="0" w:uiPriority="69" w:unhideWhenUsed="0"/>
+    <w:lsdException w:name="Dark List Accent 6" w:semiHidden="0" w:uiPriority="70" w:unhideWhenUsed="0"/>
+    <w:lsdException w:name="Colorful Shading Accent 6" w:semiHidden="0" w:uiPriority="71" w:unhideWhenUsed="0"/>
+    <w:lsdException w:name="Colorful List Accent 6" w:semiHidden="0" w:uiPriority="72" w:unhideWhenUsed="0"/>
+    <w:lsdException w:name="Colorful Grid Accent 6" w:semiHidden="0" w:uiPriority="73" w:unhideWhenUsed="0"/>
+    <w:lsdException w:name="Subtle Emphasis" w:semiHidden="0" w:uiPriority="19" w:unhideWhenUsed="0" w:qFormat="1"/>
+    <w:lsdException w:name="Intense Emphasis" w:semiHidden="0" w:uiPriority="21" w:unhideWhenUsed="0" w:qFormat="1"/>
+    <w:lsdException w:name="Subtle Reference" w:semiHidden="0" w:uiPriority="31" w:unhideWhenUsed="0" w:qFormat="1"/>
+    <w:lsdException w:name="Intense Reference" w:semiHidden="0" w:uiPriority="32" w:unhideWhenUsed="0" w:qFormat="1"/>
+    <w:lsdException w:name="Book Title" w:semiHidden="0" w:uiPriority="33" w:unhideWhenUsed="0" w:qFormat="1"/>
+    <w:lsdException w:name="Bibliography" w:uiPriority="37"/>
+    <w:lsdException w:name="TOC Heading" w:uiPriority="39" w:qFormat="1"/>
+  </w:latentStyles>
+  <w:style w:type="paragraph" w:default="1" w:styleId="Normal">
+    <w:name w:val="Normal"/>
+    <w:qFormat/>
+  </w:style>
+  <w:style w:type="character" w:default="1" w:styleId="Fuentedeprrafopredeter">
+    <w:name w:val="Default Paragraph Font"/>
+    <w:uiPriority w:val="1"/>
+    <w:semiHidden/>
+    <w:unhideWhenUsed/>
+  </w:style>
+  <w:style w:type="table" w:default="1" w:styleId="Tablanormal">
+    <w:name w:val="Normal Table"/>
+    <w:uiPriority w:val="99"/>
+    <w:semiHidden/>
+    <w:unhideWhenUsed/>
+    <w:tblPr>
+      <w:tblInd w:w="0" w:type="dxa"/>
+      <w:tblCellMar>
+        <w:top w:w="0" w:type="dxa"/>
+        <w:left w:w="108" w:type="dxa"/>
+        <w:bottom w:w="0" w:type="dxa"/>
+        <w:right w:w="108" w:type="dxa"/>
+      </w:tblCellMar>
+    </w:tblPr>
+  </w:style>
+  <w:style w:type="numbering" w:default="1" w:styleId="Sinlista">
+    <w:name w:val="No List"/>
+    <w:uiPriority w:val="99"/>
+    <w:semiHidden/>
+    <w:unhideWhenUsed/>
   </w:style>
 </w:styles>
 </file>
@@ -8166,7 +7316,7 @@
 </file>
 
 <file path=customXml/itemProps1.xml><?xml version="1.0" encoding="utf-8"?>
-<ds:datastoreItem xmlns:ds="http://schemas.openxmlformats.org/officeDocument/2006/customXml" ds:itemID="{89914065-9CEC-4982-AC03-C31512583423}">
+<ds:datastoreItem xmlns:ds="http://schemas.openxmlformats.org/officeDocument/2006/customXml" ds:itemID="{F2F391C1-0CA3-4EF9-9091-75ECC7A7B4CB}">
   <ds:schemaRefs>
     <ds:schemaRef ds:uri="http://schemas.openxmlformats.org/officeDocument/2006/bibliography"/>
   </ds:schemaRefs>

</xml_diff>